<commit_message>
Took time measurements and found and fixed a bug with plot sizes.
</commit_message>
<xml_diff>
--- a/Documentation/Dissertation.docx
+++ b/Documentation/Dissertation.docx
@@ -3834,19 +3834,11 @@
         </w:rPr>
         <w:t xml:space="preserve">The program’s name is </w:t>
       </w:r>
-      <w:proofErr w:type="gramStart"/>
       <w:r>
         <w:rPr>
           <w:rFonts w:cstheme="minorHAnsi"/>
         </w:rPr>
-        <w:t>Geopt</w:t>
-      </w:r>
-      <w:proofErr w:type="gramEnd"/>
-      <w:r>
-        <w:rPr>
-          <w:rFonts w:cstheme="minorHAnsi"/>
-        </w:rPr>
-        <w:t xml:space="preserve"> </w:t>
+        <w:t xml:space="preserve">Geopt </w:t>
       </w:r>
       <w:r>
         <w:rPr>
@@ -4241,15 +4233,7 @@
         <w:t xml:space="preserve">. </w:t>
       </w:r>
       <w:r>
-        <w:t xml:space="preserve">The underlying concept is that a population of potential solutions is </w:t>
-      </w:r>
-      <w:proofErr w:type="gramStart"/>
-      <w:r>
-        <w:t>generated</w:t>
-      </w:r>
-      <w:proofErr w:type="gramEnd"/>
-      <w:r>
-        <w:t xml:space="preserve"> and the population undergoes a reproduction process based o</w:t>
+        <w:t>The underlying concept is that a population of potential solutions is generated and the population undergoes a reproduction process based o</w:t>
       </w:r>
       <w:r>
         <w:t>n</w:t>
@@ -4401,15 +4385,7 @@
         <w:t>GAs</w:t>
       </w:r>
       <w:r>
-        <w:t xml:space="preserve"> generally </w:t>
-      </w:r>
-      <w:proofErr w:type="gramStart"/>
-      <w:r>
-        <w:t>take</w:t>
-      </w:r>
-      <w:proofErr w:type="gramEnd"/>
-      <w:r>
-        <w:t xml:space="preserve"> the following form</w:t>
+        <w:t xml:space="preserve"> generally take the following form</w:t>
       </w:r>
       <w:r>
         <w:t>, after the generation of an initial population of potential solutions</w:t>
@@ -5173,23 +5149,7 @@
           <w:iCs/>
           <w:szCs w:val="24"/>
         </w:rPr>
-        <w:t xml:space="preserve">to a range of molecules much </w:t>
-      </w:r>
-      <w:proofErr w:type="gramStart"/>
-      <w:r>
-        <w:rPr>
-          <w:iCs/>
-          <w:szCs w:val="24"/>
-        </w:rPr>
-        <w:t>more vast</w:t>
-      </w:r>
-      <w:proofErr w:type="gramEnd"/>
-      <w:r>
-        <w:rPr>
-          <w:iCs/>
-          <w:szCs w:val="24"/>
-        </w:rPr>
-        <w:t xml:space="preserve"> than those studied in the literature</w:t>
+        <w:t>to a range of molecules much more vast than those studied in the literature</w:t>
       </w:r>
       <w:r>
         <w:rPr>
@@ -7599,11 +7559,7 @@
         <w:t xml:space="preserve">may assist scientists but </w:t>
       </w:r>
       <w:r>
-        <w:t xml:space="preserve">relies heavily on human expertise and does not seek to replace jobs in this </w:t>
-      </w:r>
-      <w:proofErr w:type="gramStart"/>
-      <w:r>
-        <w:t>way</w:t>
+        <w:t>relies heavily on human expertise and does not seek to replace jobs in this way</w:t>
       </w:r>
       <w:r>
         <w:t>,</w:t>
@@ -7614,7 +7570,6 @@
       <w:r>
         <w:t>and</w:t>
       </w:r>
-      <w:proofErr w:type="gramEnd"/>
       <w:r>
         <w:t xml:space="preserve"> is not currently able to do so.</w:t>
       </w:r>
@@ -7668,15 +7623,7 @@
       </w:r>
       <w:proofErr w:type="spellEnd"/>
       <w:r>
-        <w:t xml:space="preserve"> Shirley Atkinson was used because all the participants were students </w:t>
-      </w:r>
-      <w:proofErr w:type="gramStart"/>
-      <w:r>
-        <w:t>of</w:t>
-      </w:r>
-      <w:proofErr w:type="gramEnd"/>
-      <w:r>
-        <w:t xml:space="preserve"> the University of Plymouth. As required by the University, consent forms and information sheets were written for the user feedback tests and questionnaires. This documentation can be </w:t>
+        <w:t xml:space="preserve"> Shirley Atkinson was used because all the participants were students of the University of Plymouth. As required by the University, consent forms and information sheets were written for the user feedback tests and questionnaires. This documentation can be </w:t>
       </w:r>
       <w:r>
         <w:t xml:space="preserve">viewed </w:t>
@@ -8291,15 +8238,7 @@
         <w:t xml:space="preserve">After this, the </w:t>
       </w:r>
       <w:r>
-        <w:t xml:space="preserve">backlog </w:t>
-      </w:r>
-      <w:proofErr w:type="gramStart"/>
-      <w:r>
-        <w:t>began</w:t>
-      </w:r>
-      <w:proofErr w:type="gramEnd"/>
-      <w:r>
-        <w:t xml:space="preserve"> and the roadmap was composed. The GitHub </w:t>
+        <w:t xml:space="preserve">backlog began and the roadmap was composed. The GitHub </w:t>
       </w:r>
       <w:r>
         <w:t>repository</w:t>
@@ -8314,15 +8253,7 @@
         <w:t xml:space="preserve"> and ReadMe file</w:t>
       </w:r>
       <w:r>
-        <w:t xml:space="preserve"> were </w:t>
-      </w:r>
-      <w:proofErr w:type="gramStart"/>
-      <w:r>
-        <w:t>created</w:t>
-      </w:r>
-      <w:proofErr w:type="gramEnd"/>
-      <w:r>
-        <w:t xml:space="preserve"> and the primary language was chosen as Python </w:t>
+        <w:t xml:space="preserve"> were created and the primary language was chosen as Python </w:t>
       </w:r>
       <w:r>
         <w:t xml:space="preserve">for the reasons explained previously. </w:t>
@@ -8800,13 +8731,8 @@
       <w:r>
         <w:t xml:space="preserve">, </w:t>
       </w:r>
-      <w:proofErr w:type="gramStart"/>
-      <w:r>
-        <w:t>e.g.</w:t>
-      </w:r>
-      <w:proofErr w:type="gramEnd"/>
-      <w:r>
-        <w:t xml:space="preserve"> ‘Na’</w:t>
+      <w:r>
+        <w:t>e.g. ‘Na’</w:t>
       </w:r>
       <w:r>
         <w:t>,</w:t>
@@ -8827,15 +8753,7 @@
         <w:t>were also</w:t>
       </w:r>
       <w:r>
-        <w:t xml:space="preserve"> checked, </w:t>
-      </w:r>
-      <w:proofErr w:type="gramStart"/>
-      <w:r>
-        <w:t>e.g.</w:t>
-      </w:r>
-      <w:proofErr w:type="gramEnd"/>
-      <w:r>
-        <w:t xml:space="preserve"> ‘CHOCH</w:t>
+        <w:t xml:space="preserve"> checked, e.g. ‘CHOCH</w:t>
       </w:r>
       <w:r>
         <w:rPr>
@@ -9603,10 +9521,7 @@
         <w:t xml:space="preserve"> </w:t>
       </w:r>
       <w:r>
-        <w:t>Experiments were performed to choose the number of processes to run in parallel and the number of iterations to be run at each stage of each of these processes</w:t>
-      </w:r>
-      <w:r>
-        <w:t>.</w:t>
+        <w:t>Experiments were performed to choose the number of processes to run in parallel and the number of iterations to be run at each stage of each of these processes.</w:t>
       </w:r>
       <w:r>
         <w:t xml:space="preserve"> </w:t>
@@ -11712,15 +11627,7 @@
       </w:r>
       <w:r>
         <w:lastRenderedPageBreak/>
-        <w:t xml:space="preserve">find participants who had an understanding of both chemistry and </w:t>
-      </w:r>
-      <w:proofErr w:type="gramStart"/>
-      <w:r>
-        <w:t>EAs</w:t>
-      </w:r>
-      <w:proofErr w:type="gramEnd"/>
-      <w:r>
-        <w:t xml:space="preserve"> so participants were not expected to comment on the algorithms but to comment on the usability of the program. Because of this, sprints four and five were swapped so that sprint four was dedicated to displaying visualisations and analytical information and sprint five was allocated to testing, user feedback and improvements.</w:t>
+        <w:t>find participants who had an understanding of both chemistry and EAs so participants were not expected to comment on the algorithms but to comment on the usability of the program. Because of this, sprints four and five were swapped so that sprint four was dedicated to displaying visualisations and analytical information and sprint five was allocated to testing, user feedback and improvements.</w:t>
       </w:r>
     </w:p>
     <w:p>
@@ -11964,15 +11871,7 @@
         <w:t>f</w:t>
       </w:r>
       <w:r>
-        <w:t xml:space="preserve"> the </w:t>
-      </w:r>
-      <w:proofErr w:type="gramStart"/>
-      <w:r>
-        <w:t>molecule</w:t>
-      </w:r>
-      <w:proofErr w:type="gramEnd"/>
-      <w:r>
-        <w:t xml:space="preserve"> and </w:t>
+        <w:t xml:space="preserve"> the molecule and </w:t>
       </w:r>
       <w:r>
         <w:t xml:space="preserve">it </w:t>
@@ -12244,27 +12143,14 @@
       </w:r>
       <w:r>
         <w:lastRenderedPageBreak/>
-        <w:t xml:space="preserve">surface plots were found to be preferable to surface plots with mesh-grids or </w:t>
-      </w:r>
-      <w:proofErr w:type="gramStart"/>
-      <w:r>
-        <w:t>wire-frames</w:t>
-      </w:r>
-      <w:proofErr w:type="gramEnd"/>
-      <w:r>
-        <w:t xml:space="preserve"> because of the vast variation in data points.</w:t>
+        <w:t>surface plots were found to be preferable to surface plots with mesh-grids or wire-frames because of the vast variation in data points.</w:t>
       </w:r>
       <w:r>
         <w:t xml:space="preserve"> </w:t>
       </w:r>
       <w:r>
-        <w:t xml:space="preserve">A lack of data often meant that the PES was not detailed enough to create a proper </w:t>
-      </w:r>
-      <w:proofErr w:type="gramStart"/>
-      <w:r>
-        <w:t>surface</w:t>
-      </w:r>
-      <w:proofErr w:type="gramEnd"/>
+        <w:t>A lack of data often meant that the PES was not detailed enough to create a proper surface</w:t>
+      </w:r>
       <w:r>
         <w:t xml:space="preserve"> but it was not worth </w:t>
       </w:r>
@@ -12284,15 +12170,7 @@
         <w:t xml:space="preserve"> </w:t>
       </w:r>
       <w:r>
-        <w:t xml:space="preserve">If the molecule was diatomic the PES graph would be two-dimensional as the only factor to consider would be the bond length, or the distance between the two atoms in the case of Geopt. As the number of atoms in the molecule exceeded two and increased, the degrees of freedom </w:t>
-      </w:r>
-      <w:proofErr w:type="gramStart"/>
-      <w:r>
-        <w:t>increased</w:t>
-      </w:r>
-      <w:proofErr w:type="gramEnd"/>
-      <w:r>
-        <w:t xml:space="preserve"> and the dimensionality of the graph increased to include all distances between atoms and angles over groups of three atoms. The fact that Geopt did not utilise any specific bonding information meant that the number of distances and angles to consider was greater than it otherwise would have been</w:t>
+        <w:t>If the molecule was diatomic the PES graph would be two-dimensional as the only factor to consider would be the bond length, or the distance between the two atoms in the case of Geopt. As the number of atoms in the molecule exceeded two and increased, the degrees of freedom increased and the dimensionality of the graph increased to include all distances between atoms and angles over groups of three atoms. The fact that Geopt did not utilise any specific bonding information meant that the number of distances and angles to consider was greater than it otherwise would have been</w:t>
       </w:r>
       <w:r>
         <w:t>, as it was assumed that every combination of atoms could contain a bond</w:t>
@@ -12426,15 +12304,7 @@
         <w:t>been caused by a logical error when interpreting the string</w:t>
       </w:r>
       <w:r>
-        <w:t xml:space="preserve">, but by an error in another function further into the process. It was hard to find the </w:t>
-      </w:r>
-      <w:proofErr w:type="gramStart"/>
-      <w:r>
-        <w:t>error</w:t>
-      </w:r>
-      <w:proofErr w:type="gramEnd"/>
-      <w:r>
-        <w:t xml:space="preserve"> and this was an indicator that exception handling needed to be more specific</w:t>
+        <w:t>, but by an error in another function further into the process. It was hard to find the error and this was an indicator that exception handling needed to be more specific</w:t>
       </w:r>
       <w:r>
         <w:t xml:space="preserve"> and that</w:t>
@@ -12452,15 +12322,7 @@
         <w:t xml:space="preserve"> pieces of code</w:t>
       </w:r>
       <w:r>
-        <w:t xml:space="preserve">. The error was </w:t>
-      </w:r>
-      <w:proofErr w:type="gramStart"/>
-      <w:r>
-        <w:t>fixed</w:t>
-      </w:r>
-      <w:proofErr w:type="gramEnd"/>
-      <w:r>
-        <w:t xml:space="preserve"> and exception handling was improved to prevent future difficulti</w:t>
+        <w:t>. The error was fixed and exception handling was improved to prevent future difficulti</w:t>
       </w:r>
       <w:r>
         <w:t>es.</w:t>
@@ -12516,13 +12378,8 @@
         <w:t>pop-up window which</w:t>
       </w:r>
       <w:r>
-        <w:t xml:space="preserve"> showed the user </w:t>
-      </w:r>
-      <w:proofErr w:type="spellStart"/>
-      <w:r>
-        <w:t>a</w:t>
-      </w:r>
-      <w:proofErr w:type="spellEnd"/>
+        <w:t xml:space="preserve"> showed the user a</w:t>
+      </w:r>
       <w:r>
         <w:t xml:space="preserve"> generous</w:t>
       </w:r>
@@ -12656,27 +12513,7 @@
           <w:sz w:val="20"/>
           <w:szCs w:val="20"/>
         </w:rPr>
-        <w:t xml:space="preserve">Time </w:t>
-      </w:r>
-      <w:proofErr w:type="gramStart"/>
-      <w:r>
-        <w:rPr>
-          <w:i/>
-          <w:iCs/>
-          <w:sz w:val="20"/>
-          <w:szCs w:val="20"/>
-        </w:rPr>
-        <w:t>estimate</w:t>
-      </w:r>
-      <w:proofErr w:type="gramEnd"/>
-      <w:r>
-        <w:rPr>
-          <w:i/>
-          <w:iCs/>
-          <w:sz w:val="20"/>
-          <w:szCs w:val="20"/>
-        </w:rPr>
-        <w:t xml:space="preserve"> of the algorithm.</w:t>
+        <w:t>Time estimate of the algorithm.</w:t>
       </w:r>
     </w:p>
     <w:p>
@@ -13131,8 +12968,6 @@
       <w:r>
         <w:t xml:space="preserve"> </w:t>
       </w:r>
-    </w:p>
-    <w:p>
       <w:r>
         <w:t xml:space="preserve">A video was used to demonstrate the program to a group of students at the University of Plymouth in order to gather more feedback. Based on this feedback, some changes were made. It was noted that the many information buttons on the configuration window made the UI look cluttered and confusing, so the buttons were replaced with tooltips. Due to the random placement of atoms, the view of the molecule was sometimes observed to hide some atoms behind other atoms. An additional view of the molecule, rotated by 180 degrees, was included in the molecule’s information window so that all the atoms could be </w:t>
       </w:r>
@@ -13154,7 +12989,6 @@
     </w:p>
     <w:p>
       <w:r>
-        <w:lastRenderedPageBreak/>
         <w:t xml:space="preserve">Some errors were also discovered and fixed. </w:t>
       </w:r>
       <w:r>
@@ -13190,6 +13024,7 @@
           <w:color w:val="0070C0"/>
           <w:lang w:eastAsia="en-GB"/>
         </w:rPr>
+        <w:lastRenderedPageBreak/>
         <w:drawing>
           <wp:inline distT="0" distB="0" distL="0" distR="0" wp14:anchorId="0B56B06C" wp14:editId="2801735A">
             <wp:extent cx="5901690" cy="1920240"/>
@@ -13367,20 +13202,20 @@
         <w:rPr>
           <w:noProof/>
         </w:rPr>
+        <w:t>A smaller random movement was used for parents’ descendents and a larger random movement was used for the new, unrelated versions which were introducted to diversify the population and avoid becoming trapped at local minima.</w:t>
+      </w:r>
+    </w:p>
+    <w:p>
+      <w:pPr>
+        <w:rPr>
+          <w:noProof/>
+        </w:rPr>
+      </w:pPr>
+      <w:r>
+        <w:rPr>
+          <w:noProof/>
+        </w:rPr>
         <w:lastRenderedPageBreak/>
-        <w:t>A smaller random movement was used for parents’ descendents and a larger random movement was used for the new, unrelated versions which were introducted to diversify the population and avoid becoming trapped at local minima.</w:t>
-      </w:r>
-    </w:p>
-    <w:p>
-      <w:pPr>
-        <w:rPr>
-          <w:noProof/>
-        </w:rPr>
-      </w:pPr>
-      <w:r>
-        <w:rPr>
-          <w:noProof/>
-        </w:rPr>
         <w:drawing>
           <wp:inline distT="0" distB="0" distL="0" distR="0" wp14:anchorId="6B634A9F" wp14:editId="4E07F098">
             <wp:extent cx="2127250" cy="3034382"/>
@@ -13541,7 +13376,6 @@
           <w:noProof/>
           <w:color w:val="FF0000"/>
         </w:rPr>
-        <w:lastRenderedPageBreak/>
         <w:t>initial guess could have been random co-ordinates</w:t>
       </w:r>
     </w:p>
@@ -13576,12 +13410,19 @@
         <w:rPr>
           <w:noProof/>
         </w:rPr>
-        <w:t xml:space="preserve">had shown that when evolutionary algorithms had been used in geometry optimisation, the optimisation could continue for an indefinite period of time, similarly to the continuous nature of biological evolution. It was </w:t>
+        <w:t xml:space="preserve">had shown that when evolutionary algorithms had been used in geometry optimisation, the optimisation could continue for an indefinite period of time, similarly to the continuous nature of </w:t>
       </w:r>
       <w:r>
         <w:rPr>
           <w:noProof/>
         </w:rPr>
+        <w:lastRenderedPageBreak/>
+        <w:t xml:space="preserve">biological evolution. It was </w:t>
+      </w:r>
+      <w:r>
+        <w:rPr>
+          <w:noProof/>
+        </w:rPr>
         <w:t>assumed that i</w:t>
       </w:r>
       <w:r>
@@ -14262,20 +14103,20 @@
         <w:rPr>
           <w:noProof/>
         </w:rPr>
+        <w:t>An additional random structure was introduced at each generation iteration in an attempt to overcome local minima.</w:t>
+      </w:r>
+    </w:p>
+    <w:p>
+      <w:pPr>
+        <w:rPr>
+          <w:noProof/>
+        </w:rPr>
+      </w:pPr>
+      <w:r>
+        <w:rPr>
+          <w:noProof/>
+        </w:rPr>
         <w:lastRenderedPageBreak/>
-        <w:t>An additional random structure was introduced at each generation iteration in an attempt to overcome local minima.</w:t>
-      </w:r>
-    </w:p>
-    <w:p>
-      <w:pPr>
-        <w:rPr>
-          <w:noProof/>
-        </w:rPr>
-      </w:pPr>
-      <w:r>
-        <w:rPr>
-          <w:noProof/>
-        </w:rPr>
         <w:t xml:space="preserve">An extra energy test was included in the algorithm so that </w:t>
       </w:r>
       <w:r>
@@ -14497,7 +14338,6 @@
           <w:noProof/>
           <w:lang w:eastAsia="en-GB"/>
         </w:rPr>
-        <w:lastRenderedPageBreak/>
         <w:drawing>
           <wp:inline distT="0" distB="0" distL="0" distR="0" wp14:anchorId="49AAEC89" wp14:editId="1536A75F">
             <wp:extent cx="3439551" cy="2757951"/>
@@ -14561,6 +14401,7 @@
           <w:noProof/>
           <w:lang w:eastAsia="en-GB"/>
         </w:rPr>
+        <w:lastRenderedPageBreak/>
         <w:drawing>
           <wp:inline distT="0" distB="0" distL="0" distR="0" wp14:anchorId="08838359" wp14:editId="5D16F115">
             <wp:extent cx="2799471" cy="2304020"/>
@@ -14678,7 +14519,6 @@
           <w:noProof/>
           <w:lang w:eastAsia="en-GB"/>
         </w:rPr>
-        <w:lastRenderedPageBreak/>
         <w:drawing>
           <wp:inline distT="0" distB="0" distL="0" distR="0" wp14:anchorId="5E80E808" wp14:editId="4F0E11D0">
             <wp:extent cx="2799664" cy="2349304"/>
@@ -14873,6 +14713,7 @@
       </w:pPr>
       <w:bookmarkStart w:id="25" w:name="_Toc69384105"/>
       <w:r>
+        <w:lastRenderedPageBreak/>
         <w:t>Per-Atom Exhaustive Test</w:t>
       </w:r>
       <w:bookmarkEnd w:id="25"/>
@@ -14900,84 +14741,57 @@
       </w:r>
     </w:p>
     <w:p>
-      <w:pPr>
+      <w:r>
         <w:rPr>
           <w:noProof/>
+        </w:rPr>
+        <w:t xml:space="preserve">The list of the system’s atoms was rearranged to place all hydrogen atoms at the   . This was a fast solution which only needed to be performed once per execution. The corrective function created for hydrogen in the MMEA was used in addition to this.  </w:t>
+      </w:r>
+    </w:p>
+    <w:p>
+      <w:r>
+        <w:t xml:space="preserve">During the previous EA tests, the atom movements were almost always unfavourable apart from the permutations. Another problem which had previously arisen was that the atoms tended to move too far apart. In an attempt to avoid these problems occurring in the PAET, one atom at a time was moved instead of moving all atoms at once. The plan was to start with an empty cell and add the atoms to it one at a time. Each time an atom was added, all the other atoms in the cell would move around one another, one at a time, and the energy would be tested at each step. </w:t>
+      </w:r>
+      <w:r>
+        <w:t>Different distribution patterns were created to determine the atom’s new position, including a Gaussian distribution, a uniform distribution and a radial distribution, which was designed to avoid the central space in the range which was occupied by another atom.</w:t>
+      </w:r>
+      <w:r>
+        <w:t xml:space="preserve"> To create more favourable atom movements, standard deviations were defined using each atom’s relative size.</w:t>
+      </w:r>
+    </w:p>
+    <w:p>
+      <w:r>
+        <w:t>New problems were introduced by t</w:t>
+      </w:r>
+      <w:r>
+        <w:t>he PAET</w:t>
+      </w:r>
+      <w:r>
+        <w:t>. The execution time increased exponentially as the number of atoms (the input size) increased due to the nested loops involved.</w:t>
+      </w:r>
+      <w:r>
+        <w:t xml:space="preserve"> </w:t>
+      </w:r>
+      <w:r>
+        <w:t xml:space="preserve">The atom movements were still mostly unfavourable and the evolution still often became stuck in local minima. The EMT calculator was partly to blame for the undesirable outputs due to its inability to calculate energies accurately for most combinations of elements. Another problem was that the large amount of processing – often thousands of calculations, array changes and function calls per iteration – appeared to put a strain on the computer’s hardware. </w:t>
+      </w:r>
+    </w:p>
+    <w:p>
+      <w:pPr>
+        <w:rPr>
           <w:color w:val="FF0000"/>
         </w:rPr>
       </w:pPr>
       <w:r>
-        <w:rPr>
-          <w:noProof/>
+        <w:t>Multiprocessing, which is a parallelism tool provided by Python and based on multithreading, was used to reduce the time spent in loops</w:t>
+      </w:r>
+      <w:r>
+        <w:t xml:space="preserve">, which made up the vast majority of the execution time. </w:t>
+      </w:r>
+      <w:r>
+        <w:rPr>
           <w:color w:val="FF0000"/>
         </w:rPr>
-        <w:t>Say we wanted to base this algo on an exhaustive algo because of the literature we read, as a control, but it’s not completely exhaustive.</w:t>
-      </w:r>
-    </w:p>
-    <w:p>
-      <w:r>
-        <w:rPr>
-          <w:noProof/>
-        </w:rPr>
-        <w:t xml:space="preserve">The list of the system’s atoms was rearranged to place all hydrogen atoms at the   . This was a fast solution which only needed to be performed once per execution. The corrective function created for hydrogen in the MMEA was used in addition to this.  </w:t>
-      </w:r>
-    </w:p>
-    <w:p>
-      <w:r>
-        <w:t xml:space="preserve">During the previous EA tests, the atom movements were almost always unfavourable apart from the permutations. Another problem which had previously arisen was that the atoms tended to move too far apart. In an attempt to avoid these problems occurring in the PAET, one atom at a time was moved instead of moving all atoms at once. The plan was to start with an empty cell and add the atoms to it one at a time. Each time an atom was added, all the other atoms in the cell would move around one another, one at a time, and the energy would be tested at each step. </w:t>
-      </w:r>
-      <w:r>
-        <w:t>Different distribution patterns were created to determine the atom’s new position, including a Gaussian distribution, a uniform distribution and a radial distribution, which was designed to avoid the central space in the range which was occupied by another atom.</w:t>
-      </w:r>
-      <w:r>
-        <w:t xml:space="preserve"> To create more favourable atom movements, standard deviations were defined using each atom’s relative size.</w:t>
-      </w:r>
-    </w:p>
-    <w:p>
-      <w:r>
-        <w:t>New problems were introduced by t</w:t>
-      </w:r>
-      <w:r>
-        <w:t>he PAET</w:t>
-      </w:r>
-      <w:r>
-        <w:t>. The execution time increased exponentially as the number of atoms (the input size) increased due to the nested loops involved.</w:t>
-      </w:r>
-      <w:r>
-        <w:t xml:space="preserve"> </w:t>
-      </w:r>
-      <w:r>
-        <w:t xml:space="preserve">The atom movements were still mostly </w:t>
-      </w:r>
-      <w:proofErr w:type="gramStart"/>
-      <w:r>
-        <w:t>unfavourable</w:t>
-      </w:r>
-      <w:proofErr w:type="gramEnd"/>
-      <w:r>
-        <w:t xml:space="preserve"> and the evolution still often became stuck in local minima. The EMT calculator was partly to blame for the undesirable </w:t>
-      </w:r>
-      <w:r>
-        <w:lastRenderedPageBreak/>
-        <w:t xml:space="preserve">outputs due to its inability to calculate energies accurately for most combinations of elements. Another problem was that the large amount of processing – often thousands of calculations, array changes and function calls per iteration – appeared to put a strain on the computer’s hardware. </w:t>
-      </w:r>
-    </w:p>
-    <w:p>
-      <w:pPr>
-        <w:rPr>
-          <w:color w:val="FF0000"/>
-        </w:rPr>
-      </w:pPr>
-      <w:r>
-        <w:t>Multiprocessing, which is a parallelism tool provided by Python and based on multithreading, was used to reduce the time spent in loops</w:t>
-      </w:r>
-      <w:r>
-        <w:t xml:space="preserve">, which made up the vast majority of the execution time. </w:t>
-      </w:r>
-      <w:r>
-        <w:rPr>
-          <w:color w:val="FF0000"/>
-        </w:rPr>
         <w:t>How did it work to reduce the time?</w:t>
       </w:r>
     </w:p>
@@ -15023,15 +14837,7 @@
     </w:p>
     <w:p>
       <w:r>
-        <w:t xml:space="preserve">Evolutionary features were introduced into the PAET but were later removed as it was found to perform better without </w:t>
-      </w:r>
-      <w:proofErr w:type="gramStart"/>
-      <w:r>
-        <w:t>them</w:t>
-      </w:r>
-      <w:proofErr w:type="gramEnd"/>
-      <w:r>
-        <w:t xml:space="preserve"> and t</w:t>
+        <w:t>Evolutionary features were introduced into the PAET but were later removed as it was found to perform better without them and t</w:t>
       </w:r>
       <w:r>
         <w:t>his</w:t>
@@ -15059,19 +14865,6 @@
         <w:t>Other Algorithms</w:t>
       </w:r>
       <w:bookmarkEnd w:id="26"/>
-    </w:p>
-    <w:p>
-      <w:pPr>
-        <w:rPr>
-          <w:color w:val="FF0000"/>
-        </w:rPr>
-      </w:pPr>
-      <w:r>
-        <w:rPr>
-          <w:color w:val="FF0000"/>
-        </w:rPr>
-        <w:t>show crossover etc code in appendix?</w:t>
-      </w:r>
     </w:p>
     <w:p/>
     <w:p>
@@ -15080,6 +14873,7 @@
           <w:noProof/>
           <w:lang w:eastAsia="en-GB"/>
         </w:rPr>
+        <w:lastRenderedPageBreak/>
         <w:drawing>
           <wp:inline distT="0" distB="0" distL="0" distR="0" wp14:anchorId="78AD36B0" wp14:editId="2179E39E">
             <wp:extent cx="6645910" cy="2732405"/>
@@ -15138,7 +14932,6 @@
       </w:pPr>
       <w:bookmarkStart w:id="27" w:name="_Toc69384107"/>
       <w:r>
-        <w:lastRenderedPageBreak/>
         <w:t>User Feedback</w:t>
       </w:r>
       <w:bookmarkEnd w:id="27"/>
@@ -15345,7 +15138,11 @@
         <w:t xml:space="preserve"> Sprint </w:t>
       </w:r>
       <w:r>
-        <w:t xml:space="preserve">four had not gone to plan; it had been swapped with sprint five and extended to enable the GUI to be recreated using a new design in which graphs fitted better in the windows. Although no serious problems were encountered as a result of changing the sprint plans on the fly, it did take some time away from later sprints which could have been more productive. The amount of time required </w:t>
+        <w:t xml:space="preserve">four had not gone to plan; it had been swapped with sprint five and extended to enable the GUI to be recreated using a new design in which graphs fitted better in the windows. Although no serious problems were encountered as a result of changing the sprint plans on the fly, it did take some time away from later </w:t>
+      </w:r>
+      <w:r>
+        <w:lastRenderedPageBreak/>
+        <w:t xml:space="preserve">sprints which could have been more productive. The amount of time required </w:t>
       </w:r>
       <w:r>
         <w:t xml:space="preserve">and </w:t>
@@ -15384,7 +15181,6 @@
           <w:color w:val="0070C0"/>
           <w:lang w:eastAsia="en-GB"/>
         </w:rPr>
-        <w:lastRenderedPageBreak/>
         <w:drawing>
           <wp:inline distT="0" distB="0" distL="0" distR="0" wp14:anchorId="4910D05D" wp14:editId="565FC0B1">
             <wp:extent cx="5023805" cy="3923778"/>
@@ -15796,16 +15592,8 @@
         <w:rPr>
           <w:color w:val="FF0000"/>
         </w:rPr>
-        <w:t>self-tuning, hyper-</w:t>
-      </w:r>
-      <w:proofErr w:type="gramStart"/>
-      <w:r>
-        <w:rPr>
-          <w:color w:val="FF0000"/>
-        </w:rPr>
-        <w:t>heuristic .</w:t>
-      </w:r>
-      <w:proofErr w:type="gramEnd"/>
+        <w:t>self-tuning, hyper-heuristic .</w:t>
+      </w:r>
     </w:p>
     <w:p>
       <w:r>
@@ -15827,13 +15615,8 @@
         <w:t xml:space="preserve"> algorithms and</w:t>
       </w:r>
       <w:r>
-        <w:t xml:space="preserve"> </w:t>
-      </w:r>
-      <w:proofErr w:type="gramStart"/>
-      <w:r>
-        <w:t>better chosen</w:t>
-      </w:r>
-      <w:proofErr w:type="gramEnd"/>
+        <w:t xml:space="preserve"> better chosen</w:t>
+      </w:r>
       <w:r>
         <w:t xml:space="preserve"> data </w:t>
       </w:r>
@@ -15919,27 +15702,7 @@
           <w:sz w:val="20"/>
           <w:szCs w:val="20"/>
         </w:rPr>
-        <w:t xml:space="preserve">, M. A., Brain, Z. </w:t>
-      </w:r>
-      <w:proofErr w:type="gramStart"/>
-      <w:r>
-        <w:rPr>
-          <w:rFonts w:ascii="Verdana" w:hAnsi="Verdana"/>
-          <w:color w:val="000000"/>
-          <w:sz w:val="20"/>
-          <w:szCs w:val="20"/>
-        </w:rPr>
-        <w:t>E .</w:t>
-      </w:r>
-      <w:proofErr w:type="gramEnd"/>
-      <w:r>
-        <w:rPr>
-          <w:rFonts w:ascii="Verdana" w:hAnsi="Verdana"/>
-          <w:color w:val="000000"/>
-          <w:sz w:val="20"/>
-          <w:szCs w:val="20"/>
-        </w:rPr>
-        <w:t xml:space="preserve"> (2010). Using a Meta-GA for parametric optimization of simple gas in the computational chemistry domain. </w:t>
+        <w:t>, M. A., Brain, Z. E . (2010). Using a Meta-GA for parametric optimization of simple gas in the computational chemistry domain. </w:t>
       </w:r>
       <w:r>
         <w:rPr>
@@ -16078,27 +15841,7 @@
           <w:sz w:val="20"/>
           <w:szCs w:val="20"/>
         </w:rPr>
-        <w:t xml:space="preserve">, M. </w:t>
-      </w:r>
-      <w:proofErr w:type="gramStart"/>
-      <w:r>
-        <w:rPr>
-          <w:rFonts w:ascii="Verdana" w:hAnsi="Verdana"/>
-          <w:color w:val="000000"/>
-          <w:sz w:val="20"/>
-          <w:szCs w:val="20"/>
-        </w:rPr>
-        <w:t>D..</w:t>
-      </w:r>
-      <w:proofErr w:type="gramEnd"/>
-      <w:r>
-        <w:rPr>
-          <w:rFonts w:ascii="Verdana" w:hAnsi="Verdana"/>
-          <w:color w:val="000000"/>
-          <w:sz w:val="20"/>
-          <w:szCs w:val="20"/>
-        </w:rPr>
-        <w:t xml:space="preserve"> (2019). The importance of synthetic chemistry in the pharmaceutical industry. </w:t>
+        <w:t>, M. D.. (2019). The importance of synthetic chemistry in the pharmaceutical industry. </w:t>
       </w:r>
       <w:r>
         <w:rPr>
@@ -17501,9 +17244,76 @@
           <w:sz w:val="20"/>
           <w:szCs w:val="20"/>
         </w:rPr>
-        <w:t xml:space="preserve">Theoretical Chemistry </w:t>
-      </w:r>
-      <w:proofErr w:type="gramStart"/>
+        <w:t>Theoretical Chemistry Accounts </w:t>
+      </w:r>
+      <w:r>
+        <w:rPr>
+          <w:rFonts w:ascii="Verdana" w:hAnsi="Verdana"/>
+          <w:color w:val="000000"/>
+          <w:sz w:val="20"/>
+          <w:szCs w:val="20"/>
+        </w:rPr>
+        <w:t>. 130 (0), p671-678.</w:t>
+      </w:r>
+    </w:p>
+    <w:p>
+      <w:pPr>
+        <w:rPr>
+          <w:rFonts w:ascii="Verdana" w:hAnsi="Verdana"/>
+          <w:color w:val="000000"/>
+          <w:sz w:val="20"/>
+          <w:szCs w:val="20"/>
+        </w:rPr>
+      </w:pPr>
+      <w:r>
+        <w:rPr>
+          <w:rFonts w:ascii="Verdana" w:hAnsi="Verdana"/>
+          <w:color w:val="000000"/>
+          <w:sz w:val="20"/>
+          <w:szCs w:val="20"/>
+        </w:rPr>
+        <w:t xml:space="preserve">Jacobsen, K. W., </w:t>
+      </w:r>
+      <w:proofErr w:type="spellStart"/>
+      <w:r>
+        <w:rPr>
+          <w:rFonts w:ascii="Verdana" w:hAnsi="Verdana"/>
+          <w:color w:val="000000"/>
+          <w:sz w:val="20"/>
+          <w:szCs w:val="20"/>
+        </w:rPr>
+        <w:t>Norskov</w:t>
+      </w:r>
+      <w:proofErr w:type="spellEnd"/>
+      <w:r>
+        <w:rPr>
+          <w:rFonts w:ascii="Verdana" w:hAnsi="Verdana"/>
+          <w:color w:val="000000"/>
+          <w:sz w:val="20"/>
+          <w:szCs w:val="20"/>
+        </w:rPr>
+        <w:t xml:space="preserve">, J. K., </w:t>
+      </w:r>
+      <w:proofErr w:type="spellStart"/>
+      <w:r>
+        <w:rPr>
+          <w:rFonts w:ascii="Verdana" w:hAnsi="Verdana"/>
+          <w:color w:val="000000"/>
+          <w:sz w:val="20"/>
+          <w:szCs w:val="20"/>
+        </w:rPr>
+        <w:t>Stoltze</w:t>
+      </w:r>
+      <w:proofErr w:type="spellEnd"/>
+      <w:r>
+        <w:rPr>
+          <w:rFonts w:ascii="Verdana" w:hAnsi="Verdana"/>
+          <w:color w:val="000000"/>
+          <w:sz w:val="20"/>
+          <w:szCs w:val="20"/>
+        </w:rPr>
+        <w:t>, P. (1996). A semi-empirical effective medium theory for metals and alloys. </w:t>
+      </w:r>
       <w:r>
         <w:rPr>
           <w:rFonts w:ascii="Verdana" w:hAnsi="Verdana"/>
@@ -17513,7 +17323,7 @@
           <w:sz w:val="20"/>
           <w:szCs w:val="20"/>
         </w:rPr>
-        <w:t>Accounts </w:t>
+        <w:t>Surface Science</w:t>
       </w:r>
       <w:r>
         <w:rPr>
@@ -17522,77 +17332,28 @@
           <w:sz w:val="20"/>
           <w:szCs w:val="20"/>
         </w:rPr>
-        <w:t>.</w:t>
-      </w:r>
-      <w:proofErr w:type="gramEnd"/>
-      <w:r>
+        <w:t>. 366, p394-402.</w:t>
+      </w:r>
+    </w:p>
+    <w:p>
+      <w:pPr>
         <w:rPr>
           <w:rFonts w:ascii="Verdana" w:hAnsi="Verdana"/>
           <w:color w:val="000000"/>
           <w:sz w:val="20"/>
           <w:szCs w:val="20"/>
         </w:rPr>
-        <w:t xml:space="preserve"> 130 (0), p671-678.</w:t>
-      </w:r>
-    </w:p>
-    <w:p>
-      <w:pPr>
+      </w:pPr>
+      <w:r>
         <w:rPr>
           <w:rFonts w:ascii="Verdana" w:hAnsi="Verdana"/>
           <w:color w:val="000000"/>
           <w:sz w:val="20"/>
           <w:szCs w:val="20"/>
         </w:rPr>
-      </w:pPr>
-      <w:r>
-        <w:rPr>
-          <w:rFonts w:ascii="Verdana" w:hAnsi="Verdana"/>
-          <w:color w:val="000000"/>
-          <w:sz w:val="20"/>
-          <w:szCs w:val="20"/>
-        </w:rPr>
-        <w:t xml:space="preserve">Jacobsen, K. W., </w:t>
+        <w:t>Johnston, R. L., Lloyd, L. D., Mortimer-Jones, T. V., Roberts, C. (2002). Geometry Optimisation of Aluminium Clusters Using a Genetic Algorithm. </w:t>
       </w:r>
       <w:proofErr w:type="spellStart"/>
-      <w:r>
-        <w:rPr>
-          <w:rFonts w:ascii="Verdana" w:hAnsi="Verdana"/>
-          <w:color w:val="000000"/>
-          <w:sz w:val="20"/>
-          <w:szCs w:val="20"/>
-        </w:rPr>
-        <w:t>Norskov</w:t>
-      </w:r>
-      <w:proofErr w:type="spellEnd"/>
-      <w:r>
-        <w:rPr>
-          <w:rFonts w:ascii="Verdana" w:hAnsi="Verdana"/>
-          <w:color w:val="000000"/>
-          <w:sz w:val="20"/>
-          <w:szCs w:val="20"/>
-        </w:rPr>
-        <w:t xml:space="preserve">, J. K., </w:t>
-      </w:r>
-      <w:proofErr w:type="spellStart"/>
-      <w:r>
-        <w:rPr>
-          <w:rFonts w:ascii="Verdana" w:hAnsi="Verdana"/>
-          <w:color w:val="000000"/>
-          <w:sz w:val="20"/>
-          <w:szCs w:val="20"/>
-        </w:rPr>
-        <w:t>Stoltze</w:t>
-      </w:r>
-      <w:proofErr w:type="spellEnd"/>
-      <w:r>
-        <w:rPr>
-          <w:rFonts w:ascii="Verdana" w:hAnsi="Verdana"/>
-          <w:color w:val="000000"/>
-          <w:sz w:val="20"/>
-          <w:szCs w:val="20"/>
-        </w:rPr>
-        <w:t>, P. (1996). A semi-empirical effective medium theory for metals and alloys. </w:t>
-      </w:r>
       <w:r>
         <w:rPr>
           <w:rFonts w:ascii="Verdana" w:hAnsi="Verdana"/>
@@ -17602,8 +17363,9 @@
           <w:sz w:val="20"/>
           <w:szCs w:val="20"/>
         </w:rPr>
-        <w:t>Surface Science</w:t>
-      </w:r>
+        <w:t>ChemPhysChem</w:t>
+      </w:r>
+      <w:proofErr w:type="spellEnd"/>
       <w:r>
         <w:rPr>
           <w:rFonts w:ascii="Verdana" w:hAnsi="Verdana"/>
@@ -17611,26 +17373,25 @@
           <w:sz w:val="20"/>
           <w:szCs w:val="20"/>
         </w:rPr>
-        <w:t>. 366, p394-402.</w:t>
-      </w:r>
-    </w:p>
-    <w:p>
-      <w:pPr>
+        <w:t>. 3 (5), p408-415.</w:t>
+      </w:r>
+    </w:p>
+    <w:p>
+      <w:pPr>
+        <w:rPr>
+          <w:rFonts w:cstheme="minorHAnsi"/>
+          <w:sz w:val="24"/>
+          <w:szCs w:val="24"/>
+        </w:rPr>
+      </w:pPr>
+      <w:r>
         <w:rPr>
           <w:rFonts w:ascii="Verdana" w:hAnsi="Verdana"/>
           <w:color w:val="000000"/>
           <w:sz w:val="20"/>
           <w:szCs w:val="20"/>
         </w:rPr>
-      </w:pPr>
-      <w:r>
-        <w:rPr>
-          <w:rFonts w:ascii="Verdana" w:hAnsi="Verdana"/>
-          <w:color w:val="000000"/>
-          <w:sz w:val="20"/>
-          <w:szCs w:val="20"/>
-        </w:rPr>
-        <w:t>Johnston, R. L., Lloyd, L. D., Mortimer-Jones, T. V., Roberts, C. (2002). Geometry Optimisation of Aluminium Clusters Using a Genetic Algorithm. </w:t>
+        <w:t>Kitchen, J. (2012). </w:t>
       </w:r>
       <w:proofErr w:type="spellStart"/>
       <w:r>
@@ -17642,37 +17403,9 @@
           <w:sz w:val="20"/>
           <w:szCs w:val="20"/>
         </w:rPr>
-        <w:t>ChemPhysChem</w:t>
+        <w:t>Modeling</w:t>
       </w:r>
       <w:proofErr w:type="spellEnd"/>
-      <w:r>
-        <w:rPr>
-          <w:rFonts w:ascii="Verdana" w:hAnsi="Verdana"/>
-          <w:color w:val="000000"/>
-          <w:sz w:val="20"/>
-          <w:szCs w:val="20"/>
-        </w:rPr>
-        <w:t>. 3 (5), p408-415.</w:t>
-      </w:r>
-    </w:p>
-    <w:p>
-      <w:pPr>
-        <w:rPr>
-          <w:rFonts w:cstheme="minorHAnsi"/>
-          <w:sz w:val="24"/>
-          <w:szCs w:val="24"/>
-        </w:rPr>
-      </w:pPr>
-      <w:r>
-        <w:rPr>
-          <w:rFonts w:ascii="Verdana" w:hAnsi="Verdana"/>
-          <w:color w:val="000000"/>
-          <w:sz w:val="20"/>
-          <w:szCs w:val="20"/>
-        </w:rPr>
-        <w:t>Kitchen, J. (2012). </w:t>
-      </w:r>
-      <w:proofErr w:type="spellStart"/>
       <w:r>
         <w:rPr>
           <w:rFonts w:ascii="Verdana" w:hAnsi="Verdana"/>
@@ -17682,9 +17415,54 @@
           <w:sz w:val="20"/>
           <w:szCs w:val="20"/>
         </w:rPr>
-        <w:t>Modeling</w:t>
-      </w:r>
-      <w:proofErr w:type="spellEnd"/>
+        <w:t xml:space="preserve"> materials using density functional theory</w:t>
+      </w:r>
+      <w:r>
+        <w:rPr>
+          <w:rFonts w:ascii="Verdana" w:hAnsi="Verdana"/>
+          <w:color w:val="000000"/>
+          <w:sz w:val="20"/>
+          <w:szCs w:val="20"/>
+        </w:rPr>
+        <w:t>. Carnegie Mellon University: Free Software Foundation.</w:t>
+      </w:r>
+    </w:p>
+    <w:p>
+      <w:pPr>
+        <w:rPr>
+          <w:rFonts w:ascii="Verdana" w:hAnsi="Verdana"/>
+          <w:color w:val="000000"/>
+          <w:sz w:val="20"/>
+          <w:szCs w:val="20"/>
+        </w:rPr>
+      </w:pPr>
+      <w:r>
+        <w:rPr>
+          <w:rFonts w:ascii="Verdana" w:hAnsi="Verdana"/>
+          <w:color w:val="000000"/>
+          <w:sz w:val="20"/>
+          <w:szCs w:val="20"/>
+        </w:rPr>
+        <w:t>Matthews, A., Pfau, D., Spencer, S. (2020). Ab initio</w:t>
+      </w:r>
+      <w:r>
+        <w:rPr>
+          <w:rFonts w:ascii="Verdana" w:hAnsi="Verdana"/>
+          <w:color w:val="000000"/>
+          <w:sz w:val="20"/>
+          <w:szCs w:val="20"/>
+        </w:rPr>
+        <w:t xml:space="preserve"> </w:t>
+      </w:r>
+      <w:r>
+        <w:rPr>
+          <w:rFonts w:ascii="Verdana" w:hAnsi="Verdana"/>
+          <w:color w:val="000000"/>
+          <w:sz w:val="20"/>
+          <w:szCs w:val="20"/>
+        </w:rPr>
+        <w:t>solution of the many-electron Schrödinger equation with deep neural networks. </w:t>
+      </w:r>
       <w:r>
         <w:rPr>
           <w:rFonts w:ascii="Verdana" w:hAnsi="Verdana"/>
@@ -17694,7 +17472,7 @@
           <w:sz w:val="20"/>
           <w:szCs w:val="20"/>
         </w:rPr>
-        <w:t xml:space="preserve"> materials using density functional theory</w:t>
+        <w:t>Physical Review Research</w:t>
       </w:r>
       <w:r>
         <w:rPr>
@@ -17703,7 +17481,7 @@
           <w:sz w:val="20"/>
           <w:szCs w:val="20"/>
         </w:rPr>
-        <w:t>. Carnegie Mellon University: Free Software Foundation.</w:t>
+        <w:t>. 2.</w:t>
       </w:r>
     </w:p>
     <w:p>
@@ -17715,6 +17493,7 @@
           <w:szCs w:val="20"/>
         </w:rPr>
       </w:pPr>
+      <w:proofErr w:type="spellStart"/>
       <w:r>
         <w:rPr>
           <w:rFonts w:ascii="Verdana" w:hAnsi="Verdana"/>
@@ -17722,8 +17501,9 @@
           <w:sz w:val="20"/>
           <w:szCs w:val="20"/>
         </w:rPr>
-        <w:t>Matthews, A., Pfau, D., Spencer, S. (2020). Ab initio</w:t>
-      </w:r>
+        <w:t>Mohn</w:t>
+      </w:r>
+      <w:proofErr w:type="spellEnd"/>
       <w:r>
         <w:rPr>
           <w:rFonts w:ascii="Verdana" w:hAnsi="Verdana"/>
@@ -17731,16 +17511,7 @@
           <w:sz w:val="20"/>
           <w:szCs w:val="20"/>
         </w:rPr>
-        <w:t xml:space="preserve"> </w:t>
-      </w:r>
-      <w:r>
-        <w:rPr>
-          <w:rFonts w:ascii="Verdana" w:hAnsi="Verdana"/>
-          <w:color w:val="000000"/>
-          <w:sz w:val="20"/>
-          <w:szCs w:val="20"/>
-        </w:rPr>
-        <w:t>solution of the many-electron Schrödinger equation with deep neural networks. </w:t>
+        <w:t>, C. E. (2016). Predicting cation ordering in MgAl2O4 using genetic algorithms and density functional theory. </w:t>
       </w:r>
       <w:r>
         <w:rPr>
@@ -17751,7 +17522,7 @@
           <w:sz w:val="20"/>
           <w:szCs w:val="20"/>
         </w:rPr>
-        <w:t>Physical Review Research</w:t>
+        <w:t>Materials and Manufacturing Processes</w:t>
       </w:r>
       <w:r>
         <w:rPr>
@@ -17760,7 +17531,7 @@
           <w:sz w:val="20"/>
           <w:szCs w:val="20"/>
         </w:rPr>
-        <w:t>. 2.</w:t>
+        <w:t>. 33 (2), p174-179.</w:t>
       </w:r>
     </w:p>
     <w:p>
@@ -17772,7 +17543,6 @@
           <w:szCs w:val="20"/>
         </w:rPr>
       </w:pPr>
-      <w:proofErr w:type="spellStart"/>
       <w:r>
         <w:rPr>
           <w:rFonts w:ascii="Verdana" w:hAnsi="Verdana"/>
@@ -17780,9 +17550,9 @@
           <w:sz w:val="20"/>
           <w:szCs w:val="20"/>
         </w:rPr>
-        <w:t>Mohn</w:t>
-      </w:r>
-      <w:proofErr w:type="spellEnd"/>
+        <w:t xml:space="preserve">Müller, V. C. (2020). Ethics of Artificial Intelligence and Robotics. In: </w:t>
+      </w:r>
+      <w:proofErr w:type="spellStart"/>
       <w:r>
         <w:rPr>
           <w:rFonts w:ascii="Verdana" w:hAnsi="Verdana"/>
@@ -17790,7 +17560,17 @@
           <w:sz w:val="20"/>
           <w:szCs w:val="20"/>
         </w:rPr>
-        <w:t>, C. E. (2016). Predicting cation ordering in MgAl2O4 using genetic algorithms and density functional theory. </w:t>
+        <w:t>Zalta</w:t>
+      </w:r>
+      <w:proofErr w:type="spellEnd"/>
+      <w:r>
+        <w:rPr>
+          <w:rFonts w:ascii="Verdana" w:hAnsi="Verdana"/>
+          <w:color w:val="000000"/>
+          <w:sz w:val="20"/>
+          <w:szCs w:val="20"/>
+        </w:rPr>
+        <w:t>, E. N. </w:t>
       </w:r>
       <w:r>
         <w:rPr>
@@ -17801,7 +17581,7 @@
           <w:sz w:val="20"/>
           <w:szCs w:val="20"/>
         </w:rPr>
-        <w:t>Materials and Manufacturing Processes</w:t>
+        <w:t>Stanford Encyclopaedia of Philosophy</w:t>
       </w:r>
       <w:r>
         <w:rPr>
@@ -17810,7 +17590,7 @@
           <w:sz w:val="20"/>
           <w:szCs w:val="20"/>
         </w:rPr>
-        <w:t>. 33 (2), p174-179.</w:t>
+        <w:t>. Leeds: Stanford University.</w:t>
       </w:r>
     </w:p>
     <w:p>
@@ -17822,6 +17602,7 @@
           <w:szCs w:val="20"/>
         </w:rPr>
       </w:pPr>
+      <w:proofErr w:type="spellStart"/>
       <w:r>
         <w:rPr>
           <w:rFonts w:ascii="Verdana" w:hAnsi="Verdana"/>
@@ -17829,9 +17610,9 @@
           <w:sz w:val="20"/>
           <w:szCs w:val="20"/>
         </w:rPr>
-        <w:t xml:space="preserve">Müller, V. C. (2020). Ethics of Artificial Intelligence and Robotics. In: </w:t>
-      </w:r>
-      <w:proofErr w:type="spellStart"/>
+        <w:t>Soni</w:t>
+      </w:r>
+      <w:proofErr w:type="spellEnd"/>
       <w:r>
         <w:rPr>
           <w:rFonts w:ascii="Verdana" w:hAnsi="Verdana"/>
@@ -17839,17 +17620,7 @@
           <w:sz w:val="20"/>
           <w:szCs w:val="20"/>
         </w:rPr>
-        <w:t>Zalta</w:t>
-      </w:r>
-      <w:proofErr w:type="spellEnd"/>
-      <w:r>
-        <w:rPr>
-          <w:rFonts w:ascii="Verdana" w:hAnsi="Verdana"/>
-          <w:color w:val="000000"/>
-          <w:sz w:val="20"/>
-          <w:szCs w:val="20"/>
-        </w:rPr>
-        <w:t>, E. N. </w:t>
+        <w:t>, D. (2018). </w:t>
       </w:r>
       <w:r>
         <w:rPr>
@@ -17860,7 +17631,7 @@
           <w:sz w:val="20"/>
           <w:szCs w:val="20"/>
         </w:rPr>
-        <w:t>Stanford Encyclopaedia of Philosophy</w:t>
+        <w:t>Introduction to Evolutionary Algorithms, Optimization by natural selection.</w:t>
       </w:r>
       <w:r>
         <w:rPr>
@@ -17869,37 +17640,26 @@
           <w:sz w:val="20"/>
           <w:szCs w:val="20"/>
         </w:rPr>
-        <w:t>. Leeds: Stanford University.</w:t>
-      </w:r>
-    </w:p>
-    <w:p>
-      <w:pPr>
+        <w:t> Available: https://towardsdatascience.com/introduction-to-evolutionary-algorithms-a8594b484ac. Last accessed 11th May 2021.</w:t>
+      </w:r>
+    </w:p>
+    <w:p>
+      <w:pPr>
+        <w:rPr>
+          <w:rFonts w:cstheme="minorHAnsi"/>
+          <w:sz w:val="24"/>
+          <w:szCs w:val="24"/>
+        </w:rPr>
+      </w:pPr>
+      <w:r>
         <w:rPr>
           <w:rFonts w:ascii="Verdana" w:hAnsi="Verdana"/>
           <w:color w:val="000000"/>
           <w:sz w:val="20"/>
           <w:szCs w:val="20"/>
         </w:rPr>
-      </w:pPr>
-      <w:proofErr w:type="spellStart"/>
-      <w:r>
-        <w:rPr>
-          <w:rFonts w:ascii="Verdana" w:hAnsi="Verdana"/>
-          <w:color w:val="000000"/>
-          <w:sz w:val="20"/>
-          <w:szCs w:val="20"/>
-        </w:rPr>
-        <w:t>Soni</w:t>
-      </w:r>
-      <w:proofErr w:type="spellEnd"/>
-      <w:r>
-        <w:rPr>
-          <w:rFonts w:ascii="Verdana" w:hAnsi="Verdana"/>
-          <w:color w:val="000000"/>
-          <w:sz w:val="20"/>
-          <w:szCs w:val="20"/>
-        </w:rPr>
-        <w:t>, D. (2018). </w:t>
+        <w:lastRenderedPageBreak/>
+        <w:t>Shahab, M. L. (2019). New heuristic algorithm for traveling salesman problem. </w:t>
       </w:r>
       <w:r>
         <w:rPr>
@@ -17910,45 +17670,6 @@
           <w:sz w:val="20"/>
           <w:szCs w:val="20"/>
         </w:rPr>
-        <w:t>Introduction to Evolutionary Algorithms, Optimization by natural selection.</w:t>
-      </w:r>
-      <w:r>
-        <w:rPr>
-          <w:rFonts w:ascii="Verdana" w:hAnsi="Verdana"/>
-          <w:color w:val="000000"/>
-          <w:sz w:val="20"/>
-          <w:szCs w:val="20"/>
-        </w:rPr>
-        <w:t> Available: https://towardsdatascience.com/introduction-to-evolutionary-algorithms-a8594b484ac. Last accessed 11th May 2021.</w:t>
-      </w:r>
-    </w:p>
-    <w:p>
-      <w:pPr>
-        <w:rPr>
-          <w:rFonts w:cstheme="minorHAnsi"/>
-          <w:sz w:val="24"/>
-          <w:szCs w:val="24"/>
-        </w:rPr>
-      </w:pPr>
-      <w:r>
-        <w:rPr>
-          <w:rFonts w:ascii="Verdana" w:hAnsi="Verdana"/>
-          <w:color w:val="000000"/>
-          <w:sz w:val="20"/>
-          <w:szCs w:val="20"/>
-        </w:rPr>
-        <w:lastRenderedPageBreak/>
-        <w:t>Shahab, M. L. (2019). New heuristic algorithm for traveling salesman problem. </w:t>
-      </w:r>
-      <w:r>
-        <w:rPr>
-          <w:rFonts w:ascii="Verdana" w:hAnsi="Verdana"/>
-          <w:i/>
-          <w:iCs/>
-          <w:color w:val="000000"/>
-          <w:sz w:val="20"/>
-          <w:szCs w:val="20"/>
-        </w:rPr>
         <w:t>Journal of Physics: Conference Series</w:t>
       </w:r>
       <w:r>
@@ -18686,21 +18407,7 @@
         <w:rPr>
           <w:rFonts w:ascii="Arial" w:hAnsi="Arial" w:cs="Arial"/>
         </w:rPr>
-        <w:t xml:space="preserve">If you feel the problem has not been </w:t>
-      </w:r>
-      <w:proofErr w:type="gramStart"/>
-      <w:r>
-        <w:rPr>
-          <w:rFonts w:ascii="Arial" w:hAnsi="Arial" w:cs="Arial"/>
-        </w:rPr>
-        <w:t>resolved</w:t>
-      </w:r>
-      <w:proofErr w:type="gramEnd"/>
-      <w:r>
-        <w:rPr>
-          <w:rFonts w:ascii="Arial" w:hAnsi="Arial" w:cs="Arial"/>
-        </w:rPr>
-        <w:t xml:space="preserve"> please contact the secretary to the Faculty of Science and Engineering Research Ethics &amp; Integrity Committee:  Mrs Paula Simson 01752 584503.</w:t>
+        <w:t>If you feel the problem has not been resolved please contact the secretary to the Faculty of Science and Engineering Research Ethics &amp; Integrity Committee:  Mrs Paula Simson 01752 584503.</w:t>
       </w:r>
     </w:p>
     <w:p/>
@@ -19046,15 +18753,7 @@
     </w:p>
     <w:p>
       <w:r>
-        <w:t xml:space="preserve">I am a final year student of computer science at the University of </w:t>
-      </w:r>
-      <w:proofErr w:type="gramStart"/>
-      <w:r>
-        <w:t>Plymouth</w:t>
-      </w:r>
-      <w:proofErr w:type="gramEnd"/>
-      <w:r>
-        <w:t xml:space="preserve"> and I am creating a chemistry application for my dissertation project. I am looking for feedback and recommendations from chemists and other relevant scientists regarding the design of this application. These forms are anonymous but will be discussed in, and appended to, my dissertation report. Your name will </w:t>
+        <w:t xml:space="preserve">I am a final year student of computer science at the University of Plymouth and I am creating a chemistry application for my dissertation project. I am looking for feedback and recommendations from chemists and other relevant scientists regarding the design of this application. These forms are anonymous but will be discussed in, and appended to, my dissertation report. Your name will </w:t>
       </w:r>
       <w:r>
         <w:rPr>
@@ -19182,21 +18881,7 @@
         <w:rPr>
           <w:rFonts w:ascii="Arial" w:hAnsi="Arial" w:cs="Arial"/>
         </w:rPr>
-        <w:t xml:space="preserve">I understand that I am free to withdraw from the research at any </w:t>
-      </w:r>
-      <w:proofErr w:type="gramStart"/>
-      <w:r>
-        <w:rPr>
-          <w:rFonts w:ascii="Arial" w:hAnsi="Arial" w:cs="Arial"/>
-        </w:rPr>
-        <w:t>stage, and</w:t>
-      </w:r>
-      <w:proofErr w:type="gramEnd"/>
-      <w:r>
-        <w:rPr>
-          <w:rFonts w:ascii="Arial" w:hAnsi="Arial" w:cs="Arial"/>
-        </w:rPr>
-        <w:t xml:space="preserve"> ask for my data to be destroyed if I wish. </w:t>
+        <w:t xml:space="preserve">I understand that I am free to withdraw from the research at any stage, and ask for my data to be destroyed if I wish. </w:t>
       </w:r>
     </w:p>
     <w:p>
@@ -19298,21 +18983,7 @@
         <w:rPr>
           <w:rFonts w:ascii="Arial" w:hAnsi="Arial" w:cs="Arial"/>
         </w:rPr>
-        <w:t>separately assessed by appropriate authorities (</w:t>
-      </w:r>
-      <w:proofErr w:type="gramStart"/>
-      <w:r>
-        <w:rPr>
-          <w:rFonts w:ascii="Arial" w:hAnsi="Arial" w:cs="Arial"/>
-        </w:rPr>
-        <w:t>e.g.</w:t>
-      </w:r>
-      <w:proofErr w:type="gramEnd"/>
-      <w:r>
-        <w:rPr>
-          <w:rFonts w:ascii="Arial" w:hAnsi="Arial" w:cs="Arial"/>
-        </w:rPr>
-        <w:t xml:space="preserve"> under COSHH regulations)</w:t>
+        <w:t>separately assessed by appropriate authorities (e.g. under COSHH regulations)</w:t>
       </w:r>
       <w:r>
         <w:rPr>
@@ -19437,30 +19108,8 @@
         <w:rPr>
           <w:rFonts w:ascii="Arial" w:hAnsi="Arial" w:cs="Arial"/>
         </w:rPr>
-        <w:t>Signature:   .....................................…………</w:t>
-      </w:r>
-      <w:proofErr w:type="gramStart"/>
-      <w:r>
-        <w:rPr>
-          <w:rFonts w:ascii="Arial" w:hAnsi="Arial" w:cs="Arial"/>
-        </w:rPr>
-        <w:t>…..</w:t>
-      </w:r>
-      <w:proofErr w:type="gramEnd"/>
-      <w:r>
-        <w:rPr>
-          <w:rFonts w:ascii="Arial" w:hAnsi="Arial" w:cs="Arial"/>
-        </w:rPr>
-        <w:t xml:space="preserve">                Date:   …………………</w:t>
-      </w:r>
-      <w:proofErr w:type="gramStart"/>
-      <w:r>
-        <w:rPr>
-          <w:rFonts w:ascii="Arial" w:hAnsi="Arial" w:cs="Arial"/>
-        </w:rPr>
-        <w:t>…..</w:t>
-      </w:r>
-      <w:proofErr w:type="gramEnd"/>
+        <w:t>Signature:   .....................................……………..                Date:   ……………………..</w:t>
+      </w:r>
     </w:p>
     <w:p>
       <w:pPr>
@@ -19626,37 +19275,21 @@
           <w:sz w:val="24"/>
           <w:szCs w:val="24"/>
         </w:rPr>
-        <w:t>What is your role in this science (</w:t>
-      </w:r>
-      <w:proofErr w:type="gramStart"/>
+        <w:t>What is your role in this science (e</w:t>
+      </w:r>
       <w:r>
         <w:rPr>
           <w:sz w:val="24"/>
           <w:szCs w:val="24"/>
         </w:rPr>
-        <w:t>e</w:t>
+        <w:t>.</w:t>
       </w:r>
       <w:r>
         <w:rPr>
           <w:sz w:val="24"/>
           <w:szCs w:val="24"/>
         </w:rPr>
-        <w:t>.</w:t>
-      </w:r>
-      <w:r>
-        <w:rPr>
-          <w:sz w:val="24"/>
-          <w:szCs w:val="24"/>
-        </w:rPr>
-        <w:t>g.</w:t>
-      </w:r>
-      <w:proofErr w:type="gramEnd"/>
-      <w:r>
-        <w:rPr>
-          <w:sz w:val="24"/>
-          <w:szCs w:val="24"/>
-        </w:rPr>
-        <w:t xml:space="preserve"> undergraduate, technician, etc)?</w:t>
+        <w:t>g. undergraduate, technician, etc)?</w:t>
       </w:r>
     </w:p>
     <w:p>
@@ -19705,37 +19338,21 @@
           <w:sz w:val="24"/>
           <w:szCs w:val="24"/>
         </w:rPr>
-        <w:t xml:space="preserve">Please name all the software you have used for chemical structure/geometry modelling, </w:t>
-      </w:r>
-      <w:proofErr w:type="gramStart"/>
+        <w:t>Please name all the software you have used for chemical structure/geometry modelling, e</w:t>
+      </w:r>
       <w:r>
         <w:rPr>
           <w:sz w:val="24"/>
           <w:szCs w:val="24"/>
         </w:rPr>
-        <w:t>e</w:t>
+        <w:t>.</w:t>
       </w:r>
       <w:r>
         <w:rPr>
           <w:sz w:val="24"/>
           <w:szCs w:val="24"/>
         </w:rPr>
-        <w:t>.</w:t>
-      </w:r>
-      <w:r>
-        <w:rPr>
-          <w:sz w:val="24"/>
-          <w:szCs w:val="24"/>
-        </w:rPr>
-        <w:t>g.</w:t>
-      </w:r>
-      <w:proofErr w:type="gramEnd"/>
-      <w:r>
-        <w:rPr>
-          <w:sz w:val="24"/>
-          <w:szCs w:val="24"/>
-        </w:rPr>
-        <w:t xml:space="preserve"> </w:t>
+        <w:t xml:space="preserve">g. </w:t>
       </w:r>
       <w:proofErr w:type="spellStart"/>
       <w:r>
@@ -20050,23 +19667,7 @@
           <w:sz w:val="24"/>
           <w:szCs w:val="24"/>
         </w:rPr>
-        <w:t xml:space="preserve">, </w:t>
-      </w:r>
-      <w:proofErr w:type="gramStart"/>
-      <w:r>
-        <w:rPr>
-          <w:sz w:val="24"/>
-          <w:szCs w:val="24"/>
-        </w:rPr>
-        <w:t>e.g.</w:t>
-      </w:r>
-      <w:proofErr w:type="gramEnd"/>
-      <w:r>
-        <w:rPr>
-          <w:sz w:val="24"/>
-          <w:szCs w:val="24"/>
-        </w:rPr>
-        <w:t xml:space="preserve"> the positions of atoms in a molecule.</w:t>
+        <w:t>, e.g. the positions of atoms in a molecule.</w:t>
       </w:r>
     </w:p>
     <w:p>
@@ -20095,23 +19696,7 @@
           <w:sz w:val="24"/>
           <w:szCs w:val="24"/>
         </w:rPr>
-        <w:t xml:space="preserve">, </w:t>
-      </w:r>
-      <w:proofErr w:type="gramStart"/>
-      <w:r>
-        <w:rPr>
-          <w:sz w:val="24"/>
-          <w:szCs w:val="24"/>
-        </w:rPr>
-        <w:t>e.g.</w:t>
-      </w:r>
-      <w:proofErr w:type="gramEnd"/>
-      <w:r>
-        <w:rPr>
-          <w:sz w:val="24"/>
-          <w:szCs w:val="24"/>
-        </w:rPr>
-        <w:t xml:space="preserve"> the distance between the atoms.</w:t>
+        <w:t>, e.g. the distance between the atoms.</w:t>
       </w:r>
     </w:p>
     <w:p>
@@ -20140,23 +19725,7 @@
           <w:sz w:val="24"/>
           <w:szCs w:val="24"/>
         </w:rPr>
-        <w:t xml:space="preserve">, </w:t>
-      </w:r>
-      <w:proofErr w:type="gramStart"/>
-      <w:r>
-        <w:rPr>
-          <w:sz w:val="24"/>
-          <w:szCs w:val="24"/>
-        </w:rPr>
-        <w:t>e.g.</w:t>
-      </w:r>
-      <w:proofErr w:type="gramEnd"/>
-      <w:r>
-        <w:rPr>
-          <w:sz w:val="24"/>
-          <w:szCs w:val="24"/>
-        </w:rPr>
-        <w:t xml:space="preserve"> an energy calculation,</w:t>
+        <w:t>, e.g. an energy calculation,</w:t>
       </w:r>
       <w:r>
         <w:rPr>
@@ -20237,23 +19806,7 @@
           <w:sz w:val="24"/>
           <w:szCs w:val="24"/>
         </w:rPr>
-        <w:t xml:space="preserve">, </w:t>
-      </w:r>
-      <w:proofErr w:type="gramStart"/>
-      <w:r>
-        <w:rPr>
-          <w:sz w:val="24"/>
-          <w:szCs w:val="24"/>
-        </w:rPr>
-        <w:t>e.g.</w:t>
-      </w:r>
-      <w:proofErr w:type="gramEnd"/>
-      <w:r>
-        <w:rPr>
-          <w:sz w:val="24"/>
-          <w:szCs w:val="24"/>
-        </w:rPr>
-        <w:t xml:space="preserve"> the lowest energy of the system.</w:t>
+        <w:t>, e.g. the lowest energy of the system.</w:t>
       </w:r>
     </w:p>
     <w:p>
@@ -20282,23 +19835,7 @@
           <w:sz w:val="24"/>
           <w:szCs w:val="24"/>
         </w:rPr>
-        <w:t xml:space="preserve">, </w:t>
-      </w:r>
-      <w:proofErr w:type="gramStart"/>
-      <w:r>
-        <w:rPr>
-          <w:sz w:val="24"/>
-          <w:szCs w:val="24"/>
-        </w:rPr>
-        <w:t>e.g.</w:t>
-      </w:r>
-      <w:proofErr w:type="gramEnd"/>
-      <w:r>
-        <w:rPr>
-          <w:sz w:val="24"/>
-          <w:szCs w:val="24"/>
-        </w:rPr>
-        <w:t xml:space="preserve"> the bond lengths which create the lowest net force on each atom.</w:t>
+        <w:t>, e.g. the bond lengths which create the lowest net force on each atom.</w:t>
       </w:r>
     </w:p>
     <w:p>
@@ -20601,37 +20138,21 @@
           <w:sz w:val="24"/>
           <w:szCs w:val="24"/>
         </w:rPr>
-        <w:t>What is your role in this science (</w:t>
-      </w:r>
-      <w:proofErr w:type="gramStart"/>
+        <w:t>What is your role in this science (e</w:t>
+      </w:r>
       <w:r>
         <w:rPr>
           <w:sz w:val="24"/>
           <w:szCs w:val="24"/>
         </w:rPr>
-        <w:t>e</w:t>
+        <w:t>.</w:t>
       </w:r>
       <w:r>
         <w:rPr>
           <w:sz w:val="24"/>
           <w:szCs w:val="24"/>
         </w:rPr>
-        <w:t>.</w:t>
-      </w:r>
-      <w:r>
-        <w:rPr>
-          <w:sz w:val="24"/>
-          <w:szCs w:val="24"/>
-        </w:rPr>
-        <w:t>g.</w:t>
-      </w:r>
-      <w:proofErr w:type="gramEnd"/>
-      <w:r>
-        <w:rPr>
-          <w:sz w:val="24"/>
-          <w:szCs w:val="24"/>
-        </w:rPr>
-        <w:t xml:space="preserve"> undergraduate, technician, etc)?</w:t>
+        <w:t>g. undergraduate, technician, etc)?</w:t>
       </w:r>
     </w:p>
     <w:p>
@@ -20688,37 +20209,21 @@
           <w:sz w:val="24"/>
           <w:szCs w:val="24"/>
         </w:rPr>
-        <w:t xml:space="preserve">Please name all the software you have used for chemical structure/geometry modelling, </w:t>
-      </w:r>
-      <w:proofErr w:type="gramStart"/>
+        <w:t>Please name all the software you have used for chemical structure/geometry modelling, e</w:t>
+      </w:r>
       <w:r>
         <w:rPr>
           <w:sz w:val="24"/>
           <w:szCs w:val="24"/>
         </w:rPr>
-        <w:t>e</w:t>
+        <w:t>.</w:t>
       </w:r>
       <w:r>
         <w:rPr>
           <w:sz w:val="24"/>
           <w:szCs w:val="24"/>
         </w:rPr>
-        <w:t>.</w:t>
-      </w:r>
-      <w:r>
-        <w:rPr>
-          <w:sz w:val="24"/>
-          <w:szCs w:val="24"/>
-        </w:rPr>
-        <w:t>g.</w:t>
-      </w:r>
-      <w:proofErr w:type="gramEnd"/>
-      <w:r>
-        <w:rPr>
-          <w:sz w:val="24"/>
-          <w:szCs w:val="24"/>
-        </w:rPr>
-        <w:t xml:space="preserve"> </w:t>
+        <w:t xml:space="preserve">g. </w:t>
       </w:r>
       <w:proofErr w:type="spellStart"/>
       <w:r>
@@ -21263,21 +20768,12 @@
           <w:szCs w:val="24"/>
         </w:rPr>
       </w:pPr>
-      <w:proofErr w:type="gramStart"/>
       <w:r>
         <w:rPr>
           <w:sz w:val="24"/>
           <w:szCs w:val="24"/>
         </w:rPr>
-        <w:t>360 degree</w:t>
-      </w:r>
-      <w:proofErr w:type="gramEnd"/>
-      <w:r>
-        <w:rPr>
-          <w:sz w:val="24"/>
-          <w:szCs w:val="24"/>
-        </w:rPr>
-        <w:t xml:space="preserve"> view of finished molecule</w:t>
+        <w:t>360 degree view of finished molecule</w:t>
       </w:r>
     </w:p>
     <w:p>
@@ -21377,23 +20873,7 @@
           <w:sz w:val="24"/>
           <w:szCs w:val="24"/>
         </w:rPr>
-        <w:t xml:space="preserve">, </w:t>
-      </w:r>
-      <w:proofErr w:type="gramStart"/>
-      <w:r>
-        <w:rPr>
-          <w:sz w:val="24"/>
-          <w:szCs w:val="24"/>
-        </w:rPr>
-        <w:t>e.g.</w:t>
-      </w:r>
-      <w:proofErr w:type="gramEnd"/>
-      <w:r>
-        <w:rPr>
-          <w:sz w:val="24"/>
-          <w:szCs w:val="24"/>
-        </w:rPr>
-        <w:t xml:space="preserve"> the positions of atoms in a molecule.</w:t>
+        <w:t>, e.g. the positions of atoms in a molecule.</w:t>
       </w:r>
     </w:p>
     <w:p>
@@ -21422,23 +20902,7 @@
           <w:sz w:val="24"/>
           <w:szCs w:val="24"/>
         </w:rPr>
-        <w:t xml:space="preserve">, </w:t>
-      </w:r>
-      <w:proofErr w:type="gramStart"/>
-      <w:r>
-        <w:rPr>
-          <w:sz w:val="24"/>
-          <w:szCs w:val="24"/>
-        </w:rPr>
-        <w:t>e.g.</w:t>
-      </w:r>
-      <w:proofErr w:type="gramEnd"/>
-      <w:r>
-        <w:rPr>
-          <w:sz w:val="24"/>
-          <w:szCs w:val="24"/>
-        </w:rPr>
-        <w:t xml:space="preserve"> the distance between the atoms.</w:t>
+        <w:t>, e.g. the distance between the atoms.</w:t>
       </w:r>
     </w:p>
     <w:p>
@@ -21467,23 +20931,7 @@
           <w:sz w:val="24"/>
           <w:szCs w:val="24"/>
         </w:rPr>
-        <w:t xml:space="preserve">, </w:t>
-      </w:r>
-      <w:proofErr w:type="gramStart"/>
-      <w:r>
-        <w:rPr>
-          <w:sz w:val="24"/>
-          <w:szCs w:val="24"/>
-        </w:rPr>
-        <w:t>e.g.</w:t>
-      </w:r>
-      <w:proofErr w:type="gramEnd"/>
-      <w:r>
-        <w:rPr>
-          <w:sz w:val="24"/>
-          <w:szCs w:val="24"/>
-        </w:rPr>
-        <w:t xml:space="preserve"> an energy calculation,</w:t>
+        <w:t>, e.g. an energy calculation,</w:t>
       </w:r>
       <w:r>
         <w:rPr>
@@ -21564,23 +21012,7 @@
           <w:sz w:val="24"/>
           <w:szCs w:val="24"/>
         </w:rPr>
-        <w:t xml:space="preserve">, </w:t>
-      </w:r>
-      <w:proofErr w:type="gramStart"/>
-      <w:r>
-        <w:rPr>
-          <w:sz w:val="24"/>
-          <w:szCs w:val="24"/>
-        </w:rPr>
-        <w:t>e.g.</w:t>
-      </w:r>
-      <w:proofErr w:type="gramEnd"/>
-      <w:r>
-        <w:rPr>
-          <w:sz w:val="24"/>
-          <w:szCs w:val="24"/>
-        </w:rPr>
-        <w:t xml:space="preserve"> the lowest energy of the system.</w:t>
+        <w:t>, e.g. the lowest energy of the system.</w:t>
       </w:r>
     </w:p>
     <w:p>
@@ -21609,23 +21041,7 @@
           <w:sz w:val="24"/>
           <w:szCs w:val="24"/>
         </w:rPr>
-        <w:t xml:space="preserve">, </w:t>
-      </w:r>
-      <w:proofErr w:type="gramStart"/>
-      <w:r>
-        <w:rPr>
-          <w:sz w:val="24"/>
-          <w:szCs w:val="24"/>
-        </w:rPr>
-        <w:t>e.g.</w:t>
-      </w:r>
-      <w:proofErr w:type="gramEnd"/>
-      <w:r>
-        <w:rPr>
-          <w:sz w:val="24"/>
-          <w:szCs w:val="24"/>
-        </w:rPr>
-        <w:t xml:space="preserve"> the bond lengths which create the lowest net force on each atom.</w:t>
+        <w:t>, e.g. the bond lengths which create the lowest net force on each atom.</w:t>
       </w:r>
     </w:p>
     <w:p>
@@ -21914,23 +21330,7 @@
           <w:sz w:val="24"/>
           <w:szCs w:val="24"/>
         </w:rPr>
-        <w:t>What is your role in this science (</w:t>
-      </w:r>
-      <w:proofErr w:type="gramStart"/>
-      <w:r>
-        <w:rPr>
-          <w:sz w:val="24"/>
-          <w:szCs w:val="24"/>
-        </w:rPr>
-        <w:t>e.g.</w:t>
-      </w:r>
-      <w:proofErr w:type="gramEnd"/>
-      <w:r>
-        <w:rPr>
-          <w:sz w:val="24"/>
-          <w:szCs w:val="24"/>
-        </w:rPr>
-        <w:t xml:space="preserve"> undergraduate, technician, etc)?</w:t>
+        <w:t>What is your role in this science (e.g. undergraduate, technician, etc)?</w:t>
       </w:r>
     </w:p>
     <w:p>
@@ -21987,37 +21387,21 @@
           <w:sz w:val="24"/>
           <w:szCs w:val="24"/>
         </w:rPr>
-        <w:t xml:space="preserve">Please name all the software you have used for chemical structure/geometry modelling, </w:t>
-      </w:r>
-      <w:proofErr w:type="gramStart"/>
+        <w:t>Please name all the software you have used for chemical structure/geometry modelling, e</w:t>
+      </w:r>
       <w:r>
         <w:rPr>
           <w:sz w:val="24"/>
           <w:szCs w:val="24"/>
         </w:rPr>
-        <w:t>e</w:t>
+        <w:t>.</w:t>
       </w:r>
       <w:r>
         <w:rPr>
           <w:sz w:val="24"/>
           <w:szCs w:val="24"/>
         </w:rPr>
-        <w:t>.</w:t>
-      </w:r>
-      <w:r>
-        <w:rPr>
-          <w:sz w:val="24"/>
-          <w:szCs w:val="24"/>
-        </w:rPr>
-        <w:t>g.</w:t>
-      </w:r>
-      <w:proofErr w:type="gramEnd"/>
-      <w:r>
-        <w:rPr>
-          <w:sz w:val="24"/>
-          <w:szCs w:val="24"/>
-        </w:rPr>
-        <w:t xml:space="preserve"> </w:t>
+        <w:t xml:space="preserve">g. </w:t>
       </w:r>
       <w:proofErr w:type="spellStart"/>
       <w:r>
@@ -22378,23 +21762,7 @@
           <w:sz w:val="24"/>
           <w:szCs w:val="24"/>
         </w:rPr>
-        <w:t xml:space="preserve">, </w:t>
-      </w:r>
-      <w:proofErr w:type="gramStart"/>
-      <w:r>
-        <w:rPr>
-          <w:sz w:val="24"/>
-          <w:szCs w:val="24"/>
-        </w:rPr>
-        <w:t>e.g.</w:t>
-      </w:r>
-      <w:proofErr w:type="gramEnd"/>
-      <w:r>
-        <w:rPr>
-          <w:sz w:val="24"/>
-          <w:szCs w:val="24"/>
-        </w:rPr>
-        <w:t xml:space="preserve"> the positions of atoms in a molecule.</w:t>
+        <w:t>, e.g. the positions of atoms in a molecule.</w:t>
       </w:r>
     </w:p>
     <w:p>
@@ -22423,23 +21791,7 @@
           <w:sz w:val="24"/>
           <w:szCs w:val="24"/>
         </w:rPr>
-        <w:t xml:space="preserve">, </w:t>
-      </w:r>
-      <w:proofErr w:type="gramStart"/>
-      <w:r>
-        <w:rPr>
-          <w:sz w:val="24"/>
-          <w:szCs w:val="24"/>
-        </w:rPr>
-        <w:t>e.g.</w:t>
-      </w:r>
-      <w:proofErr w:type="gramEnd"/>
-      <w:r>
-        <w:rPr>
-          <w:sz w:val="24"/>
-          <w:szCs w:val="24"/>
-        </w:rPr>
-        <w:t xml:space="preserve"> the distance between the atoms.</w:t>
+        <w:t>, e.g. the distance between the atoms.</w:t>
       </w:r>
     </w:p>
     <w:p>
@@ -22468,23 +21820,7 @@
           <w:sz w:val="24"/>
           <w:szCs w:val="24"/>
         </w:rPr>
-        <w:t xml:space="preserve">, </w:t>
-      </w:r>
-      <w:proofErr w:type="gramStart"/>
-      <w:r>
-        <w:rPr>
-          <w:sz w:val="24"/>
-          <w:szCs w:val="24"/>
-        </w:rPr>
-        <w:t>e.g.</w:t>
-      </w:r>
-      <w:proofErr w:type="gramEnd"/>
-      <w:r>
-        <w:rPr>
-          <w:sz w:val="24"/>
-          <w:szCs w:val="24"/>
-        </w:rPr>
-        <w:t xml:space="preserve"> an energy calculation,</w:t>
+        <w:t>, e.g. an energy calculation,</w:t>
       </w:r>
       <w:r>
         <w:rPr>
@@ -22565,23 +21901,7 @@
           <w:sz w:val="24"/>
           <w:szCs w:val="24"/>
         </w:rPr>
-        <w:t xml:space="preserve">, </w:t>
-      </w:r>
-      <w:proofErr w:type="gramStart"/>
-      <w:r>
-        <w:rPr>
-          <w:sz w:val="24"/>
-          <w:szCs w:val="24"/>
-        </w:rPr>
-        <w:t>e.g.</w:t>
-      </w:r>
-      <w:proofErr w:type="gramEnd"/>
-      <w:r>
-        <w:rPr>
-          <w:sz w:val="24"/>
-          <w:szCs w:val="24"/>
-        </w:rPr>
-        <w:t xml:space="preserve"> the lowest energy of the system.</w:t>
+        <w:t>, e.g. the lowest energy of the system.</w:t>
       </w:r>
     </w:p>
     <w:p>
@@ -22610,23 +21930,7 @@
           <w:sz w:val="24"/>
           <w:szCs w:val="24"/>
         </w:rPr>
-        <w:t xml:space="preserve">, </w:t>
-      </w:r>
-      <w:proofErr w:type="gramStart"/>
-      <w:r>
-        <w:rPr>
-          <w:sz w:val="24"/>
-          <w:szCs w:val="24"/>
-        </w:rPr>
-        <w:t>e.g.</w:t>
-      </w:r>
-      <w:proofErr w:type="gramEnd"/>
-      <w:r>
-        <w:rPr>
-          <w:sz w:val="24"/>
-          <w:szCs w:val="24"/>
-        </w:rPr>
-        <w:t xml:space="preserve"> the bond lengths which create the lowest net force on each atom.</w:t>
+        <w:t>, e.g. the bond lengths which create the lowest net force on each atom.</w:t>
       </w:r>
     </w:p>
     <w:p>
@@ -22774,25 +22078,7 @@
           <w:sz w:val="24"/>
           <w:szCs w:val="24"/>
         </w:rPr>
-        <w:t xml:space="preserve">Yes, however as someone who hasn’t used this kind of software </w:t>
-      </w:r>
-      <w:proofErr w:type="gramStart"/>
-      <w:r>
-        <w:rPr>
-          <w:rFonts w:ascii="MS Gothic" w:eastAsia="MS Gothic" w:hAnsi="MS Gothic"/>
-          <w:sz w:val="24"/>
-          <w:szCs w:val="24"/>
-        </w:rPr>
-        <w:t>much</w:t>
-      </w:r>
-      <w:proofErr w:type="gramEnd"/>
-      <w:r>
-        <w:rPr>
-          <w:rFonts w:ascii="MS Gothic" w:eastAsia="MS Gothic" w:hAnsi="MS Gothic"/>
-          <w:sz w:val="24"/>
-          <w:szCs w:val="24"/>
-        </w:rPr>
-        <w:t xml:space="preserve"> I found it difficult to answer the questions.</w:t>
+        <w:t>Yes, however as someone who hasn’t used this kind of software much I found it difficult to answer the questions.</w:t>
       </w:r>
     </w:p>
     <w:p>
@@ -23157,15 +22443,7 @@
     </w:p>
     <w:p>
       <w:r>
-        <w:t xml:space="preserve">I am a final year student of computer science at the University of </w:t>
-      </w:r>
-      <w:proofErr w:type="gramStart"/>
-      <w:r>
-        <w:t>Plymouth</w:t>
-      </w:r>
-      <w:proofErr w:type="gramEnd"/>
-      <w:r>
-        <w:t xml:space="preserve"> and I am creating a chemistry application for my dissertation project. I am looking for feedback regarding the design of this application. These forms are anonymous but will be discussed in, and appended to, my dissertation report. Your name will </w:t>
+        <w:t xml:space="preserve">I am a final year student of computer science at the University of Plymouth and I am creating a chemistry application for my dissertation project. I am looking for feedback regarding the design of this application. These forms are anonymous but will be discussed in, and appended to, my dissertation report. Your name will </w:t>
       </w:r>
       <w:r>
         <w:rPr>
@@ -23312,21 +22590,7 @@
         <w:rPr>
           <w:rFonts w:ascii="Arial" w:hAnsi="Arial" w:cs="Arial"/>
         </w:rPr>
-        <w:t xml:space="preserve"> free to withdraw from the research at any </w:t>
-      </w:r>
-      <w:proofErr w:type="gramStart"/>
-      <w:r>
-        <w:rPr>
-          <w:rFonts w:ascii="Arial" w:hAnsi="Arial" w:cs="Arial"/>
-        </w:rPr>
-        <w:t>stage, and</w:t>
-      </w:r>
-      <w:proofErr w:type="gramEnd"/>
-      <w:r>
-        <w:rPr>
-          <w:rFonts w:ascii="Arial" w:hAnsi="Arial" w:cs="Arial"/>
-        </w:rPr>
-        <w:t xml:space="preserve"> ask for y</w:t>
+        <w:t xml:space="preserve"> free to withdraw from the research at any stage, and ask for y</w:t>
       </w:r>
       <w:r>
         <w:rPr>
@@ -23447,21 +22711,7 @@
         <w:rPr>
           <w:rFonts w:ascii="Arial" w:hAnsi="Arial" w:cs="Arial"/>
         </w:rPr>
-        <w:t>as possible, to avoid any risks, and that safety and health risks will have been separately assessed by appropriate authorities (</w:t>
-      </w:r>
-      <w:proofErr w:type="gramStart"/>
-      <w:r>
-        <w:rPr>
-          <w:rFonts w:ascii="Arial" w:hAnsi="Arial" w:cs="Arial"/>
-        </w:rPr>
-        <w:t>e.g.</w:t>
-      </w:r>
-      <w:proofErr w:type="gramEnd"/>
-      <w:r>
-        <w:rPr>
-          <w:rFonts w:ascii="Arial" w:hAnsi="Arial" w:cs="Arial"/>
-        </w:rPr>
-        <w:t xml:space="preserve"> under COSHH regulations)</w:t>
+        <w:t>as possible, to avoid any risks, and that safety and health risks will have been separately assessed by appropriate authorities (e.g. under COSHH regulations)</w:t>
       </w:r>
     </w:p>
     <w:p>
@@ -23984,25 +23234,7 @@
           <w:sz w:val="24"/>
           <w:szCs w:val="24"/>
         </w:rPr>
-        <w:t xml:space="preserve">I used HCN as the example. HCN is a linear molecule with a triple bond between C and N. The results were unexpected; the structure with the H atom closer to both C and N was lower in energy than the more linear structure with </w:t>
-      </w:r>
-      <w:proofErr w:type="gramStart"/>
-      <w:r>
-        <w:rPr>
-          <w:color w:val="0070C0"/>
-          <w:sz w:val="24"/>
-          <w:szCs w:val="24"/>
-        </w:rPr>
-        <w:t>180 degree</w:t>
-      </w:r>
-      <w:proofErr w:type="gramEnd"/>
-      <w:r>
-        <w:rPr>
-          <w:color w:val="0070C0"/>
-          <w:sz w:val="24"/>
-          <w:szCs w:val="24"/>
-        </w:rPr>
-        <w:t xml:space="preserve"> bond angles between H, C and N. The program appears to only be able to anticipate singly bonded molecules.</w:t>
+        <w:t>I used HCN as the example. HCN is a linear molecule with a triple bond between C and N. The results were unexpected; the structure with the H atom closer to both C and N was lower in energy than the more linear structure with 180 degree bond angles between H, C and N. The program appears to only be able to anticipate singly bonded molecules.</w:t>
       </w:r>
     </w:p>
     <w:p>
@@ -24548,23 +23780,7 @@
           <w:sz w:val="24"/>
           <w:szCs w:val="24"/>
         </w:rPr>
-        <w:t xml:space="preserve"> Hard to understand if you are not a chemist. I can’t comment on that part of </w:t>
-      </w:r>
-      <w:proofErr w:type="gramStart"/>
-      <w:r>
-        <w:rPr>
-          <w:sz w:val="24"/>
-          <w:szCs w:val="24"/>
-        </w:rPr>
-        <w:t>it</w:t>
-      </w:r>
-      <w:proofErr w:type="gramEnd"/>
-      <w:r>
-        <w:rPr>
-          <w:sz w:val="24"/>
-          <w:szCs w:val="24"/>
-        </w:rPr>
-        <w:t xml:space="preserve"> but the UI is good.</w:t>
+        <w:t xml:space="preserve"> Hard to understand if you are not a chemist. I can’t comment on that part of it but the UI is good.</w:t>
       </w:r>
     </w:p>
     <w:p/>
@@ -25129,11 +24345,9 @@
       </w:pPr>
     </w:p>
     <w:p>
-      <w:proofErr w:type="gramStart"/>
       <w:r>
         <w:t>Backlog :</w:t>
       </w:r>
-      <w:proofErr w:type="gramEnd"/>
       <w:r>
         <w:rPr>
           <w:i/>
@@ -26387,7 +25601,7 @@
                 <v:shape id="_x0000_i1025" type="#_x0000_t75" style="width:38.5pt;height:36.5pt" o:ole="">
                   <v:imagedata r:id="rId58" o:title=""/>
                 </v:shape>
-                <o:OLEObject Type="Embed" ProgID="PBrush" ShapeID="_x0000_i1025" DrawAspect="Content" ObjectID="_1682434731" r:id="rId59"/>
+                <o:OLEObject Type="Embed" ProgID="PBrush" ShapeID="_x0000_i1025" DrawAspect="Content" ObjectID="_1682444316" r:id="rId59"/>
               </w:object>
             </w:r>
           </w:p>
@@ -26417,7 +25631,7 @@
                 <v:shape id="_x0000_i1026" type="#_x0000_t75" style="width:45.5pt;height:47pt" o:ole="">
                   <v:imagedata r:id="rId60" o:title=""/>
                 </v:shape>
-                <o:OLEObject Type="Embed" ProgID="PBrush" ShapeID="_x0000_i1026" DrawAspect="Content" ObjectID="_1682434732" r:id="rId61"/>
+                <o:OLEObject Type="Embed" ProgID="PBrush" ShapeID="_x0000_i1026" DrawAspect="Content" ObjectID="_1682444317" r:id="rId61"/>
               </w:object>
             </w:r>
           </w:p>
@@ -26575,7 +25789,7 @@
                 <v:shape id="_x0000_i1027" type="#_x0000_t75" style="width:50.5pt;height:44pt" o:ole="">
                   <v:imagedata r:id="rId63" o:title=""/>
                 </v:shape>
-                <o:OLEObject Type="Embed" ProgID="PBrush" ShapeID="_x0000_i1027" DrawAspect="Content" ObjectID="_1682434733" r:id="rId64"/>
+                <o:OLEObject Type="Embed" ProgID="PBrush" ShapeID="_x0000_i1027" DrawAspect="Content" ObjectID="_1682444318" r:id="rId64"/>
               </w:object>
             </w:r>
           </w:p>
@@ -26605,7 +25819,7 @@
                 <v:shape id="_x0000_i1028" type="#_x0000_t75" style="width:67pt;height:49.5pt" o:ole="">
                   <v:imagedata r:id="rId65" o:title=""/>
                 </v:shape>
-                <o:OLEObject Type="Embed" ProgID="PBrush" ShapeID="_x0000_i1028" DrawAspect="Content" ObjectID="_1682434734" r:id="rId66"/>
+                <o:OLEObject Type="Embed" ProgID="PBrush" ShapeID="_x0000_i1028" DrawAspect="Content" ObjectID="_1682444319" r:id="rId66"/>
               </w:object>
             </w:r>
           </w:p>
@@ -26759,7 +25973,7 @@
                 <v:shape id="_x0000_i1029" type="#_x0000_t75" style="width:48pt;height:44pt" o:ole="">
                   <v:imagedata r:id="rId68" o:title=""/>
                 </v:shape>
-                <o:OLEObject Type="Embed" ProgID="PBrush" ShapeID="_x0000_i1029" DrawAspect="Content" ObjectID="_1682434735" r:id="rId69"/>
+                <o:OLEObject Type="Embed" ProgID="PBrush" ShapeID="_x0000_i1029" DrawAspect="Content" ObjectID="_1682444320" r:id="rId69"/>
               </w:object>
             </w:r>
           </w:p>
@@ -26789,7 +26003,7 @@
                 <v:shape id="_x0000_i1030" type="#_x0000_t75" style="width:50.5pt;height:40pt" o:ole="">
                   <v:imagedata r:id="rId70" o:title=""/>
                 </v:shape>
-                <o:OLEObject Type="Embed" ProgID="PBrush" ShapeID="_x0000_i1030" DrawAspect="Content" ObjectID="_1682434736" r:id="rId71"/>
+                <o:OLEObject Type="Embed" ProgID="PBrush" ShapeID="_x0000_i1030" DrawAspect="Content" ObjectID="_1682444321" r:id="rId71"/>
               </w:object>
             </w:r>
           </w:p>
@@ -26939,7 +26153,7 @@
                 <v:shape id="_x0000_i1031" type="#_x0000_t75" style="width:51pt;height:48.5pt" o:ole="">
                   <v:imagedata r:id="rId73" o:title=""/>
                 </v:shape>
-                <o:OLEObject Type="Embed" ProgID="PBrush" ShapeID="_x0000_i1031" DrawAspect="Content" ObjectID="_1682434737" r:id="rId74"/>
+                <o:OLEObject Type="Embed" ProgID="PBrush" ShapeID="_x0000_i1031" DrawAspect="Content" ObjectID="_1682444322" r:id="rId74"/>
               </w:object>
             </w:r>
           </w:p>
@@ -26969,7 +26183,7 @@
                 <v:shape id="_x0000_i1032" type="#_x0000_t75" style="width:51.5pt;height:54.5pt" o:ole="">
                   <v:imagedata r:id="rId75" o:title=""/>
                 </v:shape>
-                <o:OLEObject Type="Embed" ProgID="PBrush" ShapeID="_x0000_i1032" DrawAspect="Content" ObjectID="_1682434738" r:id="rId76"/>
+                <o:OLEObject Type="Embed" ProgID="PBrush" ShapeID="_x0000_i1032" DrawAspect="Content" ObjectID="_1682444323" r:id="rId76"/>
               </w:object>
             </w:r>
           </w:p>
@@ -27130,7 +26344,7 @@
                 <v:shape id="_x0000_i1033" type="#_x0000_t75" style="width:64.5pt;height:45pt" o:ole="">
                   <v:imagedata r:id="rId78" o:title=""/>
                 </v:shape>
-                <o:OLEObject Type="Embed" ProgID="PBrush" ShapeID="_x0000_i1033" DrawAspect="Content" ObjectID="_1682434739" r:id="rId79"/>
+                <o:OLEObject Type="Embed" ProgID="PBrush" ShapeID="_x0000_i1033" DrawAspect="Content" ObjectID="_1682444324" r:id="rId79"/>
               </w:object>
             </w:r>
           </w:p>
@@ -27161,7 +26375,7 @@
                 <v:shape id="_x0000_i1034" type="#_x0000_t75" style="width:76pt;height:43pt" o:ole="">
                   <v:imagedata r:id="rId80" o:title=""/>
                 </v:shape>
-                <o:OLEObject Type="Embed" ProgID="PBrush" ShapeID="_x0000_i1034" DrawAspect="Content" ObjectID="_1682434740" r:id="rId81"/>
+                <o:OLEObject Type="Embed" ProgID="PBrush" ShapeID="_x0000_i1034" DrawAspect="Content" ObjectID="_1682444325" r:id="rId81"/>
               </w:object>
             </w:r>
           </w:p>
@@ -27312,7 +26526,7 @@
                 <v:shape id="_x0000_i1035" type="#_x0000_t75" style="width:52.5pt;height:73pt" o:ole="">
                   <v:imagedata r:id="rId83" o:title=""/>
                 </v:shape>
-                <o:OLEObject Type="Embed" ProgID="PBrush" ShapeID="_x0000_i1035" DrawAspect="Content" ObjectID="_1682434741" r:id="rId84"/>
+                <o:OLEObject Type="Embed" ProgID="PBrush" ShapeID="_x0000_i1035" DrawAspect="Content" ObjectID="_1682444326" r:id="rId84"/>
               </w:object>
             </w:r>
           </w:p>
@@ -27342,7 +26556,7 @@
                 <v:shape id="_x0000_i1036" type="#_x0000_t75" style="width:63pt;height:51pt" o:ole="">
                   <v:imagedata r:id="rId85" o:title=""/>
                 </v:shape>
-                <o:OLEObject Type="Embed" ProgID="PBrush" ShapeID="_x0000_i1036" DrawAspect="Content" ObjectID="_1682434742" r:id="rId86"/>
+                <o:OLEObject Type="Embed" ProgID="PBrush" ShapeID="_x0000_i1036" DrawAspect="Content" ObjectID="_1682444327" r:id="rId86"/>
               </w:object>
             </w:r>
           </w:p>
@@ -27492,7 +26706,7 @@
                 <v:shape id="_x0000_i1037" type="#_x0000_t75" style="width:63pt;height:79.5pt" o:ole="">
                   <v:imagedata r:id="rId88" o:title=""/>
                 </v:shape>
-                <o:OLEObject Type="Embed" ProgID="PBrush" ShapeID="_x0000_i1037" DrawAspect="Content" ObjectID="_1682434743" r:id="rId89"/>
+                <o:OLEObject Type="Embed" ProgID="PBrush" ShapeID="_x0000_i1037" DrawAspect="Content" ObjectID="_1682444328" r:id="rId89"/>
               </w:object>
             </w:r>
           </w:p>
@@ -27522,7 +26736,7 @@
                 <v:shape id="_x0000_i1038" type="#_x0000_t75" style="width:76pt;height:79pt" o:ole="">
                   <v:imagedata r:id="rId90" o:title=""/>
                 </v:shape>
-                <o:OLEObject Type="Embed" ProgID="PBrush" ShapeID="_x0000_i1038" DrawAspect="Content" ObjectID="_1682434744" r:id="rId91"/>
+                <o:OLEObject Type="Embed" ProgID="PBrush" ShapeID="_x0000_i1038" DrawAspect="Content" ObjectID="_1682444329" r:id="rId91"/>
               </w:object>
             </w:r>
           </w:p>
@@ -27685,7 +26899,7 @@
                 <v:shape id="_x0000_i1039" type="#_x0000_t75" style="width:71pt;height:66.5pt" o:ole="">
                   <v:imagedata r:id="rId93" o:title=""/>
                 </v:shape>
-                <o:OLEObject Type="Embed" ProgID="PBrush" ShapeID="_x0000_i1039" DrawAspect="Content" ObjectID="_1682434745" r:id="rId94"/>
+                <o:OLEObject Type="Embed" ProgID="PBrush" ShapeID="_x0000_i1039" DrawAspect="Content" ObjectID="_1682444330" r:id="rId94"/>
               </w:object>
             </w:r>
           </w:p>
@@ -27715,7 +26929,7 @@
                 <v:shape id="_x0000_i1040" type="#_x0000_t75" style="width:56pt;height:69.5pt" o:ole="">
                   <v:imagedata r:id="rId95" o:title=""/>
                 </v:shape>
-                <o:OLEObject Type="Embed" ProgID="PBrush" ShapeID="_x0000_i1040" DrawAspect="Content" ObjectID="_1682434746" r:id="rId96"/>
+                <o:OLEObject Type="Embed" ProgID="PBrush" ShapeID="_x0000_i1040" DrawAspect="Content" ObjectID="_1682444331" r:id="rId96"/>
               </w:object>
             </w:r>
           </w:p>
@@ -27767,7 +26981,7 @@
                 <v:shape id="_x0000_i1041" type="#_x0000_t75" style="width:74pt;height:50pt" o:ole="">
                   <v:imagedata r:id="rId97" o:title=""/>
                 </v:shape>
-                <o:OLEObject Type="Embed" ProgID="PBrush" ShapeID="_x0000_i1041" DrawAspect="Content" ObjectID="_1682434747" r:id="rId98"/>
+                <o:OLEObject Type="Embed" ProgID="PBrush" ShapeID="_x0000_i1041" DrawAspect="Content" ObjectID="_1682444332" r:id="rId98"/>
               </w:object>
             </w:r>
           </w:p>
@@ -27823,7 +27037,7 @@
                 <v:shape id="_x0000_i1042" type="#_x0000_t75" style="width:67.5pt;height:57pt" o:ole="">
                   <v:imagedata r:id="rId99" o:title=""/>
                 </v:shape>
-                <o:OLEObject Type="Embed" ProgID="PBrush" ShapeID="_x0000_i1042" DrawAspect="Content" ObjectID="_1682434748" r:id="rId100"/>
+                <o:OLEObject Type="Embed" ProgID="PBrush" ShapeID="_x0000_i1042" DrawAspect="Content" ObjectID="_1682444333" r:id="rId100"/>
               </w:object>
             </w:r>
           </w:p>
@@ -27853,7 +27067,7 @@
                 <v:shape id="_x0000_i1043" type="#_x0000_t75" style="width:72.5pt;height:77.5pt" o:ole="">
                   <v:imagedata r:id="rId101" o:title=""/>
                 </v:shape>
-                <o:OLEObject Type="Embed" ProgID="PBrush" ShapeID="_x0000_i1043" DrawAspect="Content" ObjectID="_1682434749" r:id="rId102"/>
+                <o:OLEObject Type="Embed" ProgID="PBrush" ShapeID="_x0000_i1043" DrawAspect="Content" ObjectID="_1682444334" r:id="rId102"/>
               </w:object>
             </w:r>
           </w:p>

</xml_diff>

<commit_message>
Remembered to add the last change!
</commit_message>
<xml_diff>
--- a/Documentation/Dissertation.docx
+++ b/Documentation/Dissertation.docx
@@ -258,7 +258,15 @@
               <w:sz w:val="32"/>
               <w:szCs w:val="32"/>
             </w:rPr>
-            <w:t>Supervisor: Dr</w:t>
+            <w:t xml:space="preserve">Supervisor: </w:t>
+          </w:r>
+          <w:proofErr w:type="spellStart"/>
+          <w:r>
+            <w:rPr>
+              <w:sz w:val="32"/>
+              <w:szCs w:val="32"/>
+            </w:rPr>
+            <w:t>Dr</w:t>
           </w:r>
           <w:r>
             <w:rPr>
@@ -267,6 +275,7 @@
             </w:rPr>
             <w:t>.</w:t>
           </w:r>
+          <w:proofErr w:type="spellEnd"/>
           <w:r>
             <w:rPr>
               <w:sz w:val="32"/>
@@ -3734,10 +3743,10 @@
     </w:sdt>
     <w:p>
       <w:r>
-        <w:t>Word count: 10,98</w:t>
-      </w:r>
-      <w:r>
-        <w:t>2</w:t>
+        <w:t>Word count: 10,9</w:t>
+      </w:r>
+      <w:r>
+        <w:t>90</w:t>
       </w:r>
       <w:r>
         <w:t>.</w:t>
@@ -3774,7 +3783,13 @@
         <w:t>wa</w:t>
       </w:r>
       <w:r>
-        <w:t>s to create an evolutionary algorithm to find energetically optimal configurations of atoms in space</w:t>
+        <w:t xml:space="preserve">s to create an evolutionary algorithm to find energetically optimal </w:t>
+      </w:r>
+      <w:r>
+        <w:t>arrangement</w:t>
+      </w:r>
+      <w:r>
+        <w:t>s of atoms in space</w:t>
       </w:r>
       <w:r>
         <w:rPr>
@@ -3793,10 +3808,43 @@
         <w:t xml:space="preserve"> was</w:t>
       </w:r>
       <w:r>
-        <w:t xml:space="preserve"> compared to an exhaustive algorithm. The evolutionary algorithm was</w:t>
-      </w:r>
-      <w:r>
-        <w:t xml:space="preserve"> able to reduce the energies of systems. The EA was faster to execute than the exhaustive algorithm for 92 % of molecules and it produced better optimised structures for 70 % of systems</w:t>
+        <w:t xml:space="preserve"> compared to an exhaustive algorithm. </w:t>
+      </w:r>
+      <w:r>
+        <w:t>Both t</w:t>
+      </w:r>
+      <w:r>
+        <w:t>he algorithm</w:t>
+      </w:r>
+      <w:r>
+        <w:t>s</w:t>
+      </w:r>
+      <w:r>
+        <w:t xml:space="preserve"> w</w:t>
+      </w:r>
+      <w:r>
+        <w:t>ere</w:t>
+      </w:r>
+      <w:r>
+        <w:t xml:space="preserve"> able to reduce the energies of systems. The </w:t>
+      </w:r>
+      <w:r>
+        <w:t>evolutionary algorithm</w:t>
+      </w:r>
+      <w:r>
+        <w:t xml:space="preserve"> was faster to execute than the exhaustive algorithm for 92 % of molecules and it produced </w:t>
+      </w:r>
+      <w:r>
+        <w:t>more</w:t>
+      </w:r>
+      <w:r>
+        <w:t xml:space="preserve"> optim</w:t>
+      </w:r>
+      <w:r>
+        <w:t>al</w:t>
+      </w:r>
+      <w:r>
+        <w:t xml:space="preserve"> structures for 70 % of systems</w:t>
       </w:r>
       <w:r>
         <w:t>, although the exhaustive algorithm also optimise</w:t>
@@ -3823,7 +3871,13 @@
         <w:t xml:space="preserve"> were improved without worsening the results obtained, using a combination of code optimisations, multiprocessing and algorithm re-design. </w:t>
       </w:r>
       <w:r>
-        <w:t>Although the energy values were improved, Geopt was usually unable to accurately predict molecular geometry</w:t>
+        <w:t xml:space="preserve">Although the energy values were improved, </w:t>
+      </w:r>
+      <w:r>
+        <w:t>the program</w:t>
+      </w:r>
+      <w:r>
+        <w:t xml:space="preserve"> was usually unable to accurately predict molecular geometry</w:t>
       </w:r>
       <w:r>
         <w:t xml:space="preserve"> </w:t>
@@ -3898,6 +3952,19 @@
     <w:p/>
     <w:p>
       <w:r>
+        <w:t xml:space="preserve">GitHub repository: </w:t>
+      </w:r>
+      <w:hyperlink r:id="rId10" w:history="1">
+        <w:r>
+          <w:rPr>
+            <w:rStyle w:val="Hyperlink"/>
+          </w:rPr>
+          <w:t>https://github.com/Squidgeypea/SophieCOMP3000/tree/main</w:t>
+        </w:r>
+      </w:hyperlink>
+    </w:p>
+    <w:p>
+      <w:r>
         <w:t>D</w:t>
       </w:r>
       <w:r>
@@ -3909,7 +3976,7 @@
       <w:r>
         <w:t xml:space="preserve">: </w:t>
       </w:r>
-      <w:hyperlink r:id="rId10" w:history="1">
+      <w:hyperlink r:id="rId11" w:history="1">
         <w:r>
           <w:rPr>
             <w:rStyle w:val="Hyperlink"/>
@@ -3923,6 +3990,7 @@
     </w:p>
     <w:p>
       <w:r>
+        <w:lastRenderedPageBreak/>
         <w:t>D</w:t>
       </w:r>
       <w:r>
@@ -3934,7 +4002,7 @@
       <w:r>
         <w:t xml:space="preserve">: </w:t>
       </w:r>
-      <w:hyperlink r:id="rId11" w:history="1">
+      <w:hyperlink r:id="rId12" w:history="1">
         <w:r>
           <w:rPr>
             <w:rStyle w:val="Hyperlink"/>
@@ -3965,7 +4033,7 @@
       <w:r>
         <w:t xml:space="preserve">: </w:t>
       </w:r>
-      <w:hyperlink r:id="rId12" w:history="1">
+      <w:hyperlink r:id="rId13" w:history="1">
         <w:r>
           <w:rPr>
             <w:rStyle w:val="Hyperlink"/>
@@ -3979,29 +4047,42 @@
     </w:p>
     <w:p>
       <w:r>
-        <w:lastRenderedPageBreak/>
         <w:t>D</w:t>
       </w:r>
       <w:r>
         <w:t>emonstration of the final product:</w:t>
       </w:r>
-    </w:p>
-    <w:p>
-      <w:r>
-        <w:t xml:space="preserve">GitHub repository: </w:t>
-      </w:r>
-      <w:hyperlink r:id="rId13" w:history="1">
+      <w:r>
+        <w:t xml:space="preserve"> </w:t>
+      </w:r>
+      <w:hyperlink r:id="rId14" w:history="1">
         <w:r>
           <w:rPr>
             <w:rStyle w:val="Hyperlink"/>
           </w:rPr>
-          <w:t>https://github.com/Squidgeypea/SophieCOMP3000/tree/main</w:t>
+          <w:t>https://youtu.be/6q2dhAwMcps</w:t>
         </w:r>
       </w:hyperlink>
       <w:r>
         <w:t xml:space="preserve"> </w:t>
       </w:r>
     </w:p>
+    <w:p>
+      <w:r>
+        <w:t xml:space="preserve">Microsoft Planner: </w:t>
+      </w:r>
+      <w:hyperlink r:id="rId15" w:anchor="/plantaskboard?groupId=94cc8cbf-c90e-473e-a3f2-7d7d5dee52d9&amp;planId=VmtMkciqc0GG6F--BwFrqpYAESf1" w:history="1">
+        <w:r>
+          <w:rPr>
+            <w:rStyle w:val="Hyperlink"/>
+          </w:rPr>
+          <w:t>https://tasks.office.com/live.plymouth.ac.uk/en-GB/Home/Planner/#/plantaskboard?groupId=94cc8cbf-c90e-473e-a3f2-7d7d5dee52d9&amp;planId=VmtMkciqc0GG6F--BwFrqpYAESf1</w:t>
+        </w:r>
+      </w:hyperlink>
+      <w:r>
+        <w:t xml:space="preserve"> </w:t>
+      </w:r>
+    </w:p>
     <w:p/>
     <w:p>
       <w:pPr>
@@ -4256,7 +4337,15 @@
         <w:t xml:space="preserve"> because it is needed to create potential solutions with unique traits or variables</w:t>
       </w:r>
       <w:r>
-        <w:t>, according to Soni (2018)</w:t>
+        <w:t xml:space="preserve">, according to </w:t>
+      </w:r>
+      <w:proofErr w:type="spellStart"/>
+      <w:r>
+        <w:t>Soni</w:t>
+      </w:r>
+      <w:proofErr w:type="spellEnd"/>
+      <w:r>
+        <w:t xml:space="preserve"> (2018)</w:t>
       </w:r>
       <w:r>
         <w:t>.</w:t>
@@ -4370,7 +4459,11 @@
         <w:t xml:space="preserve"> or other methods must be carefully chosen. Difficulty with this was experienced during this project, as </w:t>
       </w:r>
       <w:r>
-        <w:t>too much randomness offset any evolutionary advantages, and too little randomness led the EA to become trapped in a local minimum and not find a satisfactory solution.</w:t>
+        <w:t xml:space="preserve">too much randomness offset any </w:t>
+      </w:r>
+      <w:r>
+        <w:lastRenderedPageBreak/>
+        <w:t>evolutionary advantages, and too little randomness led the EA to become trapped in a local minimum and not find a satisfactory solution.</w:t>
       </w:r>
       <w:r>
         <w:t xml:space="preserve"> </w:t>
@@ -4436,7 +4529,6 @@
         </w:numPr>
       </w:pPr>
       <w:r>
-        <w:lastRenderedPageBreak/>
         <w:t>Place the offspring in the population and</w:t>
       </w:r>
       <w:r>
@@ -4631,13 +4723,22 @@
         <w:t xml:space="preserve"> performed similar tasks included </w:t>
       </w:r>
       <w:r>
-        <w:t>PubChem, Avogadro, Biovia</w:t>
-      </w:r>
+        <w:t xml:space="preserve">PubChem, Avogadro, </w:t>
+      </w:r>
+      <w:proofErr w:type="spellStart"/>
+      <w:r>
+        <w:t>Biovia</w:t>
+      </w:r>
+      <w:proofErr w:type="spellEnd"/>
       <w:r>
         <w:t>,</w:t>
       </w:r>
       <w:r>
-        <w:t xml:space="preserve"> Chem</w:t>
+        <w:t xml:space="preserve"> </w:t>
+      </w:r>
+      <w:proofErr w:type="spellStart"/>
+      <w:r>
+        <w:t>Chem</w:t>
       </w:r>
       <w:r>
         <w:t>D</w:t>
@@ -4645,9 +4746,15 @@
       <w:r>
         <w:t>raw</w:t>
       </w:r>
-      <w:r>
-        <w:t xml:space="preserve"> and GaussView</w:t>
-      </w:r>
+      <w:proofErr w:type="spellEnd"/>
+      <w:r>
+        <w:t xml:space="preserve"> and </w:t>
+      </w:r>
+      <w:proofErr w:type="spellStart"/>
+      <w:r>
+        <w:t>GaussView</w:t>
+      </w:r>
+      <w:proofErr w:type="spellEnd"/>
       <w:r>
         <w:t>, programs designed for</w:t>
       </w:r>
@@ -4703,11 +4810,16 @@
         <w:t>ed</w:t>
       </w:r>
       <w:r>
-        <w:t xml:space="preserve"> the user the option of geometry optimisation. Gauss</w:t>
+        <w:t xml:space="preserve"> the user the option of geometry optimisation. </w:t>
+      </w:r>
+      <w:proofErr w:type="spellStart"/>
+      <w:r>
+        <w:t>Gauss</w:t>
       </w:r>
       <w:r>
         <w:t>View</w:t>
       </w:r>
+      <w:proofErr w:type="spellEnd"/>
       <w:r>
         <w:t xml:space="preserve"> and Avogadro provide</w:t>
       </w:r>
@@ -4718,11 +4830,19 @@
         <w:t xml:space="preserve"> their own closed-source interactive EAs for geometry optimisation.</w:t>
       </w:r>
       <w:r>
-        <w:t xml:space="preserve"> GaussView allowed users to build an initial molecule by selecting templates and joining functional groups. Avogadro</w:t>
-      </w:r>
-      <w:r>
         <w:t xml:space="preserve"> </w:t>
       </w:r>
+      <w:proofErr w:type="spellStart"/>
+      <w:r>
+        <w:t>GaussView</w:t>
+      </w:r>
+      <w:proofErr w:type="spellEnd"/>
+      <w:r>
+        <w:t xml:space="preserve"> allowed users to build an initial molecule by selecting templates and joining functional groups. Avogadro</w:t>
+      </w:r>
+      <w:r>
+        <w:t xml:space="preserve"> </w:t>
+      </w:r>
       <w:r>
         <w:t xml:space="preserve">allowed users to build any molecule whether </w:t>
       </w:r>
@@ -4751,7 +4871,15 @@
         <w:t xml:space="preserve">hem kept a database of structures and attempted to match the selected molecule to the most probable geometric structure when searching the database. </w:t>
       </w:r>
       <w:r>
-        <w:t>Like GaussView, PubChem provide</w:t>
+        <w:t xml:space="preserve">Like </w:t>
+      </w:r>
+      <w:proofErr w:type="spellStart"/>
+      <w:r>
+        <w:t>GaussView</w:t>
+      </w:r>
+      <w:proofErr w:type="spellEnd"/>
+      <w:r>
+        <w:t>, PubChem provide</w:t>
       </w:r>
       <w:r>
         <w:t>d</w:t>
@@ -4812,7 +4940,7 @@
                     </pic:cNvPicPr>
                   </pic:nvPicPr>
                   <pic:blipFill>
-                    <a:blip r:embed="rId14">
+                    <a:blip r:embed="rId16">
                       <a:extLst>
                         <a:ext uri="{28A0092B-C50C-407E-A947-70E740481C1C}">
                           <a14:useLocalDpi xmlns:a14="http://schemas.microsoft.com/office/drawing/2010/main" val="0"/>
@@ -4938,7 +5066,7 @@
                     </pic:cNvPicPr>
                   </pic:nvPicPr>
                   <pic:blipFill>
-                    <a:blip r:embed="rId15">
+                    <a:blip r:embed="rId17">
                       <a:extLst>
                         <a:ext uri="{28A0092B-C50C-407E-A947-70E740481C1C}">
                           <a14:useLocalDpi xmlns:a14="http://schemas.microsoft.com/office/drawing/2010/main" val="0"/>
@@ -5067,7 +5195,15 @@
       </w:r>
       <w:r>
         <w:lastRenderedPageBreak/>
-        <w:t>algorithm, from Mohn (2016), whose goal was to predict cation ordering in another specific target molecule</w:t>
+        <w:t xml:space="preserve">algorithm, from </w:t>
+      </w:r>
+      <w:proofErr w:type="spellStart"/>
+      <w:r>
+        <w:t>Mohn</w:t>
+      </w:r>
+      <w:proofErr w:type="spellEnd"/>
+      <w:r>
+        <w:t xml:space="preserve"> (2016), whose goal was to predict cation ordering in another specific target molecule</w:t>
       </w:r>
       <w:r>
         <w:t xml:space="preserve"> and</w:t>
@@ -5106,7 +5242,15 @@
         <w:t xml:space="preserve"> and</w:t>
       </w:r>
       <w:r>
-        <w:t xml:space="preserve"> Mohn’s (2016) algorithm</w:t>
+        <w:t xml:space="preserve"> </w:t>
+      </w:r>
+      <w:proofErr w:type="spellStart"/>
+      <w:r>
+        <w:t>Mohn’s</w:t>
+      </w:r>
+      <w:proofErr w:type="spellEnd"/>
+      <w:r>
+        <w:t xml:space="preserve"> (2016) algorithm</w:t>
       </w:r>
       <w:r>
         <w:t xml:space="preserve"> </w:t>
@@ -5193,7 +5337,7 @@
                     </pic:cNvPicPr>
                   </pic:nvPicPr>
                   <pic:blipFill>
-                    <a:blip r:embed="rId16">
+                    <a:blip r:embed="rId18">
                       <a:extLst>
                         <a:ext uri="{28A0092B-C50C-407E-A947-70E740481C1C}">
                           <a14:useLocalDpi xmlns:a14="http://schemas.microsoft.com/office/drawing/2010/main" val="0"/>
@@ -5254,7 +5398,7 @@
                     </pic:cNvPicPr>
                   </pic:nvPicPr>
                   <pic:blipFill>
-                    <a:blip r:embed="rId17">
+                    <a:blip r:embed="rId19">
                       <a:extLst>
                         <a:ext uri="{28A0092B-C50C-407E-A947-70E740481C1C}">
                           <a14:useLocalDpi xmlns:a14="http://schemas.microsoft.com/office/drawing/2010/main" val="0"/>
@@ -5445,7 +5589,7 @@
                     </pic:cNvPicPr>
                   </pic:nvPicPr>
                   <pic:blipFill>
-                    <a:blip r:embed="rId18">
+                    <a:blip r:embed="rId20">
                       <a:extLst>
                         <a:ext uri="{28A0092B-C50C-407E-A947-70E740481C1C}">
                           <a14:useLocalDpi xmlns:a14="http://schemas.microsoft.com/office/drawing/2010/main" val="0"/>
@@ -5519,6 +5663,7 @@
         </w:rPr>
         <w:t xml:space="preserve"> by </w:t>
       </w:r>
+      <w:proofErr w:type="spellStart"/>
       <w:r>
         <w:rPr>
           <w:i/>
@@ -5526,6 +5671,7 @@
         </w:rPr>
         <w:t>Mohn</w:t>
       </w:r>
+      <w:proofErr w:type="spellEnd"/>
       <w:r>
         <w:rPr>
           <w:i/>
@@ -5572,12 +5718,21 @@
           <w:rFonts w:cstheme="minorHAnsi"/>
         </w:rPr>
       </w:pPr>
+      <w:proofErr w:type="spellStart"/>
       <w:r>
         <w:rPr>
           <w:rFonts w:cstheme="minorHAnsi"/>
           <w:color w:val="000000"/>
         </w:rPr>
-        <w:t>Addicoat and Brain (2010) created a GA, using Python, to optimise small gaseous structures, due to the fact that exhaustively testing every possible configuration quickly became infeasible as the number of atoms present increased. The researchers had attempted to use an exhaustive algorithm and found the computational complexity to be O(3</w:t>
+        <w:t>Addicoat</w:t>
+      </w:r>
+      <w:proofErr w:type="spellEnd"/>
+      <w:r>
+        <w:rPr>
+          <w:rFonts w:cstheme="minorHAnsi"/>
+          <w:color w:val="000000"/>
+        </w:rPr>
+        <w:t xml:space="preserve"> and Brain (2010) created a GA, using Python, to optimise small gaseous structures, due to the fact that exhaustively testing every possible configuration quickly became infeasible as the number of atoms present increased. The researchers had attempted to use an exhaustive algorithm and found the computational complexity to be O(3</w:t>
       </w:r>
       <w:r>
         <w:rPr>
@@ -5655,142 +5810,249 @@
         </w:rPr>
         <w:t xml:space="preserve">Later, </w:t>
       </w:r>
+      <w:proofErr w:type="spellStart"/>
       <w:r>
         <w:rPr>
           <w:rFonts w:cstheme="minorHAnsi"/>
           <w:color w:val="000000"/>
         </w:rPr>
-        <w:t>Gueorguiev and Kuttel (2016)</w:t>
-      </w:r>
+        <w:t>Gueorguiev</w:t>
+      </w:r>
+      <w:proofErr w:type="spellEnd"/>
       <w:r>
         <w:rPr>
           <w:rFonts w:cstheme="minorHAnsi"/>
           <w:color w:val="000000"/>
         </w:rPr>
+        <w:t xml:space="preserve"> and </w:t>
+      </w:r>
+      <w:proofErr w:type="spellStart"/>
+      <w:r>
+        <w:rPr>
+          <w:rFonts w:cstheme="minorHAnsi"/>
+          <w:color w:val="000000"/>
+        </w:rPr>
+        <w:t>Kuttel</w:t>
+      </w:r>
+      <w:proofErr w:type="spellEnd"/>
+      <w:r>
+        <w:rPr>
+          <w:rFonts w:cstheme="minorHAnsi"/>
+          <w:color w:val="000000"/>
+        </w:rPr>
+        <w:t xml:space="preserve"> (2016)</w:t>
+      </w:r>
+      <w:r>
+        <w:rPr>
+          <w:rFonts w:cstheme="minorHAnsi"/>
+          <w:color w:val="000000"/>
+        </w:rPr>
         <w:t xml:space="preserve"> similarly used a GA for molecular conformational optimisation. </w:t>
       </w:r>
       <w:r>
-        <w:t xml:space="preserve">Their aim was to discover three-dimensional structures of proteins that were formed from combining different amino acids. The greatest problem previously encountered by Addicoat and Brain (2010) was still present; the task was made especially difficult by the size of the molecules. Protein molecules contain so many atoms that the researchers were unable to perform precise optimisation using any quantum mechanical methods due to the huge amount of computational power and time that would have been required, even by the simplest model they could find. Their GA </w:t>
+        <w:t xml:space="preserve">Their aim was to discover three-dimensional structures of proteins that were formed from combining different amino acids. The greatest problem previously encountered by </w:t>
+      </w:r>
+      <w:proofErr w:type="spellStart"/>
+      <w:r>
+        <w:t>Addicoat</w:t>
+      </w:r>
+      <w:proofErr w:type="spellEnd"/>
+      <w:r>
+        <w:t xml:space="preserve"> and Brain (2010) was still present; the task was made especially difficult by the size of the molecules. Protein molecules contain so many atoms that the researchers were unable to perform precise optimisation using any quantum mechanical methods due to the huge amount of computational power and time that would have been required, even by the simplest model they could find. Their GA </w:t>
       </w:r>
       <w:r>
         <w:lastRenderedPageBreak/>
         <w:t>was able to suggest some reasonable structures and was executed quickly.</w:t>
       </w:r>
       <w:r>
+        <w:t xml:space="preserve"> Due to the complexity of these algorithms, many of the studies in this field have been performed using supercomputers, such as the work of Dawson and </w:t>
+      </w:r>
+      <w:proofErr w:type="spellStart"/>
+      <w:r>
+        <w:t>Gygi</w:t>
+      </w:r>
+      <w:proofErr w:type="spellEnd"/>
+      <w:r>
+        <w:t xml:space="preserve"> (2014) who used randomised search algorithms for optimisation in DFT using a supercomputer. </w:t>
+      </w:r>
+    </w:p>
+    <w:p>
+      <w:r>
+        <w:t>Ishimoto</w:t>
+      </w:r>
+      <w:r>
+        <w:t xml:space="preserve"> et al.</w:t>
+      </w:r>
+      <w:r>
         <w:t xml:space="preserve"> </w:t>
       </w:r>
       <w:r>
-        <w:t xml:space="preserve">Due to the complexity of these algorithms, many of the studies in this field have been performed using supercomputers, such as the work of Dawson and Gygi (2014) who used randomised search algorithms for optimisation in DFT using a supercomputer. </w:t>
-      </w:r>
-    </w:p>
-    <w:p>
-      <w:r>
-        <w:t>Ishimoto</w:t>
-      </w:r>
-      <w:r>
-        <w:t xml:space="preserve"> et al.</w:t>
+        <w:t>(</w:t>
+      </w:r>
+      <w:r>
+        <w:t>2011</w:t>
+      </w:r>
+      <w:r>
+        <w:t>) investigated the use of a Monte Carlo simulation for optimisation of butane</w:t>
+      </w:r>
+      <w:r>
+        <w:t xml:space="preserve"> and used</w:t>
+      </w:r>
+      <w:r>
+        <w:t xml:space="preserve"> a</w:t>
+      </w:r>
+      <w:r>
+        <w:t xml:space="preserve"> potential energy surface</w:t>
+      </w:r>
+      <w:r>
+        <w:t xml:space="preserve"> (PES)</w:t>
+      </w:r>
+      <w:r>
+        <w:t xml:space="preserve"> to analyse the results</w:t>
+      </w:r>
+      <w:r>
+        <w:t>, which is a plot depicting the energies of structures according to bond lengths and angles and can be used to spot circumstances that lead to high and low energies.</w:t>
       </w:r>
       <w:r>
         <w:t xml:space="preserve"> </w:t>
       </w:r>
       <w:r>
-        <w:t>(</w:t>
-      </w:r>
-      <w:r>
-        <w:t>2011</w:t>
-      </w:r>
-      <w:r>
-        <w:t>) investigated the use of a Monte Carlo simulation for optimisation of butane</w:t>
-      </w:r>
-      <w:r>
-        <w:t xml:space="preserve"> and used</w:t>
-      </w:r>
-      <w:r>
-        <w:t xml:space="preserve"> a</w:t>
-      </w:r>
-      <w:r>
-        <w:t xml:space="preserve"> potential energy surface</w:t>
-      </w:r>
-      <w:r>
-        <w:t xml:space="preserve"> (PES)</w:t>
-      </w:r>
-      <w:r>
-        <w:t xml:space="preserve"> to analyse the results</w:t>
-      </w:r>
-      <w:r>
-        <w:t>, which is a plot depicting the energies of structures according to bond lengths and angles and can be used to spot circumstances that lead to high and low energies.</w:t>
+        <w:t>The Monte Carlo method</w:t>
       </w:r>
       <w:r>
         <w:t xml:space="preserve"> </w:t>
       </w:r>
       <w:r>
-        <w:t>The Monte Carlo method</w:t>
+        <w:t xml:space="preserve">was chosen because of its ability to quickly overcome local minima, but the researchers concluded that too much time was spent calculating unfavourable structures. </w:t>
+      </w:r>
+      <w:r>
+        <w:t>Geopt was planned to create a PES so that the user could view the points of lowest energy on the plot.</w:t>
+      </w:r>
+      <w:r>
+        <w:t xml:space="preserve">   </w:t>
+      </w:r>
+      <w:r>
+        <w:t xml:space="preserve">   </w:t>
+      </w:r>
+    </w:p>
+    <w:p>
+      <w:pPr>
+        <w:rPr>
+          <w:rFonts w:cstheme="minorHAnsi"/>
+        </w:rPr>
+      </w:pPr>
+      <w:r>
+        <w:rPr>
+          <w:rFonts w:cstheme="minorHAnsi"/>
+        </w:rPr>
+        <w:t>The literature had frequently mentioned the problems associated with an exhaustive algorithm and used this to justify the need for an EA. Because of this, an algorithm based on an exhaustive search was planned to be added to Geopt so that the EA could be compared to a more traditional algorithm. The algorithm would not be completely exhaustive as that would not be possible to run on a desktop computer. It was planned to move every atom around every other atom in the molecule, but only test a sample of positions at each of these stages rather than every possible spatial point in the cell with respect to each atom.</w:t>
+      </w:r>
+    </w:p>
+    <w:p>
+      <w:r>
+        <w:t xml:space="preserve">The </w:t>
+      </w:r>
+      <w:r>
+        <w:t>EMT</w:t>
+      </w:r>
+      <w:r>
+        <w:t xml:space="preserve"> technique used in Geopt was derived from the </w:t>
+      </w:r>
+      <w:r>
+        <w:t>work</w:t>
+      </w:r>
+      <w:r>
+        <w:t xml:space="preserve"> of </w:t>
+      </w:r>
+      <w:r>
+        <w:t>Jacobsen et al. (1996)</w:t>
+      </w:r>
+      <w:r>
+        <w:t>, who created a</w:t>
+      </w:r>
+      <w:r>
+        <w:t>n EMT method</w:t>
       </w:r>
       <w:r>
         <w:t xml:space="preserve"> </w:t>
       </w:r>
       <w:r>
-        <w:t xml:space="preserve">was chosen because of its ability to quickly overcome local minima, but the researchers concluded that too much time was spent calculating unfavourable structures. </w:t>
-      </w:r>
-      <w:r>
-        <w:t>Geopt was planned to create a PES so that the user could view the points of lowest energy on the plot.</w:t>
-      </w:r>
-      <w:r>
-        <w:t xml:space="preserve">   </w:t>
-      </w:r>
-      <w:r>
-        <w:t xml:space="preserve">   </w:t>
-      </w:r>
-    </w:p>
-    <w:p>
-      <w:pPr>
-        <w:rPr>
-          <w:rFonts w:cstheme="minorHAnsi"/>
-        </w:rPr>
-      </w:pPr>
-      <w:r>
-        <w:rPr>
-          <w:rFonts w:cstheme="minorHAnsi"/>
-        </w:rPr>
-        <w:t>The literature had frequently mentioned the problems associated with an exhaustive algorithm and used this to justify the need for an EA. Because of this, an algorithm based on an exhaustive search was planned to be added to Geopt so that the EA could be compared to a more traditional algorithm. The algorithm would not be completely exhaustive as that would not be possible to run on a desktop computer. It was planned to move every atom around every other atom in the molecule, but only test a sample of positions at each of these stages rather than every possible spatial point in the cell with respect to each atom.</w:t>
-      </w:r>
-    </w:p>
-    <w:p>
-      <w:r>
-        <w:t xml:space="preserve">The </w:t>
+        <w:t>for certain metallic structural geometries.</w:t>
+      </w:r>
+      <w:r>
+        <w:t xml:space="preserve"> </w:t>
+      </w:r>
+      <w:r>
+        <w:t>This method is simpler than others, including DFT, and executes quickly on a typical computer, although it lacks accuracy as it makes many generalisations and assumptions.</w:t>
+      </w:r>
+      <w:r>
+        <w:rPr>
+          <w:color w:val="FF0000"/>
+        </w:rPr>
+        <w:t xml:space="preserve"> </w:t>
+      </w:r>
+      <w:r>
+        <w:t>Kim and Moon</w:t>
+      </w:r>
+      <w:r>
+        <w:t xml:space="preserve"> (2006)</w:t>
+      </w:r>
+      <w:r>
+        <w:t xml:space="preserve"> reported that, </w:t>
+      </w:r>
+      <w:r>
+        <w:t>although it was sometimes useful, EMT often failed to describe structures correctly.</w:t>
+      </w:r>
+      <w:r>
+        <w:t xml:space="preserve"> This</w:t>
+      </w:r>
+      <w:r>
+        <w:t xml:space="preserve"> </w:t>
       </w:r>
       <w:r>
         <w:t>EMT</w:t>
       </w:r>
       <w:r>
-        <w:t xml:space="preserve"> technique used in Geopt was derived from the </w:t>
-      </w:r>
-      <w:r>
-        <w:t>work</w:t>
-      </w:r>
-      <w:r>
-        <w:t xml:space="preserve"> of </w:t>
-      </w:r>
-      <w:r>
-        <w:t>Jacobsen et al. (1996)</w:t>
-      </w:r>
-      <w:r>
-        <w:t>, who created a</w:t>
-      </w:r>
-      <w:r>
-        <w:t>n EMT method</w:t>
+        <w:t xml:space="preserve"> method</w:t>
       </w:r>
       <w:r>
         <w:t xml:space="preserve"> </w:t>
       </w:r>
       <w:r>
-        <w:t>for certain metallic structural geometries.</w:t>
+        <w:t>was designed specifically for metallic structures co</w:t>
+      </w:r>
+      <w:r>
+        <w:t xml:space="preserve">nsisting </w:t>
+      </w:r>
+      <w:r>
+        <w:t>of</w:t>
+      </w:r>
+      <w:r>
+        <w:t xml:space="preserve"> some of only s</w:t>
+      </w:r>
+      <w:r>
+        <w:t>even</w:t>
+      </w:r>
+      <w:r>
+        <w:t xml:space="preserve"> elements</w:t>
+      </w:r>
+      <w:r>
+        <w:t>.</w:t>
       </w:r>
       <w:r>
         <w:t xml:space="preserve"> </w:t>
       </w:r>
       <w:r>
-        <w:t>This method is simpler than others, including DFT, and executes quickly on a typical computer, although it lacks accuracy as it makes many generalisations and assumptions.</w:t>
+        <w:t>I</w:t>
+      </w:r>
+      <w:r>
+        <w:t>ts use for all the elements in Geopt is given as a proof of concept and is unlikely to yield practical results in most cases</w:t>
+      </w:r>
+      <w:r>
+        <w:t>.</w:t>
+      </w:r>
+      <w:r>
+        <w:t xml:space="preserve"> EMT was chosen for Geopt because of its simplicity and fast execution time. Furthermore, a pre-existing EMT Python package was freely available from</w:t>
       </w:r>
       <w:r>
         <w:rPr>
@@ -5798,75 +6060,7 @@
         </w:rPr>
         <w:t xml:space="preserve"> </w:t>
       </w:r>
-      <w:r>
-        <w:t>Kim and Moon</w:t>
-      </w:r>
-      <w:r>
-        <w:t xml:space="preserve"> (2006)</w:t>
-      </w:r>
-      <w:r>
-        <w:t xml:space="preserve"> reported that, </w:t>
-      </w:r>
-      <w:r>
-        <w:t>although it was sometimes useful, EMT often failed to describe structures correctly.</w:t>
-      </w:r>
-      <w:r>
-        <w:t xml:space="preserve"> This</w:t>
-      </w:r>
-      <w:r>
-        <w:t xml:space="preserve"> </w:t>
-      </w:r>
-      <w:r>
-        <w:t>EMT</w:t>
-      </w:r>
-      <w:r>
-        <w:t xml:space="preserve"> method</w:t>
-      </w:r>
-      <w:r>
-        <w:t xml:space="preserve"> </w:t>
-      </w:r>
-      <w:r>
-        <w:t>was designed specifically for metallic structures co</w:t>
-      </w:r>
-      <w:r>
-        <w:t xml:space="preserve">nsisting </w:t>
-      </w:r>
-      <w:r>
-        <w:t>of</w:t>
-      </w:r>
-      <w:r>
-        <w:t xml:space="preserve"> some of only s</w:t>
-      </w:r>
-      <w:r>
-        <w:t>even</w:t>
-      </w:r>
-      <w:r>
-        <w:t xml:space="preserve"> elements</w:t>
-      </w:r>
-      <w:r>
-        <w:t>.</w:t>
-      </w:r>
-      <w:r>
-        <w:t xml:space="preserve"> </w:t>
-      </w:r>
-      <w:r>
-        <w:t>I</w:t>
-      </w:r>
-      <w:r>
-        <w:t>ts use for all the elements in Geopt is given as a proof of concept and is unlikely to yield practical results in most cases</w:t>
-      </w:r>
-      <w:r>
-        <w:t>.</w:t>
-      </w:r>
-      <w:r>
-        <w:t xml:space="preserve"> EMT was chosen for Geopt because of its simplicity and fast execution time. Furthermore, a pre-existing EMT Python package was freely available from</w:t>
-      </w:r>
-      <w:r>
-        <w:rPr>
-          <w:color w:val="FF0000"/>
-        </w:rPr>
-        <w:t xml:space="preserve"> </w:t>
-      </w:r>
+      <w:proofErr w:type="spellStart"/>
       <w:r>
         <w:rPr>
           <w:rFonts w:eastAsia="Times New Roman" w:cstheme="minorHAnsi"/>
@@ -5874,6 +6068,7 @@
         </w:rPr>
         <w:t>Blomqvist</w:t>
       </w:r>
+      <w:proofErr w:type="spellEnd"/>
       <w:r>
         <w:rPr>
           <w:rFonts w:eastAsia="Times New Roman" w:cstheme="minorHAnsi"/>
@@ -6405,7 +6600,7 @@
                     </pic:cNvPicPr>
                   </pic:nvPicPr>
                   <pic:blipFill>
-                    <a:blip r:embed="rId19">
+                    <a:blip r:embed="rId21">
                       <a:extLst>
                         <a:ext uri="{28A0092B-C50C-407E-A947-70E740481C1C}">
                           <a14:useLocalDpi xmlns:a14="http://schemas.microsoft.com/office/drawing/2010/main" val="0"/>
@@ -6783,6 +6978,7 @@
       <w:r>
         <w:t xml:space="preserve">this code to include sample data for some other elements, which was necessary because it allowed the user to create many more molecules. The original source code for EMT was created by </w:t>
       </w:r>
+      <w:proofErr w:type="spellStart"/>
       <w:r>
         <w:rPr>
           <w:rFonts w:eastAsia="Times New Roman" w:cstheme="minorHAnsi"/>
@@ -6790,6 +6986,7 @@
         </w:rPr>
         <w:t>Blomqvist</w:t>
       </w:r>
+      <w:proofErr w:type="spellEnd"/>
       <w:r>
         <w:rPr>
           <w:rFonts w:eastAsia="Times New Roman" w:cstheme="minorHAnsi"/>
@@ -6824,7 +7021,7 @@
                     </pic:cNvPicPr>
                   </pic:nvPicPr>
                   <pic:blipFill>
-                    <a:blip r:embed="rId20">
+                    <a:blip r:embed="rId22">
                       <a:extLst>
                         <a:ext uri="{28A0092B-C50C-407E-A947-70E740481C1C}">
                           <a14:useLocalDpi xmlns:a14="http://schemas.microsoft.com/office/drawing/2010/main" val="0"/>
@@ -6929,8 +7126,9 @@
           <w:sz w:val="20"/>
           <w:szCs w:val="20"/>
         </w:rPr>
-        <w:t xml:space="preserve"> (Blomqvist et al., 2017</w:t>
-      </w:r>
+        <w:t xml:space="preserve"> (</w:t>
+      </w:r>
+      <w:proofErr w:type="spellStart"/>
       <w:r>
         <w:rPr>
           <w:i/>
@@ -6938,8 +7136,9 @@
           <w:sz w:val="20"/>
           <w:szCs w:val="20"/>
         </w:rPr>
-        <w:t>a</w:t>
-      </w:r>
+        <w:t>Blomqvist</w:t>
+      </w:r>
+      <w:proofErr w:type="spellEnd"/>
       <w:r>
         <w:rPr>
           <w:i/>
@@ -6947,7 +7146,7 @@
           <w:sz w:val="20"/>
           <w:szCs w:val="20"/>
         </w:rPr>
-        <w:t>)</w:t>
+        <w:t xml:space="preserve"> et al., 2017</w:t>
       </w:r>
       <w:r>
         <w:rPr>
@@ -6956,6 +7155,24 @@
           <w:sz w:val="20"/>
           <w:szCs w:val="20"/>
         </w:rPr>
+        <w:t>a</w:t>
+      </w:r>
+      <w:r>
+        <w:rPr>
+          <w:i/>
+          <w:iCs/>
+          <w:sz w:val="20"/>
+          <w:szCs w:val="20"/>
+        </w:rPr>
+        <w:t>)</w:t>
+      </w:r>
+      <w:r>
+        <w:rPr>
+          <w:i/>
+          <w:iCs/>
+          <w:sz w:val="20"/>
+          <w:szCs w:val="20"/>
+        </w:rPr>
         <w:t>.</w:t>
       </w:r>
     </w:p>
@@ -7087,8 +7304,13 @@
       </w:r>
     </w:p>
     <w:p>
-      <w:r>
-        <w:t xml:space="preserve">Tkinter was </w:t>
+      <w:proofErr w:type="spellStart"/>
+      <w:r>
+        <w:t>Tkinter</w:t>
+      </w:r>
+      <w:proofErr w:type="spellEnd"/>
+      <w:r>
+        <w:t xml:space="preserve"> was </w:t>
       </w:r>
       <w:r>
         <w:t>chosen</w:t>
@@ -7537,8 +7759,13 @@
         <w:t xml:space="preserve"> was created in Python</w:t>
       </w:r>
       <w:r>
-        <w:t xml:space="preserve"> using Tkinter</w:t>
-      </w:r>
+        <w:t xml:space="preserve"> using </w:t>
+      </w:r>
+      <w:proofErr w:type="spellStart"/>
+      <w:r>
+        <w:t>Tkinter</w:t>
+      </w:r>
+      <w:proofErr w:type="spellEnd"/>
       <w:r>
         <w:t xml:space="preserve">. </w:t>
       </w:r>
@@ -7603,7 +7830,7 @@
                     </pic:cNvPicPr>
                   </pic:nvPicPr>
                   <pic:blipFill>
-                    <a:blip r:embed="rId21" cstate="print">
+                    <a:blip r:embed="rId23" cstate="print">
                       <a:extLst>
                         <a:ext uri="{28A0092B-C50C-407E-A947-70E740481C1C}">
                           <a14:useLocalDpi xmlns:a14="http://schemas.microsoft.com/office/drawing/2010/main" val="0"/>
@@ -7730,7 +7957,7 @@
                     </pic:cNvPicPr>
                   </pic:nvPicPr>
                   <pic:blipFill>
-                    <a:blip r:embed="rId22">
+                    <a:blip r:embed="rId24">
                       <a:extLst>
                         <a:ext uri="{28A0092B-C50C-407E-A947-70E740481C1C}">
                           <a14:useLocalDpi xmlns:a14="http://schemas.microsoft.com/office/drawing/2010/main" val="0"/>
@@ -7840,7 +8067,7 @@
                     </pic:cNvPicPr>
                   </pic:nvPicPr>
                   <pic:blipFill>
-                    <a:blip r:embed="rId23" cstate="print">
+                    <a:blip r:embed="rId25" cstate="print">
                       <a:extLst>
                         <a:ext uri="{28A0092B-C50C-407E-A947-70E740481C1C}">
                           <a14:useLocalDpi xmlns:a14="http://schemas.microsoft.com/office/drawing/2010/main" val="0"/>
@@ -8331,7 +8558,7 @@
                     </pic:cNvPicPr>
                   </pic:nvPicPr>
                   <pic:blipFill>
-                    <a:blip r:embed="rId24">
+                    <a:blip r:embed="rId26">
                       <a:extLst>
                         <a:ext uri="{28A0092B-C50C-407E-A947-70E740481C1C}">
                           <a14:useLocalDpi xmlns:a14="http://schemas.microsoft.com/office/drawing/2010/main" val="0"/>
@@ -8397,7 +8624,27 @@
           <w:sz w:val="20"/>
           <w:szCs w:val="20"/>
         </w:rPr>
-        <w:t xml:space="preserve"> – UML diagram for the first plan for Geopt’s classes. </w:t>
+        <w:t xml:space="preserve"> – UML diagram for the first plan for </w:t>
+      </w:r>
+      <w:proofErr w:type="spellStart"/>
+      <w:r>
+        <w:rPr>
+          <w:i/>
+          <w:iCs/>
+          <w:sz w:val="20"/>
+          <w:szCs w:val="20"/>
+        </w:rPr>
+        <w:t>Geopt’s</w:t>
+      </w:r>
+      <w:proofErr w:type="spellEnd"/>
+      <w:r>
+        <w:rPr>
+          <w:i/>
+          <w:iCs/>
+          <w:sz w:val="20"/>
+          <w:szCs w:val="20"/>
+        </w:rPr>
+        <w:t xml:space="preserve"> classes. </w:t>
       </w:r>
     </w:p>
     <w:p>
@@ -8430,7 +8677,7 @@
                     </pic:cNvPicPr>
                   </pic:nvPicPr>
                   <pic:blipFill>
-                    <a:blip r:embed="rId25">
+                    <a:blip r:embed="rId27">
                       <a:extLst>
                         <a:ext uri="{28A0092B-C50C-407E-A947-70E740481C1C}">
                           <a14:useLocalDpi xmlns:a14="http://schemas.microsoft.com/office/drawing/2010/main" val="0"/>
@@ -8496,7 +8743,27 @@
           <w:sz w:val="20"/>
           <w:szCs w:val="20"/>
         </w:rPr>
-        <w:t xml:space="preserve"> – UML diagram for the second plan for Geopt’s classes. </w:t>
+        <w:t xml:space="preserve"> – UML diagram for the second plan for </w:t>
+      </w:r>
+      <w:proofErr w:type="spellStart"/>
+      <w:r>
+        <w:rPr>
+          <w:i/>
+          <w:iCs/>
+          <w:sz w:val="20"/>
+          <w:szCs w:val="20"/>
+        </w:rPr>
+        <w:t>Geopt’s</w:t>
+      </w:r>
+      <w:proofErr w:type="spellEnd"/>
+      <w:r>
+        <w:rPr>
+          <w:i/>
+          <w:iCs/>
+          <w:sz w:val="20"/>
+          <w:szCs w:val="20"/>
+        </w:rPr>
+        <w:t xml:space="preserve"> classes. </w:t>
       </w:r>
     </w:p>
     <w:p>
@@ -8504,7 +8771,13 @@
         <w:t xml:space="preserve">The EA was created. </w:t>
       </w:r>
       <w:r>
-        <w:t xml:space="preserve">Functions for selection, generation, permutation, mutation and crossover were created. Various different methods were trialled, some using all these functions and some only using one or two of them. A variety of parameters for these methods were also tested. </w:t>
+        <w:t>Functions for selection,</w:t>
+      </w:r>
+      <w:r>
+        <w:t xml:space="preserve"> random and structured</w:t>
+      </w:r>
+      <w:r>
+        <w:t xml:space="preserve"> generation, permutation, mutation and crossover were created. Various different methods were trialled, some using all these functions and some only using one or two of them. A variety of parameters for these methods were also tested. </w:t>
       </w:r>
       <w:r>
         <w:t>T</w:t>
@@ -10058,7 +10331,7 @@
                     </pic:cNvPicPr>
                   </pic:nvPicPr>
                   <pic:blipFill>
-                    <a:blip r:embed="rId26">
+                    <a:blip r:embed="rId28">
                       <a:extLst>
                         <a:ext uri="{28A0092B-C50C-407E-A947-70E740481C1C}">
                           <a14:useLocalDpi xmlns:a14="http://schemas.microsoft.com/office/drawing/2010/main" val="0"/>
@@ -10411,7 +10684,7 @@
                     </pic:cNvPicPr>
                   </pic:nvPicPr>
                   <pic:blipFill>
-                    <a:blip r:embed="rId27" cstate="print">
+                    <a:blip r:embed="rId29" cstate="print">
                       <a:extLst>
                         <a:ext uri="{28A0092B-C50C-407E-A947-70E740481C1C}">
                           <a14:useLocalDpi xmlns:a14="http://schemas.microsoft.com/office/drawing/2010/main" val="0"/>
@@ -10468,7 +10741,7 @@
                     </pic:cNvPicPr>
                   </pic:nvPicPr>
                   <pic:blipFill>
-                    <a:blip r:embed="rId28" cstate="print">
+                    <a:blip r:embed="rId30" cstate="print">
                       <a:extLst>
                         <a:ext uri="{28A0092B-C50C-407E-A947-70E740481C1C}">
                           <a14:useLocalDpi xmlns:a14="http://schemas.microsoft.com/office/drawing/2010/main" val="0"/>
@@ -10561,16 +10834,7 @@
           <w:sz w:val="20"/>
           <w:szCs w:val="20"/>
         </w:rPr>
-        <w:t xml:space="preserve">         </w:t>
-      </w:r>
-      <w:r>
-        <w:rPr>
-          <w:i/>
-          <w:iCs/>
-          <w:sz w:val="20"/>
-          <w:szCs w:val="20"/>
-        </w:rPr>
-        <w:t xml:space="preserve">Figure 14 – A group of atoms clustered together. </w:t>
+        <w:t xml:space="preserve">         Figure 14 – A group of atoms clustered together. </w:t>
       </w:r>
     </w:p>
     <w:p>
@@ -10673,7 +10937,7 @@
                     </pic:cNvPicPr>
                   </pic:nvPicPr>
                   <pic:blipFill>
-                    <a:blip r:embed="rId29">
+                    <a:blip r:embed="rId31">
                       <a:extLst>
                         <a:ext uri="{28A0092B-C50C-407E-A947-70E740481C1C}">
                           <a14:useLocalDpi xmlns:a14="http://schemas.microsoft.com/office/drawing/2010/main" val="0"/>
@@ -10968,7 +11232,7 @@
                     </pic:cNvPicPr>
                   </pic:nvPicPr>
                   <pic:blipFill>
-                    <a:blip r:embed="rId30">
+                    <a:blip r:embed="rId32">
                       <a:extLst>
                         <a:ext uri="{28A0092B-C50C-407E-A947-70E740481C1C}">
                           <a14:useLocalDpi xmlns:a14="http://schemas.microsoft.com/office/drawing/2010/main" val="0"/>
@@ -11212,7 +11476,7 @@
                     </pic:cNvPicPr>
                   </pic:nvPicPr>
                   <pic:blipFill>
-                    <a:blip r:embed="rId31">
+                    <a:blip r:embed="rId33">
                       <a:extLst>
                         <a:ext uri="{28A0092B-C50C-407E-A947-70E740481C1C}">
                           <a14:useLocalDpi xmlns:a14="http://schemas.microsoft.com/office/drawing/2010/main" val="0"/>
@@ -11314,7 +11578,7 @@
                     </pic:cNvPicPr>
                   </pic:nvPicPr>
                   <pic:blipFill>
-                    <a:blip r:embed="rId32" cstate="print">
+                    <a:blip r:embed="rId34" cstate="print">
                       <a:extLst>
                         <a:ext uri="{28A0092B-C50C-407E-A947-70E740481C1C}">
                           <a14:useLocalDpi xmlns:a14="http://schemas.microsoft.com/office/drawing/2010/main" val="0"/>
@@ -11417,7 +11681,7 @@
                     </pic:cNvPicPr>
                   </pic:nvPicPr>
                   <pic:blipFill>
-                    <a:blip r:embed="rId33" cstate="print">
+                    <a:blip r:embed="rId35" cstate="print">
                       <a:extLst>
                         <a:ext uri="{28A0092B-C50C-407E-A947-70E740481C1C}">
                           <a14:useLocalDpi xmlns:a14="http://schemas.microsoft.com/office/drawing/2010/main" val="0"/>
@@ -11645,7 +11909,7 @@
       <w:r>
         <w:t xml:space="preserve">To assist with the usability test, a video of Geopt was made available. It can be viewed here: </w:t>
       </w:r>
-      <w:hyperlink r:id="rId34" w:history="1">
+      <w:hyperlink r:id="rId36" w:history="1">
         <w:r>
           <w:rPr>
             <w:rStyle w:val="Hyperlink"/>
@@ -11662,7 +11926,15 @@
         <w:t>A</w:t>
       </w:r>
       <w:r>
-        <w:t xml:space="preserve"> participant attempted to create a molecule containing two nitrogen atoms and two oxygen atoms but Geopt’s exception handling prevented this molecule from being built and told the user that it was invalid. Geopt should have allowed the user to build any combination of up to </w:t>
+        <w:t xml:space="preserve"> participant attempted to create a molecule containing two nitrogen atoms and two oxygen atoms but </w:t>
+      </w:r>
+      <w:proofErr w:type="spellStart"/>
+      <w:r>
+        <w:t>Geopt’s</w:t>
+      </w:r>
+      <w:proofErr w:type="spellEnd"/>
+      <w:r>
+        <w:t xml:space="preserve"> exception handling prevented this molecule from being built and told the user that it was invalid. Geopt should have allowed the user to build any combination of up to </w:t>
       </w:r>
       <w:r>
         <w:t>12</w:t>
@@ -11830,7 +12102,7 @@
                     </pic:cNvPicPr>
                   </pic:nvPicPr>
                   <pic:blipFill>
-                    <a:blip r:embed="rId35"/>
+                    <a:blip r:embed="rId37"/>
                     <a:stretch>
                       <a:fillRect/>
                     </a:stretch>
@@ -12222,7 +12494,7 @@
                     </pic:cNvPicPr>
                   </pic:nvPicPr>
                   <pic:blipFill>
-                    <a:blip r:embed="rId36">
+                    <a:blip r:embed="rId38">
                       <a:extLst>
                         <a:ext uri="{28A0092B-C50C-407E-A947-70E740481C1C}">
                           <a14:useLocalDpi xmlns:a14="http://schemas.microsoft.com/office/drawing/2010/main" val="0"/>
@@ -12439,7 +12711,7 @@
       <w:r>
         <w:t xml:space="preserve"> To assist with the usability tests, a video of Geopt was made, which can be viewed here: </w:t>
       </w:r>
-      <w:hyperlink r:id="rId37" w:history="1">
+      <w:hyperlink r:id="rId39" w:history="1">
         <w:r>
           <w:rPr>
             <w:rStyle w:val="Hyperlink"/>
@@ -12456,7 +12728,7 @@
       <w:r>
         <w:t xml:space="preserve"> Another video was made after the feedback was acted on to ascertain whether the participants approved of the changes. This video can be viewed here: </w:t>
       </w:r>
-      <w:hyperlink r:id="rId38" w:history="1">
+      <w:hyperlink r:id="rId40" w:history="1">
         <w:r>
           <w:rPr>
             <w:rStyle w:val="Hyperlink"/>
@@ -12518,7 +12790,7 @@
                     </pic:cNvPicPr>
                   </pic:nvPicPr>
                   <pic:blipFill>
-                    <a:blip r:embed="rId39">
+                    <a:blip r:embed="rId41">
                       <a:extLst>
                         <a:ext uri="{28A0092B-C50C-407E-A947-70E740481C1C}">
                           <a14:useLocalDpi xmlns:a14="http://schemas.microsoft.com/office/drawing/2010/main" val="0"/>
@@ -12757,7 +13029,7 @@
                     </pic:cNvPicPr>
                   </pic:nvPicPr>
                   <pic:blipFill>
-                    <a:blip r:embed="rId40">
+                    <a:blip r:embed="rId42">
                       <a:extLst>
                         <a:ext uri="{28A0092B-C50C-407E-A947-70E740481C1C}">
                           <a14:useLocalDpi xmlns:a14="http://schemas.microsoft.com/office/drawing/2010/main" val="0"/>
@@ -12952,7 +13224,7 @@
                     </pic:cNvPicPr>
                   </pic:nvPicPr>
                   <pic:blipFill>
-                    <a:blip r:embed="rId41">
+                    <a:blip r:embed="rId43">
                       <a:extLst>
                         <a:ext uri="{28A0092B-C50C-407E-A947-70E740481C1C}">
                           <a14:useLocalDpi xmlns:a14="http://schemas.microsoft.com/office/drawing/2010/main" val="0"/>
@@ -13366,7 +13638,7 @@
                     </pic:cNvPicPr>
                   </pic:nvPicPr>
                   <pic:blipFill>
-                    <a:blip r:embed="rId42">
+                    <a:blip r:embed="rId44">
                       <a:extLst>
                         <a:ext uri="{28A0092B-C50C-407E-A947-70E740481C1C}">
                           <a14:useLocalDpi xmlns:a14="http://schemas.microsoft.com/office/drawing/2010/main" val="0"/>
@@ -13477,7 +13749,7 @@
                     </pic:cNvPicPr>
                   </pic:nvPicPr>
                   <pic:blipFill>
-                    <a:blip r:embed="rId43" cstate="print">
+                    <a:blip r:embed="rId45" cstate="print">
                       <a:extLst>
                         <a:ext uri="{28A0092B-C50C-407E-A947-70E740481C1C}">
                           <a14:useLocalDpi xmlns:a14="http://schemas.microsoft.com/office/drawing/2010/main" val="0"/>
@@ -13798,7 +14070,7 @@
                     </pic:cNvPicPr>
                   </pic:nvPicPr>
                   <pic:blipFill>
-                    <a:blip r:embed="rId44">
+                    <a:blip r:embed="rId46">
                       <a:extLst>
                         <a:ext uri="{28A0092B-C50C-407E-A947-70E740481C1C}">
                           <a14:useLocalDpi xmlns:a14="http://schemas.microsoft.com/office/drawing/2010/main" val="0"/>
@@ -13946,10 +14218,7 @@
         <w:t xml:space="preserve">floating point </w:t>
       </w:r>
       <w:r>
-        <w:t>calculations was reduced.</w:t>
-      </w:r>
-      <w:r>
-        <w:t xml:space="preserve"> </w:t>
+        <w:t xml:space="preserve">calculations was reduced. </w:t>
       </w:r>
       <w:r>
         <w:t xml:space="preserve">Functionality for different parts of the program was moved into the same loop and information pertaining to different areas were stored in shared data structures in order to further reduce the number of loop iterations and array accesses required. This meant that good programming practices such as the single responsibility principle were disobeyed </w:t>
@@ -14066,10 +14335,7 @@
               <w:t>MMEA optimised energy</w:t>
             </w:r>
             <w:r>
-              <w:t xml:space="preserve"> </w:t>
-            </w:r>
-            <w:r>
-              <w:t>/ eV</w:t>
+              <w:t xml:space="preserve"> / eV</w:t>
             </w:r>
           </w:p>
         </w:tc>
@@ -14079,16 +14345,10 @@
           </w:tcPr>
           <w:p>
             <w:r>
-              <w:t xml:space="preserve">PAET </w:t>
-            </w:r>
-            <w:r>
-              <w:t>optimised energy</w:t>
-            </w:r>
-            <w:r>
-              <w:t xml:space="preserve"> </w:t>
-            </w:r>
-            <w:r>
-              <w:t>/ eV</w:t>
+              <w:t>PAET optimised energy</w:t>
+            </w:r>
+            <w:r>
+              <w:t xml:space="preserve"> / eV</w:t>
             </w:r>
           </w:p>
         </w:tc>
@@ -14617,10 +14877,7 @@
               <w:t>3</w:t>
             </w:r>
             <w:r>
-              <w:t>C</w:t>
-            </w:r>
-            <w:r>
-              <w:t>OOCH</w:t>
+              <w:t>COOCH</w:t>
             </w:r>
             <w:r>
               <w:rPr>
@@ -14966,7 +15223,7 @@
             <wp:cNvGraphicFramePr/>
             <a:graphic xmlns:a="http://schemas.openxmlformats.org/drawingml/2006/main">
               <a:graphicData uri="http://schemas.openxmlformats.org/drawingml/2006/chart">
-                <c:chart xmlns:c="http://schemas.openxmlformats.org/drawingml/2006/chart" xmlns:r="http://schemas.openxmlformats.org/officeDocument/2006/relationships" r:id="rId45"/>
+                <c:chart xmlns:c="http://schemas.openxmlformats.org/drawingml/2006/chart" xmlns:r="http://schemas.openxmlformats.org/officeDocument/2006/relationships" r:id="rId47"/>
               </a:graphicData>
             </a:graphic>
           </wp:inline>
@@ -15095,7 +15352,7 @@
             <wp:cNvGraphicFramePr/>
             <a:graphic xmlns:a="http://schemas.openxmlformats.org/drawingml/2006/main">
               <a:graphicData uri="http://schemas.openxmlformats.org/drawingml/2006/chart">
-                <c:chart xmlns:c="http://schemas.openxmlformats.org/drawingml/2006/chart" xmlns:r="http://schemas.openxmlformats.org/officeDocument/2006/relationships" r:id="rId46"/>
+                <c:chart xmlns:c="http://schemas.openxmlformats.org/drawingml/2006/chart" xmlns:r="http://schemas.openxmlformats.org/officeDocument/2006/relationships" r:id="rId48"/>
               </a:graphicData>
             </a:graphic>
           </wp:inline>
@@ -15200,7 +15457,7 @@
             <wp:cNvGraphicFramePr/>
             <a:graphic xmlns:a="http://schemas.openxmlformats.org/drawingml/2006/main">
               <a:graphicData uri="http://schemas.openxmlformats.org/drawingml/2006/chart">
-                <c:chart xmlns:c="http://schemas.openxmlformats.org/drawingml/2006/chart" xmlns:r="http://schemas.openxmlformats.org/officeDocument/2006/relationships" r:id="rId47"/>
+                <c:chart xmlns:c="http://schemas.openxmlformats.org/drawingml/2006/chart" xmlns:r="http://schemas.openxmlformats.org/officeDocument/2006/relationships" r:id="rId49"/>
               </a:graphicData>
             </a:graphic>
           </wp:inline>
@@ -15287,7 +15544,7 @@
             <wp:cNvGraphicFramePr/>
             <a:graphic xmlns:a="http://schemas.openxmlformats.org/drawingml/2006/main">
               <a:graphicData uri="http://schemas.openxmlformats.org/drawingml/2006/chart">
-                <c:chart xmlns:c="http://schemas.openxmlformats.org/drawingml/2006/chart" xmlns:r="http://schemas.openxmlformats.org/officeDocument/2006/relationships" r:id="rId48"/>
+                <c:chart xmlns:c="http://schemas.openxmlformats.org/drawingml/2006/chart" xmlns:r="http://schemas.openxmlformats.org/officeDocument/2006/relationships" r:id="rId50"/>
               </a:graphicData>
             </a:graphic>
           </wp:inline>
@@ -15406,10 +15663,7 @@
         <w:t>.</w:t>
       </w:r>
       <w:r>
-        <w:t xml:space="preserve"> </w:t>
-      </w:r>
-      <w:r>
-        <w:t>The sprints did not always finish on time according to the roadmap but a benefit of Agile is that it is flexible and allows some leeway. Sprint four had not gone to plan; it had been swapped with sprint five and extended to enable the GUI to be recreated using a new design. Although no serious problems were encountered as a result of changing sprint plans, it did take some time away from later sprints which could have been more productive. The amount of time required and its consequences on the timeline should have been considered more carefully and will be important to bear in mind in future projects.</w:t>
+        <w:t xml:space="preserve"> The sprints did not always finish on time according to the roadmap but a benefit of Agile is that it is flexible and allows some leeway. Sprint four had not gone to plan; it had been swapped with sprint five and extended to enable the GUI to be recreated using a new design. Although no serious problems were encountered as a result of changing sprint plans, it did take some time away from later sprints which could have been more productive. The amount of time required and its consequences on the timeline should have been considered more carefully and will be important to bear in mind in future projects.</w:t>
       </w:r>
       <w:r>
         <w:t xml:space="preserve"> </w:t>
@@ -15711,8 +15965,13 @@
       <w:r>
         <w:t xml:space="preserve"> </w:t>
       </w:r>
-      <w:r>
-        <w:t xml:space="preserve">Ijzerman et al. (2005) created </w:t>
+      <w:proofErr w:type="spellStart"/>
+      <w:r>
+        <w:t>Ijzerman</w:t>
+      </w:r>
+      <w:proofErr w:type="spellEnd"/>
+      <w:r>
+        <w:t xml:space="preserve"> et al. (2005) created </w:t>
       </w:r>
       <w:r>
         <w:t xml:space="preserve">an interactive EA </w:t>
@@ -15857,12 +16116,21 @@
           <w:color w:val="000000"/>
         </w:rPr>
       </w:pPr>
+      <w:proofErr w:type="spellStart"/>
       <w:r>
         <w:rPr>
           <w:rFonts w:cstheme="minorHAnsi"/>
           <w:color w:val="000000"/>
         </w:rPr>
-        <w:t>Addicoat, M. A., Brain, Z. E . (2010). Using a Meta-GA for parametric optimization of simple gas in the computational chemistry domain. </w:t>
+        <w:t>Addicoat</w:t>
+      </w:r>
+      <w:proofErr w:type="spellEnd"/>
+      <w:r>
+        <w:rPr>
+          <w:rFonts w:cstheme="minorHAnsi"/>
+          <w:color w:val="000000"/>
+        </w:rPr>
+        <w:t>, M. A., Brain, Z. E . (2010). Using a Meta-GA for parametric optimization of simple gas in the computational chemistry domain. </w:t>
       </w:r>
       <w:r>
         <w:rPr>
@@ -15893,7 +16161,87 @@
           <w:rFonts w:cstheme="minorHAnsi"/>
           <w:color w:val="000000"/>
         </w:rPr>
-        <w:t>Alvarez, J. C., Campos, K. R., Coleman, P. J., Dreher, S. D., Garbaccio, R. M., Parmee, E. R., Terrett, N. K., Tillyer, R. D., Truppo, M. D.. (2019). The importance of synthetic chemistry in the pharmaceutical industry. </w:t>
+        <w:t xml:space="preserve">Alvarez, J. C., Campos, K. R., Coleman, P. J., Dreher, S. D., </w:t>
+      </w:r>
+      <w:proofErr w:type="spellStart"/>
+      <w:r>
+        <w:rPr>
+          <w:rFonts w:cstheme="minorHAnsi"/>
+          <w:color w:val="000000"/>
+        </w:rPr>
+        <w:t>Garbaccio</w:t>
+      </w:r>
+      <w:proofErr w:type="spellEnd"/>
+      <w:r>
+        <w:rPr>
+          <w:rFonts w:cstheme="minorHAnsi"/>
+          <w:color w:val="000000"/>
+        </w:rPr>
+        <w:t xml:space="preserve">, R. M., </w:t>
+      </w:r>
+      <w:proofErr w:type="spellStart"/>
+      <w:r>
+        <w:rPr>
+          <w:rFonts w:cstheme="minorHAnsi"/>
+          <w:color w:val="000000"/>
+        </w:rPr>
+        <w:t>Parmee</w:t>
+      </w:r>
+      <w:proofErr w:type="spellEnd"/>
+      <w:r>
+        <w:rPr>
+          <w:rFonts w:cstheme="minorHAnsi"/>
+          <w:color w:val="000000"/>
+        </w:rPr>
+        <w:t xml:space="preserve">, E. R., </w:t>
+      </w:r>
+      <w:proofErr w:type="spellStart"/>
+      <w:r>
+        <w:rPr>
+          <w:rFonts w:cstheme="minorHAnsi"/>
+          <w:color w:val="000000"/>
+        </w:rPr>
+        <w:t>Terrett</w:t>
+      </w:r>
+      <w:proofErr w:type="spellEnd"/>
+      <w:r>
+        <w:rPr>
+          <w:rFonts w:cstheme="minorHAnsi"/>
+          <w:color w:val="000000"/>
+        </w:rPr>
+        <w:t xml:space="preserve">, N. K., </w:t>
+      </w:r>
+      <w:proofErr w:type="spellStart"/>
+      <w:r>
+        <w:rPr>
+          <w:rFonts w:cstheme="minorHAnsi"/>
+          <w:color w:val="000000"/>
+        </w:rPr>
+        <w:t>Tillyer</w:t>
+      </w:r>
+      <w:proofErr w:type="spellEnd"/>
+      <w:r>
+        <w:rPr>
+          <w:rFonts w:cstheme="minorHAnsi"/>
+          <w:color w:val="000000"/>
+        </w:rPr>
+        <w:t xml:space="preserve">, R. D., </w:t>
+      </w:r>
+      <w:proofErr w:type="spellStart"/>
+      <w:r>
+        <w:rPr>
+          <w:rFonts w:cstheme="minorHAnsi"/>
+          <w:color w:val="000000"/>
+        </w:rPr>
+        <w:t>Truppo</w:t>
+      </w:r>
+      <w:proofErr w:type="spellEnd"/>
+      <w:r>
+        <w:rPr>
+          <w:rFonts w:cstheme="minorHAnsi"/>
+          <w:color w:val="000000"/>
+        </w:rPr>
+        <w:t>, M. D.. (2019). The importance of synthetic chemistry in the pharmaceutical industry. </w:t>
       </w:r>
       <w:r>
         <w:rPr>
@@ -15921,12 +16269,277 @@
           <w:color w:val="000000"/>
         </w:rPr>
       </w:pPr>
+      <w:proofErr w:type="spellStart"/>
       <w:r>
         <w:rPr>
           <w:rFonts w:eastAsia="Times New Roman" w:cstheme="minorHAnsi"/>
           <w:lang w:eastAsia="en-GB"/>
         </w:rPr>
-        <w:t xml:space="preserve">Blomqvist, J., Castelli, I. E., Christensen, R., Dułak, M., Friis, J., Groves, M. N., Hammer, B., Hargus, C., Hermes, E. D., Jacobsen, K. W., Jennings, P. C., Jensen, P. B., Kermode, J., Kitchin, J. R., Kolsbjerg, E. L., Kubal, J., Kaasbjerg, K., Larsen, A. H., Lysgaard, S., Maronsson, J. B., Maxson, T., Mortensen, J. J., Olsen, T., Pastewka, L., Peterson, A., Rostgaard, C., Schiøtz, J., Schütt, O., Strange, M., Thygesen, K. S., Vegge, T., Vilhelmsen, L., Walter, M., Zeng, Z. </w:t>
+        <w:t>Blomqvist</w:t>
+      </w:r>
+      <w:proofErr w:type="spellEnd"/>
+      <w:r>
+        <w:rPr>
+          <w:rFonts w:eastAsia="Times New Roman" w:cstheme="minorHAnsi"/>
+          <w:lang w:eastAsia="en-GB"/>
+        </w:rPr>
+        <w:t xml:space="preserve">, J., Castelli, I. E., Christensen, R., </w:t>
+      </w:r>
+      <w:proofErr w:type="spellStart"/>
+      <w:r>
+        <w:rPr>
+          <w:rFonts w:eastAsia="Times New Roman" w:cstheme="minorHAnsi"/>
+          <w:lang w:eastAsia="en-GB"/>
+        </w:rPr>
+        <w:t>Dułak</w:t>
+      </w:r>
+      <w:proofErr w:type="spellEnd"/>
+      <w:r>
+        <w:rPr>
+          <w:rFonts w:eastAsia="Times New Roman" w:cstheme="minorHAnsi"/>
+          <w:lang w:eastAsia="en-GB"/>
+        </w:rPr>
+        <w:t xml:space="preserve">, M., </w:t>
+      </w:r>
+      <w:proofErr w:type="spellStart"/>
+      <w:r>
+        <w:rPr>
+          <w:rFonts w:eastAsia="Times New Roman" w:cstheme="minorHAnsi"/>
+          <w:lang w:eastAsia="en-GB"/>
+        </w:rPr>
+        <w:t>Friis</w:t>
+      </w:r>
+      <w:proofErr w:type="spellEnd"/>
+      <w:r>
+        <w:rPr>
+          <w:rFonts w:eastAsia="Times New Roman" w:cstheme="minorHAnsi"/>
+          <w:lang w:eastAsia="en-GB"/>
+        </w:rPr>
+        <w:t xml:space="preserve">, J., Groves, M. N., Hammer, B., </w:t>
+      </w:r>
+      <w:proofErr w:type="spellStart"/>
+      <w:r>
+        <w:rPr>
+          <w:rFonts w:eastAsia="Times New Roman" w:cstheme="minorHAnsi"/>
+          <w:lang w:eastAsia="en-GB"/>
+        </w:rPr>
+        <w:t>Hargus</w:t>
+      </w:r>
+      <w:proofErr w:type="spellEnd"/>
+      <w:r>
+        <w:rPr>
+          <w:rFonts w:eastAsia="Times New Roman" w:cstheme="minorHAnsi"/>
+          <w:lang w:eastAsia="en-GB"/>
+        </w:rPr>
+        <w:t xml:space="preserve">, C., Hermes, E. D., Jacobsen, K. W., Jennings, P. C., Jensen, P. B., Kermode, J., </w:t>
+      </w:r>
+      <w:proofErr w:type="spellStart"/>
+      <w:r>
+        <w:rPr>
+          <w:rFonts w:eastAsia="Times New Roman" w:cstheme="minorHAnsi"/>
+          <w:lang w:eastAsia="en-GB"/>
+        </w:rPr>
+        <w:t>Kitchin</w:t>
+      </w:r>
+      <w:proofErr w:type="spellEnd"/>
+      <w:r>
+        <w:rPr>
+          <w:rFonts w:eastAsia="Times New Roman" w:cstheme="minorHAnsi"/>
+          <w:lang w:eastAsia="en-GB"/>
+        </w:rPr>
+        <w:t xml:space="preserve">, J. R., </w:t>
+      </w:r>
+      <w:proofErr w:type="spellStart"/>
+      <w:r>
+        <w:rPr>
+          <w:rFonts w:eastAsia="Times New Roman" w:cstheme="minorHAnsi"/>
+          <w:lang w:eastAsia="en-GB"/>
+        </w:rPr>
+        <w:t>Kolsbjerg</w:t>
+      </w:r>
+      <w:proofErr w:type="spellEnd"/>
+      <w:r>
+        <w:rPr>
+          <w:rFonts w:eastAsia="Times New Roman" w:cstheme="minorHAnsi"/>
+          <w:lang w:eastAsia="en-GB"/>
+        </w:rPr>
+        <w:t xml:space="preserve">, E. L., </w:t>
+      </w:r>
+      <w:proofErr w:type="spellStart"/>
+      <w:r>
+        <w:rPr>
+          <w:rFonts w:eastAsia="Times New Roman" w:cstheme="minorHAnsi"/>
+          <w:lang w:eastAsia="en-GB"/>
+        </w:rPr>
+        <w:t>Kubal</w:t>
+      </w:r>
+      <w:proofErr w:type="spellEnd"/>
+      <w:r>
+        <w:rPr>
+          <w:rFonts w:eastAsia="Times New Roman" w:cstheme="minorHAnsi"/>
+          <w:lang w:eastAsia="en-GB"/>
+        </w:rPr>
+        <w:t xml:space="preserve">, J., </w:t>
+      </w:r>
+      <w:proofErr w:type="spellStart"/>
+      <w:r>
+        <w:rPr>
+          <w:rFonts w:eastAsia="Times New Roman" w:cstheme="minorHAnsi"/>
+          <w:lang w:eastAsia="en-GB"/>
+        </w:rPr>
+        <w:t>Kaasbjerg</w:t>
+      </w:r>
+      <w:proofErr w:type="spellEnd"/>
+      <w:r>
+        <w:rPr>
+          <w:rFonts w:eastAsia="Times New Roman" w:cstheme="minorHAnsi"/>
+          <w:lang w:eastAsia="en-GB"/>
+        </w:rPr>
+        <w:t xml:space="preserve">, K., Larsen, A. H., </w:t>
+      </w:r>
+      <w:proofErr w:type="spellStart"/>
+      <w:r>
+        <w:rPr>
+          <w:rFonts w:eastAsia="Times New Roman" w:cstheme="minorHAnsi"/>
+          <w:lang w:eastAsia="en-GB"/>
+        </w:rPr>
+        <w:t>Lysgaard</w:t>
+      </w:r>
+      <w:proofErr w:type="spellEnd"/>
+      <w:r>
+        <w:rPr>
+          <w:rFonts w:eastAsia="Times New Roman" w:cstheme="minorHAnsi"/>
+          <w:lang w:eastAsia="en-GB"/>
+        </w:rPr>
+        <w:t xml:space="preserve">, S., </w:t>
+      </w:r>
+      <w:proofErr w:type="spellStart"/>
+      <w:r>
+        <w:rPr>
+          <w:rFonts w:eastAsia="Times New Roman" w:cstheme="minorHAnsi"/>
+          <w:lang w:eastAsia="en-GB"/>
+        </w:rPr>
+        <w:t>Maronsson</w:t>
+      </w:r>
+      <w:proofErr w:type="spellEnd"/>
+      <w:r>
+        <w:rPr>
+          <w:rFonts w:eastAsia="Times New Roman" w:cstheme="minorHAnsi"/>
+          <w:lang w:eastAsia="en-GB"/>
+        </w:rPr>
+        <w:t xml:space="preserve">, J. B., Maxson, T., Mortensen, J. J., Olsen, T., </w:t>
+      </w:r>
+      <w:proofErr w:type="spellStart"/>
+      <w:r>
+        <w:rPr>
+          <w:rFonts w:eastAsia="Times New Roman" w:cstheme="minorHAnsi"/>
+          <w:lang w:eastAsia="en-GB"/>
+        </w:rPr>
+        <w:t>Pastewka</w:t>
+      </w:r>
+      <w:proofErr w:type="spellEnd"/>
+      <w:r>
+        <w:rPr>
+          <w:rFonts w:eastAsia="Times New Roman" w:cstheme="minorHAnsi"/>
+          <w:lang w:eastAsia="en-GB"/>
+        </w:rPr>
+        <w:t xml:space="preserve">, L., Peterson, A., </w:t>
+      </w:r>
+      <w:proofErr w:type="spellStart"/>
+      <w:r>
+        <w:rPr>
+          <w:rFonts w:eastAsia="Times New Roman" w:cstheme="minorHAnsi"/>
+          <w:lang w:eastAsia="en-GB"/>
+        </w:rPr>
+        <w:t>Rostgaard</w:t>
+      </w:r>
+      <w:proofErr w:type="spellEnd"/>
+      <w:r>
+        <w:rPr>
+          <w:rFonts w:eastAsia="Times New Roman" w:cstheme="minorHAnsi"/>
+          <w:lang w:eastAsia="en-GB"/>
+        </w:rPr>
+        <w:t xml:space="preserve">, C., </w:t>
+      </w:r>
+      <w:proofErr w:type="spellStart"/>
+      <w:r>
+        <w:rPr>
+          <w:rFonts w:eastAsia="Times New Roman" w:cstheme="minorHAnsi"/>
+          <w:lang w:eastAsia="en-GB"/>
+        </w:rPr>
+        <w:t>Schiøtz</w:t>
+      </w:r>
+      <w:proofErr w:type="spellEnd"/>
+      <w:r>
+        <w:rPr>
+          <w:rFonts w:eastAsia="Times New Roman" w:cstheme="minorHAnsi"/>
+          <w:lang w:eastAsia="en-GB"/>
+        </w:rPr>
+        <w:t xml:space="preserve">, J., </w:t>
+      </w:r>
+      <w:proofErr w:type="spellStart"/>
+      <w:r>
+        <w:rPr>
+          <w:rFonts w:eastAsia="Times New Roman" w:cstheme="minorHAnsi"/>
+          <w:lang w:eastAsia="en-GB"/>
+        </w:rPr>
+        <w:t>Schütt</w:t>
+      </w:r>
+      <w:proofErr w:type="spellEnd"/>
+      <w:r>
+        <w:rPr>
+          <w:rFonts w:eastAsia="Times New Roman" w:cstheme="minorHAnsi"/>
+          <w:lang w:eastAsia="en-GB"/>
+        </w:rPr>
+        <w:t xml:space="preserve">, O., Strange, M., </w:t>
+      </w:r>
+      <w:proofErr w:type="spellStart"/>
+      <w:r>
+        <w:rPr>
+          <w:rFonts w:eastAsia="Times New Roman" w:cstheme="minorHAnsi"/>
+          <w:lang w:eastAsia="en-GB"/>
+        </w:rPr>
+        <w:t>Thygesen</w:t>
+      </w:r>
+      <w:proofErr w:type="spellEnd"/>
+      <w:r>
+        <w:rPr>
+          <w:rFonts w:eastAsia="Times New Roman" w:cstheme="minorHAnsi"/>
+          <w:lang w:eastAsia="en-GB"/>
+        </w:rPr>
+        <w:t xml:space="preserve">, K. S., </w:t>
+      </w:r>
+      <w:proofErr w:type="spellStart"/>
+      <w:r>
+        <w:rPr>
+          <w:rFonts w:eastAsia="Times New Roman" w:cstheme="minorHAnsi"/>
+          <w:lang w:eastAsia="en-GB"/>
+        </w:rPr>
+        <w:t>Vegge</w:t>
+      </w:r>
+      <w:proofErr w:type="spellEnd"/>
+      <w:r>
+        <w:rPr>
+          <w:rFonts w:eastAsia="Times New Roman" w:cstheme="minorHAnsi"/>
+          <w:lang w:eastAsia="en-GB"/>
+        </w:rPr>
+        <w:t xml:space="preserve">, T., </w:t>
+      </w:r>
+      <w:proofErr w:type="spellStart"/>
+      <w:r>
+        <w:rPr>
+          <w:rFonts w:eastAsia="Times New Roman" w:cstheme="minorHAnsi"/>
+          <w:lang w:eastAsia="en-GB"/>
+        </w:rPr>
+        <w:t>Vilhelmsen</w:t>
+      </w:r>
+      <w:proofErr w:type="spellEnd"/>
+      <w:r>
+        <w:rPr>
+          <w:rFonts w:eastAsia="Times New Roman" w:cstheme="minorHAnsi"/>
+          <w:lang w:eastAsia="en-GB"/>
+        </w:rPr>
+        <w:t xml:space="preserve">, L., Walter, M., Zeng, Z. </w:t>
       </w:r>
       <w:r>
         <w:rPr>
@@ -15942,49 +16555,9 @@
           <w:iCs/>
           <w:color w:val="000000"/>
         </w:rPr>
-        <w:t>Source code for ase.calculators.emt.</w:t>
-      </w:r>
-      <w:r>
-        <w:rPr>
-          <w:rFonts w:cstheme="minorHAnsi"/>
-          <w:color w:val="000000"/>
-        </w:rPr>
-        <w:t> Available: https://wiki.fysik.dtu.dk/ase/_modules/ase/calculators/emt.html. Last accessed 17th April 2021.</w:t>
-      </w:r>
-    </w:p>
-    <w:p>
-      <w:pPr>
-        <w:shd w:val="clear" w:color="auto" w:fill="FCFCFC"/>
-        <w:spacing w:after="0" w:line="240" w:lineRule="auto"/>
-        <w:rPr>
-          <w:rFonts w:cstheme="minorHAnsi"/>
-          <w:color w:val="000000"/>
-        </w:rPr>
-      </w:pPr>
-    </w:p>
-    <w:p>
-      <w:pPr>
-        <w:shd w:val="clear" w:color="auto" w:fill="FCFCFC"/>
-        <w:spacing w:after="0" w:line="240" w:lineRule="auto"/>
-        <w:rPr>
-          <w:rFonts w:eastAsia="Times New Roman" w:cstheme="minorHAnsi"/>
-          <w:lang w:eastAsia="en-GB"/>
-        </w:rPr>
-      </w:pPr>
-      <w:r>
-        <w:rPr>
-          <w:rFonts w:eastAsia="Times New Roman" w:cstheme="minorHAnsi"/>
-          <w:lang w:eastAsia="en-GB"/>
-        </w:rPr>
-        <w:t xml:space="preserve">Blomqvist, J., Castelli, I. E., Christensen, R., Dułak, M., Friis, J., Groves, M. N., Hammer, B., Hargus, C., Hermes, E. D., Jacobsen, K. W., Jennings, P. C., Jensen, P. B., Kermode, J., Kitchin, J. R., Kolsbjerg, E. L., Kubal, J., Kaasbjerg, K., Larsen, A. H., Lysgaard, S., Maronsson, J. B., Maxson, T., Mortensen, J. J., Olsen, T., Pastewka, L., Peterson, A., Rostgaard, C., Schiøtz, J., Schütt, O., Strange, M., Thygesen, K. S., Vegge, T., Vilhelmsen, L., Walter, M., Zeng, Z. </w:t>
-      </w:r>
-      <w:r>
-        <w:rPr>
-          <w:rFonts w:cstheme="minorHAnsi"/>
-          <w:color w:val="000000"/>
-        </w:rPr>
-        <w:t>(2017b). The Atomic Simulation Environment—A Python library for working with atoms. </w:t>
-      </w:r>
+        <w:t xml:space="preserve">Source code for </w:t>
+      </w:r>
+      <w:proofErr w:type="spellStart"/>
       <w:r>
         <w:rPr>
           <w:rFonts w:cstheme="minorHAnsi"/>
@@ -15992,40 +16565,9 @@
           <w:iCs/>
           <w:color w:val="000000"/>
         </w:rPr>
-        <w:t>Condensed Matter</w:t>
-      </w:r>
-      <w:r>
-        <w:rPr>
-          <w:rFonts w:cstheme="minorHAnsi"/>
-          <w:color w:val="000000"/>
-        </w:rPr>
-        <w:t>. 29.</w:t>
-      </w:r>
-    </w:p>
-    <w:p>
-      <w:pPr>
-        <w:shd w:val="clear" w:color="auto" w:fill="FCFCFC"/>
-        <w:spacing w:after="0" w:line="240" w:lineRule="auto"/>
-        <w:rPr>
-          <w:rFonts w:eastAsia="Times New Roman" w:cstheme="minorHAnsi"/>
-          <w:lang w:eastAsia="en-GB"/>
-        </w:rPr>
-      </w:pPr>
-    </w:p>
-    <w:p>
-      <w:pPr>
-        <w:rPr>
-          <w:rFonts w:cstheme="minorHAnsi"/>
-          <w:color w:val="000000"/>
-        </w:rPr>
-      </w:pPr>
-      <w:r>
-        <w:rPr>
-          <w:rFonts w:cstheme="minorHAnsi"/>
-          <w:color w:val="000000"/>
-        </w:rPr>
-        <w:t>Chen, H. S., Chen, Y. H., Xu, G. J., Zhang, C. R., Zhang, H. L. (2007). Structures and properties of Si6N8 clusters: Genetic algorithm and density functional theory approach. </w:t>
-      </w:r>
+        <w:t>ase.calculators.emt</w:t>
+      </w:r>
+      <w:proofErr w:type="spellEnd"/>
       <w:r>
         <w:rPr>
           <w:rFonts w:cstheme="minorHAnsi"/>
@@ -16033,29 +16575,313 @@
           <w:iCs/>
           <w:color w:val="000000"/>
         </w:rPr>
-        <w:t>Journal of Molecular Structure-Theochem</w:t>
+        <w:t>.</w:t>
       </w:r>
       <w:r>
         <w:rPr>
           <w:rFonts w:cstheme="minorHAnsi"/>
           <w:color w:val="000000"/>
         </w:rPr>
-        <w:t>. 805 (1-3), 161-166.</w:t>
-      </w:r>
-    </w:p>
-    <w:p>
-      <w:pPr>
+        <w:t> Available: https://wiki.fysik.dtu.dk/ase/_modules/ase/calculators/emt.html. Last accessed 17th April 2021.</w:t>
+      </w:r>
+    </w:p>
+    <w:p>
+      <w:pPr>
+        <w:shd w:val="clear" w:color="auto" w:fill="FCFCFC"/>
+        <w:spacing w:after="0" w:line="240" w:lineRule="auto"/>
         <w:rPr>
           <w:rFonts w:cstheme="minorHAnsi"/>
           <w:color w:val="000000"/>
         </w:rPr>
       </w:pPr>
+    </w:p>
+    <w:p>
+      <w:pPr>
+        <w:shd w:val="clear" w:color="auto" w:fill="FCFCFC"/>
+        <w:spacing w:after="0" w:line="240" w:lineRule="auto"/>
+        <w:rPr>
+          <w:rFonts w:eastAsia="Times New Roman" w:cstheme="minorHAnsi"/>
+          <w:lang w:eastAsia="en-GB"/>
+        </w:rPr>
+      </w:pPr>
+      <w:proofErr w:type="spellStart"/>
+      <w:r>
+        <w:rPr>
+          <w:rFonts w:eastAsia="Times New Roman" w:cstheme="minorHAnsi"/>
+          <w:lang w:eastAsia="en-GB"/>
+        </w:rPr>
+        <w:t>Blomqvist</w:t>
+      </w:r>
+      <w:proofErr w:type="spellEnd"/>
+      <w:r>
+        <w:rPr>
+          <w:rFonts w:eastAsia="Times New Roman" w:cstheme="minorHAnsi"/>
+          <w:lang w:eastAsia="en-GB"/>
+        </w:rPr>
+        <w:t xml:space="preserve">, J., Castelli, I. E., Christensen, R., </w:t>
+      </w:r>
+      <w:proofErr w:type="spellStart"/>
+      <w:r>
+        <w:rPr>
+          <w:rFonts w:eastAsia="Times New Roman" w:cstheme="minorHAnsi"/>
+          <w:lang w:eastAsia="en-GB"/>
+        </w:rPr>
+        <w:t>Dułak</w:t>
+      </w:r>
+      <w:proofErr w:type="spellEnd"/>
+      <w:r>
+        <w:rPr>
+          <w:rFonts w:eastAsia="Times New Roman" w:cstheme="minorHAnsi"/>
+          <w:lang w:eastAsia="en-GB"/>
+        </w:rPr>
+        <w:t xml:space="preserve">, M., </w:t>
+      </w:r>
+      <w:proofErr w:type="spellStart"/>
+      <w:r>
+        <w:rPr>
+          <w:rFonts w:eastAsia="Times New Roman" w:cstheme="minorHAnsi"/>
+          <w:lang w:eastAsia="en-GB"/>
+        </w:rPr>
+        <w:t>Friis</w:t>
+      </w:r>
+      <w:proofErr w:type="spellEnd"/>
+      <w:r>
+        <w:rPr>
+          <w:rFonts w:eastAsia="Times New Roman" w:cstheme="minorHAnsi"/>
+          <w:lang w:eastAsia="en-GB"/>
+        </w:rPr>
+        <w:t xml:space="preserve">, J., Groves, M. N., Hammer, B., </w:t>
+      </w:r>
+      <w:proofErr w:type="spellStart"/>
+      <w:r>
+        <w:rPr>
+          <w:rFonts w:eastAsia="Times New Roman" w:cstheme="minorHAnsi"/>
+          <w:lang w:eastAsia="en-GB"/>
+        </w:rPr>
+        <w:t>Hargus</w:t>
+      </w:r>
+      <w:proofErr w:type="spellEnd"/>
+      <w:r>
+        <w:rPr>
+          <w:rFonts w:eastAsia="Times New Roman" w:cstheme="minorHAnsi"/>
+          <w:lang w:eastAsia="en-GB"/>
+        </w:rPr>
+        <w:t xml:space="preserve">, C., Hermes, E. D., Jacobsen, K. W., Jennings, P. C., Jensen, P. B., Kermode, J., </w:t>
+      </w:r>
+      <w:proofErr w:type="spellStart"/>
+      <w:r>
+        <w:rPr>
+          <w:rFonts w:eastAsia="Times New Roman" w:cstheme="minorHAnsi"/>
+          <w:lang w:eastAsia="en-GB"/>
+        </w:rPr>
+        <w:t>Kitchin</w:t>
+      </w:r>
+      <w:proofErr w:type="spellEnd"/>
+      <w:r>
+        <w:rPr>
+          <w:rFonts w:eastAsia="Times New Roman" w:cstheme="minorHAnsi"/>
+          <w:lang w:eastAsia="en-GB"/>
+        </w:rPr>
+        <w:t xml:space="preserve">, J. R., </w:t>
+      </w:r>
+      <w:proofErr w:type="spellStart"/>
+      <w:r>
+        <w:rPr>
+          <w:rFonts w:eastAsia="Times New Roman" w:cstheme="minorHAnsi"/>
+          <w:lang w:eastAsia="en-GB"/>
+        </w:rPr>
+        <w:t>Kolsbjerg</w:t>
+      </w:r>
+      <w:proofErr w:type="spellEnd"/>
+      <w:r>
+        <w:rPr>
+          <w:rFonts w:eastAsia="Times New Roman" w:cstheme="minorHAnsi"/>
+          <w:lang w:eastAsia="en-GB"/>
+        </w:rPr>
+        <w:t xml:space="preserve">, E. L., </w:t>
+      </w:r>
+      <w:proofErr w:type="spellStart"/>
+      <w:r>
+        <w:rPr>
+          <w:rFonts w:eastAsia="Times New Roman" w:cstheme="minorHAnsi"/>
+          <w:lang w:eastAsia="en-GB"/>
+        </w:rPr>
+        <w:t>Kubal</w:t>
+      </w:r>
+      <w:proofErr w:type="spellEnd"/>
+      <w:r>
+        <w:rPr>
+          <w:rFonts w:eastAsia="Times New Roman" w:cstheme="minorHAnsi"/>
+          <w:lang w:eastAsia="en-GB"/>
+        </w:rPr>
+        <w:t xml:space="preserve">, J., </w:t>
+      </w:r>
+      <w:proofErr w:type="spellStart"/>
+      <w:r>
+        <w:rPr>
+          <w:rFonts w:eastAsia="Times New Roman" w:cstheme="minorHAnsi"/>
+          <w:lang w:eastAsia="en-GB"/>
+        </w:rPr>
+        <w:t>Kaasbjerg</w:t>
+      </w:r>
+      <w:proofErr w:type="spellEnd"/>
+      <w:r>
+        <w:rPr>
+          <w:rFonts w:eastAsia="Times New Roman" w:cstheme="minorHAnsi"/>
+          <w:lang w:eastAsia="en-GB"/>
+        </w:rPr>
+        <w:t xml:space="preserve">, K., Larsen, A. H., </w:t>
+      </w:r>
+      <w:proofErr w:type="spellStart"/>
+      <w:r>
+        <w:rPr>
+          <w:rFonts w:eastAsia="Times New Roman" w:cstheme="minorHAnsi"/>
+          <w:lang w:eastAsia="en-GB"/>
+        </w:rPr>
+        <w:t>Lysgaard</w:t>
+      </w:r>
+      <w:proofErr w:type="spellEnd"/>
+      <w:r>
+        <w:rPr>
+          <w:rFonts w:eastAsia="Times New Roman" w:cstheme="minorHAnsi"/>
+          <w:lang w:eastAsia="en-GB"/>
+        </w:rPr>
+        <w:t xml:space="preserve">, S., </w:t>
+      </w:r>
+      <w:proofErr w:type="spellStart"/>
+      <w:r>
+        <w:rPr>
+          <w:rFonts w:eastAsia="Times New Roman" w:cstheme="minorHAnsi"/>
+          <w:lang w:eastAsia="en-GB"/>
+        </w:rPr>
+        <w:t>Maronsson</w:t>
+      </w:r>
+      <w:proofErr w:type="spellEnd"/>
+      <w:r>
+        <w:rPr>
+          <w:rFonts w:eastAsia="Times New Roman" w:cstheme="minorHAnsi"/>
+          <w:lang w:eastAsia="en-GB"/>
+        </w:rPr>
+        <w:t xml:space="preserve">, J. B., Maxson, T., Mortensen, J. J., Olsen, T., </w:t>
+      </w:r>
+      <w:proofErr w:type="spellStart"/>
+      <w:r>
+        <w:rPr>
+          <w:rFonts w:eastAsia="Times New Roman" w:cstheme="minorHAnsi"/>
+          <w:lang w:eastAsia="en-GB"/>
+        </w:rPr>
+        <w:t>Pastewka</w:t>
+      </w:r>
+      <w:proofErr w:type="spellEnd"/>
+      <w:r>
+        <w:rPr>
+          <w:rFonts w:eastAsia="Times New Roman" w:cstheme="minorHAnsi"/>
+          <w:lang w:eastAsia="en-GB"/>
+        </w:rPr>
+        <w:t xml:space="preserve">, L., Peterson, A., </w:t>
+      </w:r>
+      <w:proofErr w:type="spellStart"/>
+      <w:r>
+        <w:rPr>
+          <w:rFonts w:eastAsia="Times New Roman" w:cstheme="minorHAnsi"/>
+          <w:lang w:eastAsia="en-GB"/>
+        </w:rPr>
+        <w:t>Rostgaard</w:t>
+      </w:r>
+      <w:proofErr w:type="spellEnd"/>
+      <w:r>
+        <w:rPr>
+          <w:rFonts w:eastAsia="Times New Roman" w:cstheme="minorHAnsi"/>
+          <w:lang w:eastAsia="en-GB"/>
+        </w:rPr>
+        <w:t xml:space="preserve">, C., </w:t>
+      </w:r>
+      <w:proofErr w:type="spellStart"/>
+      <w:r>
+        <w:rPr>
+          <w:rFonts w:eastAsia="Times New Roman" w:cstheme="minorHAnsi"/>
+          <w:lang w:eastAsia="en-GB"/>
+        </w:rPr>
+        <w:t>Schiøtz</w:t>
+      </w:r>
+      <w:proofErr w:type="spellEnd"/>
+      <w:r>
+        <w:rPr>
+          <w:rFonts w:eastAsia="Times New Roman" w:cstheme="minorHAnsi"/>
+          <w:lang w:eastAsia="en-GB"/>
+        </w:rPr>
+        <w:t xml:space="preserve">, J., </w:t>
+      </w:r>
+      <w:proofErr w:type="spellStart"/>
+      <w:r>
+        <w:rPr>
+          <w:rFonts w:eastAsia="Times New Roman" w:cstheme="minorHAnsi"/>
+          <w:lang w:eastAsia="en-GB"/>
+        </w:rPr>
+        <w:t>Schütt</w:t>
+      </w:r>
+      <w:proofErr w:type="spellEnd"/>
+      <w:r>
+        <w:rPr>
+          <w:rFonts w:eastAsia="Times New Roman" w:cstheme="minorHAnsi"/>
+          <w:lang w:eastAsia="en-GB"/>
+        </w:rPr>
+        <w:t xml:space="preserve">, O., Strange, M., </w:t>
+      </w:r>
+      <w:proofErr w:type="spellStart"/>
+      <w:r>
+        <w:rPr>
+          <w:rFonts w:eastAsia="Times New Roman" w:cstheme="minorHAnsi"/>
+          <w:lang w:eastAsia="en-GB"/>
+        </w:rPr>
+        <w:t>Thygesen</w:t>
+      </w:r>
+      <w:proofErr w:type="spellEnd"/>
+      <w:r>
+        <w:rPr>
+          <w:rFonts w:eastAsia="Times New Roman" w:cstheme="minorHAnsi"/>
+          <w:lang w:eastAsia="en-GB"/>
+        </w:rPr>
+        <w:t xml:space="preserve">, K. S., </w:t>
+      </w:r>
+      <w:proofErr w:type="spellStart"/>
+      <w:r>
+        <w:rPr>
+          <w:rFonts w:eastAsia="Times New Roman" w:cstheme="minorHAnsi"/>
+          <w:lang w:eastAsia="en-GB"/>
+        </w:rPr>
+        <w:t>Vegge</w:t>
+      </w:r>
+      <w:proofErr w:type="spellEnd"/>
+      <w:r>
+        <w:rPr>
+          <w:rFonts w:eastAsia="Times New Roman" w:cstheme="minorHAnsi"/>
+          <w:lang w:eastAsia="en-GB"/>
+        </w:rPr>
+        <w:t xml:space="preserve">, T., </w:t>
+      </w:r>
+      <w:proofErr w:type="spellStart"/>
+      <w:r>
+        <w:rPr>
+          <w:rFonts w:eastAsia="Times New Roman" w:cstheme="minorHAnsi"/>
+          <w:lang w:eastAsia="en-GB"/>
+        </w:rPr>
+        <w:t>Vilhelmsen</w:t>
+      </w:r>
+      <w:proofErr w:type="spellEnd"/>
+      <w:r>
+        <w:rPr>
+          <w:rFonts w:eastAsia="Times New Roman" w:cstheme="minorHAnsi"/>
+          <w:lang w:eastAsia="en-GB"/>
+        </w:rPr>
+        <w:t xml:space="preserve">, L., Walter, M., Zeng, Z. </w:t>
+      </w:r>
       <w:r>
         <w:rPr>
           <w:rFonts w:cstheme="minorHAnsi"/>
           <w:color w:val="000000"/>
         </w:rPr>
-        <w:t>Dawson, W., Gygi, F. (2014). Optimized scheduling strategies for hybrid density functional theory electronic structure calculations. </w:t>
+        <w:t>(2017b). The Atomic Simulation Environment—A Python library for working with atoms. </w:t>
       </w:r>
       <w:r>
         <w:rPr>
@@ -16064,29 +16890,39 @@
           <w:iCs/>
           <w:color w:val="000000"/>
         </w:rPr>
-        <w:t>High Performance Computing, Networking, Storage and Analysis</w:t>
+        <w:t>Condensed Matter</w:t>
       </w:r>
       <w:r>
         <w:rPr>
           <w:rFonts w:cstheme="minorHAnsi"/>
           <w:color w:val="000000"/>
         </w:rPr>
-        <w:t>. p685–692.</w:t>
-      </w:r>
-    </w:p>
-    <w:p>
-      <w:pPr>
-        <w:rPr>
-          <w:rFonts w:cstheme="minorHAnsi"/>
-          <w:color w:val="0070C0"/>
-        </w:rPr>
-      </w:pPr>
-      <w:r>
+        <w:t>. 29.</w:t>
+      </w:r>
+    </w:p>
+    <w:p>
+      <w:pPr>
+        <w:shd w:val="clear" w:color="auto" w:fill="FCFCFC"/>
+        <w:spacing w:after="0" w:line="240" w:lineRule="auto"/>
+        <w:rPr>
+          <w:rFonts w:eastAsia="Times New Roman" w:cstheme="minorHAnsi"/>
+          <w:lang w:eastAsia="en-GB"/>
+        </w:rPr>
+      </w:pPr>
+    </w:p>
+    <w:p>
+      <w:pPr>
         <w:rPr>
           <w:rFonts w:cstheme="minorHAnsi"/>
           <w:color w:val="000000"/>
         </w:rPr>
-        <w:t>Fan, Y., Ghosh, J., Marru, S., Pamidighantam, S., Singh, N., Vanomesslaeghe, K. (2011). Molecular parameter optimization gateway (ParamChem): workflow management through TeraGrid ASTA. </w:t>
+      </w:pPr>
+      <w:r>
+        <w:rPr>
+          <w:rFonts w:cstheme="minorHAnsi"/>
+          <w:color w:val="000000"/>
+        </w:rPr>
+        <w:t>Chen, H. S., Chen, Y. H., Xu, G. J., Zhang, C. R., Zhang, H. L. (2007). Structures and properties of Si6N8 clusters: Genetic algorithm and density functional theory approach. </w:t>
       </w:r>
       <w:r>
         <w:rPr>
@@ -16095,29 +16931,9 @@
           <w:iCs/>
           <w:color w:val="000000"/>
         </w:rPr>
-        <w:t>TeraGrid Conference: Extreme Digital Discovery</w:t>
-      </w:r>
-      <w:r>
-        <w:rPr>
-          <w:rFonts w:cstheme="minorHAnsi"/>
-          <w:color w:val="000000"/>
-        </w:rPr>
-        <w:t>. (35), p1-8.</w:t>
-      </w:r>
-    </w:p>
-    <w:p>
-      <w:pPr>
-        <w:rPr>
-          <w:rFonts w:cstheme="minorHAnsi"/>
-        </w:rPr>
-      </w:pPr>
-      <w:r>
-        <w:rPr>
-          <w:rFonts w:cstheme="minorHAnsi"/>
-          <w:color w:val="000000"/>
-        </w:rPr>
-        <w:t>Filipe, J. (2017). </w:t>
-      </w:r>
+        <w:t>Journal of Molecular Structure-</w:t>
+      </w:r>
+      <w:proofErr w:type="spellStart"/>
       <w:r>
         <w:rPr>
           <w:rFonts w:cstheme="minorHAnsi"/>
@@ -16125,35 +16941,46 @@
           <w:iCs/>
           <w:color w:val="000000"/>
         </w:rPr>
-        <w:t>Joel Filipe.</w:t>
-      </w:r>
+        <w:t>Theochem</w:t>
+      </w:r>
+      <w:proofErr w:type="spellEnd"/>
       <w:r>
         <w:rPr>
           <w:rFonts w:cstheme="minorHAnsi"/>
           <w:color w:val="000000"/>
         </w:rPr>
-        <w:t> Available: https://unsplash.com/photos/uHJubAEZklE. Last accessed 30th March 2021.</w:t>
-      </w:r>
-      <w:r>
-        <w:rPr>
-          <w:rFonts w:cstheme="minorHAnsi"/>
-        </w:rPr>
-        <w:t xml:space="preserve"> </w:t>
-      </w:r>
-    </w:p>
-    <w:p>
-      <w:pPr>
-        <w:rPr>
-          <w:rFonts w:cstheme="minorHAnsi"/>
-        </w:rPr>
-      </w:pPr>
-      <w:r>
+        <w:t>. 805 (1-3), 161-166.</w:t>
+      </w:r>
+    </w:p>
+    <w:p>
+      <w:pPr>
         <w:rPr>
           <w:rFonts w:cstheme="minorHAnsi"/>
           <w:color w:val="000000"/>
         </w:rPr>
-        <w:lastRenderedPageBreak/>
-        <w:t>Grumbling, E., Horowitz, M. (2019). </w:t>
+      </w:pPr>
+      <w:r>
+        <w:rPr>
+          <w:rFonts w:cstheme="minorHAnsi"/>
+          <w:color w:val="000000"/>
+        </w:rPr>
+        <w:t xml:space="preserve">Dawson, W., </w:t>
+      </w:r>
+      <w:proofErr w:type="spellStart"/>
+      <w:r>
+        <w:rPr>
+          <w:rFonts w:cstheme="minorHAnsi"/>
+          <w:color w:val="000000"/>
+        </w:rPr>
+        <w:t>Gygi</w:t>
+      </w:r>
+      <w:proofErr w:type="spellEnd"/>
+      <w:r>
+        <w:rPr>
+          <w:rFonts w:cstheme="minorHAnsi"/>
+          <w:color w:val="000000"/>
+        </w:rPr>
+        <w:t>, F. (2014). Optimized scheduling strategies for hybrid density functional theory electronic structure calculations. </w:t>
       </w:r>
       <w:r>
         <w:rPr>
@@ -16162,30 +16989,111 @@
           <w:iCs/>
           <w:color w:val="000000"/>
         </w:rPr>
-        <w:t>Quantum Computing: Progress and Prospects</w:t>
+        <w:t>High Performance Computing, Networking, Storage and Analysis</w:t>
       </w:r>
       <w:r>
         <w:rPr>
           <w:rFonts w:cstheme="minorHAnsi"/>
           <w:color w:val="000000"/>
         </w:rPr>
-        <w:t>. Washington DC: The National Academies Press.</w:t>
-      </w:r>
-    </w:p>
-    <w:p>
-      <w:pPr>
+        <w:t>. p685–692.</w:t>
+      </w:r>
+    </w:p>
+    <w:p>
+      <w:pPr>
+        <w:rPr>
+          <w:rFonts w:cstheme="minorHAnsi"/>
+          <w:color w:val="0070C0"/>
+        </w:rPr>
+      </w:pPr>
+      <w:r>
         <w:rPr>
           <w:rFonts w:cstheme="minorHAnsi"/>
           <w:color w:val="000000"/>
         </w:rPr>
-      </w:pPr>
+        <w:t xml:space="preserve">Fan, Y., Ghosh, J., </w:t>
+      </w:r>
+      <w:proofErr w:type="spellStart"/>
       <w:r>
         <w:rPr>
           <w:rFonts w:cstheme="minorHAnsi"/>
           <w:color w:val="000000"/>
         </w:rPr>
-        <w:t>Gueorguiev, V., Kuttel, M. (2016). Implementation, Validation and Profiling of a Genetic Algorithm for Molecular Conformational Optimization. </w:t>
-      </w:r>
+        <w:t>Marru</w:t>
+      </w:r>
+      <w:proofErr w:type="spellEnd"/>
+      <w:r>
+        <w:rPr>
+          <w:rFonts w:cstheme="minorHAnsi"/>
+          <w:color w:val="000000"/>
+        </w:rPr>
+        <w:t xml:space="preserve">, S., </w:t>
+      </w:r>
+      <w:proofErr w:type="spellStart"/>
+      <w:r>
+        <w:rPr>
+          <w:rFonts w:cstheme="minorHAnsi"/>
+          <w:color w:val="000000"/>
+        </w:rPr>
+        <w:t>Pamidighantam</w:t>
+      </w:r>
+      <w:proofErr w:type="spellEnd"/>
+      <w:r>
+        <w:rPr>
+          <w:rFonts w:cstheme="minorHAnsi"/>
+          <w:color w:val="000000"/>
+        </w:rPr>
+        <w:t xml:space="preserve">, S., Singh, N., </w:t>
+      </w:r>
+      <w:proofErr w:type="spellStart"/>
+      <w:r>
+        <w:rPr>
+          <w:rFonts w:cstheme="minorHAnsi"/>
+          <w:color w:val="000000"/>
+        </w:rPr>
+        <w:t>Vanomesslaeghe</w:t>
+      </w:r>
+      <w:proofErr w:type="spellEnd"/>
+      <w:r>
+        <w:rPr>
+          <w:rFonts w:cstheme="minorHAnsi"/>
+          <w:color w:val="000000"/>
+        </w:rPr>
+        <w:t>, K. (2011). Molecular parameter optimization gateway (</w:t>
+      </w:r>
+      <w:proofErr w:type="spellStart"/>
+      <w:r>
+        <w:rPr>
+          <w:rFonts w:cstheme="minorHAnsi"/>
+          <w:color w:val="000000"/>
+        </w:rPr>
+        <w:t>ParamChem</w:t>
+      </w:r>
+      <w:proofErr w:type="spellEnd"/>
+      <w:r>
+        <w:rPr>
+          <w:rFonts w:cstheme="minorHAnsi"/>
+          <w:color w:val="000000"/>
+        </w:rPr>
+        <w:t xml:space="preserve">): workflow management through </w:t>
+      </w:r>
+      <w:proofErr w:type="spellStart"/>
+      <w:r>
+        <w:rPr>
+          <w:rFonts w:cstheme="minorHAnsi"/>
+          <w:color w:val="000000"/>
+        </w:rPr>
+        <w:t>TeraGrid</w:t>
+      </w:r>
+      <w:proofErr w:type="spellEnd"/>
+      <w:r>
+        <w:rPr>
+          <w:rFonts w:cstheme="minorHAnsi"/>
+          <w:color w:val="000000"/>
+        </w:rPr>
+        <w:t xml:space="preserve"> ASTA. </w:t>
+      </w:r>
+      <w:proofErr w:type="spellStart"/>
       <w:r>
         <w:rPr>
           <w:rFonts w:cstheme="minorHAnsi"/>
@@ -16193,29 +17101,9 @@
           <w:iCs/>
           <w:color w:val="000000"/>
         </w:rPr>
-        <w:t>Annual Conference of the South African Institute of Computer Scientists and Information Technologists</w:t>
-      </w:r>
-      <w:r>
-        <w:rPr>
-          <w:rFonts w:cstheme="minorHAnsi"/>
-          <w:color w:val="000000"/>
-        </w:rPr>
-        <w:t>. (16), p1-8.</w:t>
-      </w:r>
-    </w:p>
-    <w:p>
-      <w:pPr>
-        <w:rPr>
-          <w:rFonts w:cstheme="minorHAnsi"/>
-        </w:rPr>
-      </w:pPr>
-      <w:r>
-        <w:rPr>
-          <w:rFonts w:cstheme="minorHAnsi"/>
-          <w:color w:val="000000"/>
-        </w:rPr>
-        <w:t>Hashimoto, M., Maeda, T., Shimazaki, T. (2015). Developing a high-performance quantum chemistry program with a dynamic scripting language. </w:t>
-      </w:r>
+        <w:t>TeraGrid</w:t>
+      </w:r>
+      <w:proofErr w:type="spellEnd"/>
       <w:r>
         <w:rPr>
           <w:rFonts w:cstheme="minorHAnsi"/>
@@ -16223,29 +17111,28 @@
           <w:iCs/>
           <w:color w:val="000000"/>
         </w:rPr>
-        <w:t>Software Engineering for High Performance Computing in Computational Science and Engineering</w:t>
+        <w:t xml:space="preserve"> Conference: Extreme Digital Discovery</w:t>
       </w:r>
       <w:r>
         <w:rPr>
           <w:rFonts w:cstheme="minorHAnsi"/>
           <w:color w:val="000000"/>
         </w:rPr>
-        <w:t>. 3, p9-15.</w:t>
-      </w:r>
-    </w:p>
-    <w:p>
-      <w:pPr>
+        <w:t>. (35), p1-8.</w:t>
+      </w:r>
+    </w:p>
+    <w:p>
+      <w:pPr>
+        <w:rPr>
+          <w:rFonts w:cstheme="minorHAnsi"/>
+        </w:rPr>
+      </w:pPr>
+      <w:r>
         <w:rPr>
           <w:rFonts w:cstheme="minorHAnsi"/>
           <w:color w:val="000000"/>
         </w:rPr>
-      </w:pPr>
-      <w:r>
-        <w:rPr>
-          <w:rFonts w:cstheme="minorHAnsi"/>
-          <w:color w:val="000000"/>
-        </w:rPr>
-        <w:t>Ijzerman, A., Kok, J., Lameijer, E. W. (2005). The molecule evoluator: an interactive evolutionary algorithm for designing drug molecules. </w:t>
+        <w:t>Filipe, J. (2017). </w:t>
       </w:r>
       <w:r>
         <w:rPr>
@@ -16254,29 +17141,35 @@
           <w:iCs/>
           <w:color w:val="000000"/>
         </w:rPr>
-        <w:t>Genetic and evolutionary computation</w:t>
+        <w:t>Joel Filipe.</w:t>
       </w:r>
       <w:r>
         <w:rPr>
           <w:rFonts w:cstheme="minorHAnsi"/>
           <w:color w:val="000000"/>
         </w:rPr>
-        <w:t>. 7, p1969–1976.</w:t>
-      </w:r>
-    </w:p>
-    <w:p>
-      <w:pPr>
+        <w:t> Available: https://unsplash.com/photos/uHJubAEZklE. Last accessed 30th March 2021.</w:t>
+      </w:r>
+      <w:r>
+        <w:rPr>
+          <w:rFonts w:cstheme="minorHAnsi"/>
+        </w:rPr>
+        <w:t xml:space="preserve"> </w:t>
+      </w:r>
+    </w:p>
+    <w:p>
+      <w:pPr>
+        <w:rPr>
+          <w:rFonts w:cstheme="minorHAnsi"/>
+        </w:rPr>
+      </w:pPr>
+      <w:r>
         <w:rPr>
           <w:rFonts w:cstheme="minorHAnsi"/>
           <w:color w:val="000000"/>
         </w:rPr>
-      </w:pPr>
-      <w:r>
-        <w:rPr>
-          <w:rFonts w:cstheme="minorHAnsi"/>
-          <w:color w:val="000000"/>
-        </w:rPr>
-        <w:t>Ishimoto, T., Nagashima, U., Teramae, H. (2011). Mixing parameters for geometry optimization using the Hamiltonian algorithm. </w:t>
+        <w:lastRenderedPageBreak/>
+        <w:t>Grumbling, E., Horowitz, M. (2019). </w:t>
       </w:r>
       <w:r>
         <w:rPr>
@@ -16285,14 +17178,14 @@
           <w:iCs/>
           <w:color w:val="000000"/>
         </w:rPr>
-        <w:t>Theoretical Chemistry Accounts </w:t>
+        <w:t>Quantum Computing: Progress and Prospects</w:t>
       </w:r>
       <w:r>
         <w:rPr>
           <w:rFonts w:cstheme="minorHAnsi"/>
           <w:color w:val="000000"/>
         </w:rPr>
-        <w:t>. 130 (0), p671-678.</w:t>
+        <w:t>. Washington DC: The National Academies Press.</w:t>
       </w:r>
     </w:p>
     <w:p>
@@ -16302,12 +17195,37 @@
           <w:color w:val="000000"/>
         </w:rPr>
       </w:pPr>
+      <w:proofErr w:type="spellStart"/>
       <w:r>
         <w:rPr>
           <w:rFonts w:cstheme="minorHAnsi"/>
           <w:color w:val="000000"/>
         </w:rPr>
-        <w:t>Jacobsen, K. W., Norskov, J. K., Stoltze, P. (1996). A semi-empirical effective medium theory for metals and alloys. </w:t>
+        <w:t>Gueorguiev</w:t>
+      </w:r>
+      <w:proofErr w:type="spellEnd"/>
+      <w:r>
+        <w:rPr>
+          <w:rFonts w:cstheme="minorHAnsi"/>
+          <w:color w:val="000000"/>
+        </w:rPr>
+        <w:t xml:space="preserve">, V., </w:t>
+      </w:r>
+      <w:proofErr w:type="spellStart"/>
+      <w:r>
+        <w:rPr>
+          <w:rFonts w:cstheme="minorHAnsi"/>
+          <w:color w:val="000000"/>
+        </w:rPr>
+        <w:t>Kuttel</w:t>
+      </w:r>
+      <w:proofErr w:type="spellEnd"/>
+      <w:r>
+        <w:rPr>
+          <w:rFonts w:cstheme="minorHAnsi"/>
+          <w:color w:val="000000"/>
+        </w:rPr>
+        <w:t>, M. (2016). Implementation, Validation and Profiling of a Genetic Algorithm for Molecular Conformational Optimization. </w:t>
       </w:r>
       <w:r>
         <w:rPr>
@@ -16316,29 +17234,44 @@
           <w:iCs/>
           <w:color w:val="000000"/>
         </w:rPr>
-        <w:t>Surface Science</w:t>
+        <w:t>Annual Conference of the South African Institute of Computer Scientists and Information Technologists</w:t>
       </w:r>
       <w:r>
         <w:rPr>
           <w:rFonts w:cstheme="minorHAnsi"/>
           <w:color w:val="000000"/>
         </w:rPr>
-        <w:t>. 366, p394-402.</w:t>
-      </w:r>
-    </w:p>
-    <w:p>
-      <w:pPr>
+        <w:t>. (16), p1-8.</w:t>
+      </w:r>
+    </w:p>
+    <w:p>
+      <w:pPr>
+        <w:rPr>
+          <w:rFonts w:cstheme="minorHAnsi"/>
+        </w:rPr>
+      </w:pPr>
+      <w:r>
         <w:rPr>
           <w:rFonts w:cstheme="minorHAnsi"/>
           <w:color w:val="000000"/>
         </w:rPr>
-      </w:pPr>
+        <w:t xml:space="preserve">Hashimoto, M., Maeda, T., </w:t>
+      </w:r>
+      <w:proofErr w:type="spellStart"/>
       <w:r>
         <w:rPr>
           <w:rFonts w:cstheme="minorHAnsi"/>
           <w:color w:val="000000"/>
         </w:rPr>
-        <w:t>Johnston, R. L., Lloyd, L. D., Mortimer-Jones, T. V., Roberts, C. (2002). Geometry Optimisation of Aluminium Clusters Using a Genetic Algorithm. </w:t>
+        <w:t>Shimazaki</w:t>
+      </w:r>
+      <w:proofErr w:type="spellEnd"/>
+      <w:r>
+        <w:rPr>
+          <w:rFonts w:cstheme="minorHAnsi"/>
+          <w:color w:val="000000"/>
+        </w:rPr>
+        <w:t>, T. (2015). Developing a high-performance quantum chemistry program with a dynamic scripting language. </w:t>
       </w:r>
       <w:r>
         <w:rPr>
@@ -16347,14 +17280,14 @@
           <w:iCs/>
           <w:color w:val="000000"/>
         </w:rPr>
-        <w:t>ChemPhysChem</w:t>
+        <w:t>Software Engineering for High Performance Computing in Computational Science and Engineering</w:t>
       </w:r>
       <w:r>
         <w:rPr>
           <w:rFonts w:cstheme="minorHAnsi"/>
           <w:color w:val="000000"/>
         </w:rPr>
-        <w:t>. 3 (5), p408-415.</w:t>
+        <w:t>. 3, p9-15.</w:t>
       </w:r>
     </w:p>
     <w:p>
@@ -16364,26 +17297,69 @@
           <w:color w:val="000000"/>
         </w:rPr>
       </w:pPr>
+      <w:proofErr w:type="spellStart"/>
       <w:r>
         <w:rPr>
           <w:rFonts w:cstheme="minorHAnsi"/>
           <w:color w:val="000000"/>
         </w:rPr>
-        <w:t>Kim, D.</w:t>
-      </w:r>
+        <w:t>Ijzerman</w:t>
+      </w:r>
+      <w:proofErr w:type="spellEnd"/>
       <w:r>
         <w:rPr>
           <w:rFonts w:cstheme="minorHAnsi"/>
           <w:color w:val="000000"/>
         </w:rPr>
-        <w:t>, Moon, S.</w:t>
-      </w:r>
+        <w:t xml:space="preserve">, A., </w:t>
+      </w:r>
+      <w:proofErr w:type="spellStart"/>
       <w:r>
         <w:rPr>
           <w:rFonts w:cstheme="minorHAnsi"/>
           <w:color w:val="000000"/>
         </w:rPr>
-        <w:t xml:space="preserve"> (2006). Investigation of an effective medium theory for metallic periodic structures: a fitting-based approach. </w:t>
+        <w:t>Kok</w:t>
+      </w:r>
+      <w:proofErr w:type="spellEnd"/>
+      <w:r>
+        <w:rPr>
+          <w:rFonts w:cstheme="minorHAnsi"/>
+          <w:color w:val="000000"/>
+        </w:rPr>
+        <w:t xml:space="preserve">, J., </w:t>
+      </w:r>
+      <w:proofErr w:type="spellStart"/>
+      <w:r>
+        <w:rPr>
+          <w:rFonts w:cstheme="minorHAnsi"/>
+          <w:color w:val="000000"/>
+        </w:rPr>
+        <w:t>Lameijer</w:t>
+      </w:r>
+      <w:proofErr w:type="spellEnd"/>
+      <w:r>
+        <w:rPr>
+          <w:rFonts w:cstheme="minorHAnsi"/>
+          <w:color w:val="000000"/>
+        </w:rPr>
+        <w:t xml:space="preserve">, E. W. (2005). The molecule </w:t>
+      </w:r>
+      <w:proofErr w:type="spellStart"/>
+      <w:r>
+        <w:rPr>
+          <w:rFonts w:cstheme="minorHAnsi"/>
+          <w:color w:val="000000"/>
+        </w:rPr>
+        <w:t>evoluator</w:t>
+      </w:r>
+      <w:proofErr w:type="spellEnd"/>
+      <w:r>
+        <w:rPr>
+          <w:rFonts w:cstheme="minorHAnsi"/>
+          <w:color w:val="000000"/>
+        </w:rPr>
+        <w:t>: an interactive evolutionary algorithm for designing drug molecules. </w:t>
       </w:r>
       <w:r>
         <w:rPr>
@@ -16392,28 +17368,45 @@
           <w:iCs/>
           <w:color w:val="000000"/>
         </w:rPr>
-        <w:t>Photonic Crystal Materials and Devices</w:t>
+        <w:t>Genetic and evolutionary computation</w:t>
       </w:r>
       <w:r>
         <w:rPr>
           <w:rFonts w:cstheme="minorHAnsi"/>
           <w:color w:val="000000"/>
         </w:rPr>
-        <w:t>. 6128 (4), p372.</w:t>
-      </w:r>
-    </w:p>
-    <w:p>
-      <w:pPr>
-        <w:rPr>
-          <w:rFonts w:cstheme="minorHAnsi"/>
-        </w:rPr>
-      </w:pPr>
-      <w:r>
+        <w:t>. 7, p1969–1976.</w:t>
+      </w:r>
+    </w:p>
+    <w:p>
+      <w:pPr>
         <w:rPr>
           <w:rFonts w:cstheme="minorHAnsi"/>
           <w:color w:val="000000"/>
         </w:rPr>
-        <w:t>Kitchen, J. (2012). </w:t>
+      </w:pPr>
+      <w:r>
+        <w:rPr>
+          <w:rFonts w:cstheme="minorHAnsi"/>
+          <w:color w:val="000000"/>
+        </w:rPr>
+        <w:t xml:space="preserve">Ishimoto, T., Nagashima, U., </w:t>
+      </w:r>
+      <w:proofErr w:type="spellStart"/>
+      <w:r>
+        <w:rPr>
+          <w:rFonts w:cstheme="minorHAnsi"/>
+          <w:color w:val="000000"/>
+        </w:rPr>
+        <w:t>Teramae</w:t>
+      </w:r>
+      <w:proofErr w:type="spellEnd"/>
+      <w:r>
+        <w:rPr>
+          <w:rFonts w:cstheme="minorHAnsi"/>
+          <w:color w:val="000000"/>
+        </w:rPr>
+        <w:t>, H. (2011). Mixing parameters for geometry optimization using the Hamiltonian algorithm. </w:t>
       </w:r>
       <w:r>
         <w:rPr>
@@ -16422,14 +17415,14 @@
           <w:iCs/>
           <w:color w:val="000000"/>
         </w:rPr>
-        <w:t>Modeling materials using density functional theory</w:t>
+        <w:t>Theoretical Chemistry Accounts </w:t>
       </w:r>
       <w:r>
         <w:rPr>
           <w:rFonts w:cstheme="minorHAnsi"/>
           <w:color w:val="000000"/>
         </w:rPr>
-        <w:t>. Carnegie Mellon University: Free Software Foundation.</w:t>
+        <w:t>. 130 (0), p671-678.</w:t>
       </w:r>
     </w:p>
     <w:p>
@@ -16444,7 +17437,39 @@
           <w:rFonts w:cstheme="minorHAnsi"/>
           <w:color w:val="000000"/>
         </w:rPr>
-        <w:t>Matthews, A., Pfau, D., Spencer, S. (2020). Ab initio solution of the many-electron Schrödinger equation with deep neural networks. </w:t>
+        <w:t xml:space="preserve">Jacobsen, K. W., </w:t>
+      </w:r>
+      <w:proofErr w:type="spellStart"/>
+      <w:r>
+        <w:rPr>
+          <w:rFonts w:cstheme="minorHAnsi"/>
+          <w:color w:val="000000"/>
+        </w:rPr>
+        <w:t>Norskov</w:t>
+      </w:r>
+      <w:proofErr w:type="spellEnd"/>
+      <w:r>
+        <w:rPr>
+          <w:rFonts w:cstheme="minorHAnsi"/>
+          <w:color w:val="000000"/>
+        </w:rPr>
+        <w:t xml:space="preserve">, J. K., </w:t>
+      </w:r>
+      <w:proofErr w:type="spellStart"/>
+      <w:r>
+        <w:rPr>
+          <w:rFonts w:cstheme="minorHAnsi"/>
+          <w:color w:val="000000"/>
+        </w:rPr>
+        <w:t>Stoltze</w:t>
+      </w:r>
+      <w:proofErr w:type="spellEnd"/>
+      <w:r>
+        <w:rPr>
+          <w:rFonts w:cstheme="minorHAnsi"/>
+          <w:color w:val="000000"/>
+        </w:rPr>
+        <w:t>, P. (1996). A semi-empirical effective medium theory for metals and alloys. </w:t>
       </w:r>
       <w:r>
         <w:rPr>
@@ -16453,14 +17478,14 @@
           <w:iCs/>
           <w:color w:val="000000"/>
         </w:rPr>
-        <w:t>Physical Review Research</w:t>
+        <w:t>Surface Science</w:t>
       </w:r>
       <w:r>
         <w:rPr>
           <w:rFonts w:cstheme="minorHAnsi"/>
           <w:color w:val="000000"/>
         </w:rPr>
-        <w:t>. 2.</w:t>
+        <w:t>. 366, p394-402.</w:t>
       </w:r>
     </w:p>
     <w:p>
@@ -16475,15 +17500,9 @@
           <w:rFonts w:cstheme="minorHAnsi"/>
           <w:color w:val="000000"/>
         </w:rPr>
-        <w:t xml:space="preserve">Mohn, C. E. (2016). Predicting cation ordering in MgAl2O4 using genetic algorithms and density functional </w:t>
-      </w:r>
-      <w:r>
-        <w:rPr>
-          <w:rFonts w:cstheme="minorHAnsi"/>
-          <w:color w:val="000000"/>
-        </w:rPr>
-        <w:t>theory. </w:t>
-      </w:r>
+        <w:t>Johnston, R. L., Lloyd, L. D., Mortimer-Jones, T. V., Roberts, C. (2002). Geometry Optimisation of Aluminium Clusters Using a Genetic Algorithm. </w:t>
+      </w:r>
+      <w:proofErr w:type="spellStart"/>
       <w:r>
         <w:rPr>
           <w:rFonts w:cstheme="minorHAnsi"/>
@@ -16491,14 +17510,15 @@
           <w:iCs/>
           <w:color w:val="000000"/>
         </w:rPr>
-        <w:t>Materials and Manufacturing Processes</w:t>
-      </w:r>
+        <w:t>ChemPhysChem</w:t>
+      </w:r>
+      <w:proofErr w:type="spellEnd"/>
       <w:r>
         <w:rPr>
           <w:rFonts w:cstheme="minorHAnsi"/>
           <w:color w:val="000000"/>
         </w:rPr>
-        <w:t>. 33 (2), p174-179.</w:t>
+        <w:t>. 3 (5), p408-415.</w:t>
       </w:r>
     </w:p>
     <w:p>
@@ -16513,7 +17533,21 @@
           <w:rFonts w:cstheme="minorHAnsi"/>
           <w:color w:val="000000"/>
         </w:rPr>
-        <w:t>Müller, V. C. (2020). Ethics of Artificial Intelligence and Robotics. In: Zalta, E. N. </w:t>
+        <w:t>Kim, D.</w:t>
+      </w:r>
+      <w:r>
+        <w:rPr>
+          <w:rFonts w:cstheme="minorHAnsi"/>
+          <w:color w:val="000000"/>
+        </w:rPr>
+        <w:t>, Moon, S.</w:t>
+      </w:r>
+      <w:r>
+        <w:rPr>
+          <w:rFonts w:cstheme="minorHAnsi"/>
+          <w:color w:val="000000"/>
+        </w:rPr>
+        <w:t xml:space="preserve"> (2006). Investigation of an effective medium theory for metallic periodic structures: a fitting-based approach. </w:t>
       </w:r>
       <w:r>
         <w:rPr>
@@ -16522,29 +17556,204 @@
           <w:iCs/>
           <w:color w:val="000000"/>
         </w:rPr>
-        <w:t>Stanford Encyclopaedia of Philosophy</w:t>
+        <w:t>Photonic Crystal Materials and Devices</w:t>
       </w:r>
       <w:r>
         <w:rPr>
           <w:rFonts w:cstheme="minorHAnsi"/>
           <w:color w:val="000000"/>
         </w:rPr>
-        <w:t>. Leeds: Stanford University.</w:t>
-      </w:r>
-    </w:p>
-    <w:p>
-      <w:pPr>
+        <w:t>. 6128 (4), p372.</w:t>
+      </w:r>
+    </w:p>
+    <w:p>
+      <w:pPr>
+        <w:rPr>
+          <w:rFonts w:cstheme="minorHAnsi"/>
+        </w:rPr>
+      </w:pPr>
+      <w:r>
         <w:rPr>
           <w:rFonts w:cstheme="minorHAnsi"/>
           <w:color w:val="000000"/>
         </w:rPr>
-      </w:pPr>
+        <w:t>Kitchen, J. (2012). </w:t>
+      </w:r>
+      <w:proofErr w:type="spellStart"/>
+      <w:r>
+        <w:rPr>
+          <w:rFonts w:cstheme="minorHAnsi"/>
+          <w:i/>
+          <w:iCs/>
+          <w:color w:val="000000"/>
+        </w:rPr>
+        <w:t>Modeling</w:t>
+      </w:r>
+      <w:proofErr w:type="spellEnd"/>
+      <w:r>
+        <w:rPr>
+          <w:rFonts w:cstheme="minorHAnsi"/>
+          <w:i/>
+          <w:iCs/>
+          <w:color w:val="000000"/>
+        </w:rPr>
+        <w:t xml:space="preserve"> materials using density functional theory</w:t>
+      </w:r>
       <w:r>
         <w:rPr>
           <w:rFonts w:cstheme="minorHAnsi"/>
           <w:color w:val="000000"/>
         </w:rPr>
-        <w:t>Soni, D. (2018). </w:t>
+        <w:t>. Carnegie Mellon University: Free Software Foundation.</w:t>
+      </w:r>
+    </w:p>
+    <w:p>
+      <w:pPr>
+        <w:rPr>
+          <w:rFonts w:cstheme="minorHAnsi"/>
+          <w:color w:val="000000"/>
+        </w:rPr>
+      </w:pPr>
+      <w:r>
+        <w:rPr>
+          <w:rFonts w:cstheme="minorHAnsi"/>
+          <w:color w:val="000000"/>
+        </w:rPr>
+        <w:t>Matthews, A., Pfau, D., Spencer, S. (2020). Ab initio solution of the many-electron Schrödinger equation with deep neural networks. </w:t>
+      </w:r>
+      <w:r>
+        <w:rPr>
+          <w:rFonts w:cstheme="minorHAnsi"/>
+          <w:i/>
+          <w:iCs/>
+          <w:color w:val="000000"/>
+        </w:rPr>
+        <w:t>Physical Review Research</w:t>
+      </w:r>
+      <w:r>
+        <w:rPr>
+          <w:rFonts w:cstheme="minorHAnsi"/>
+          <w:color w:val="000000"/>
+        </w:rPr>
+        <w:t>. 2.</w:t>
+      </w:r>
+    </w:p>
+    <w:p>
+      <w:pPr>
+        <w:rPr>
+          <w:rFonts w:cstheme="minorHAnsi"/>
+          <w:color w:val="000000"/>
+        </w:rPr>
+      </w:pPr>
+      <w:proofErr w:type="spellStart"/>
+      <w:r>
+        <w:rPr>
+          <w:rFonts w:cstheme="minorHAnsi"/>
+          <w:color w:val="000000"/>
+        </w:rPr>
+        <w:t>Mohn</w:t>
+      </w:r>
+      <w:proofErr w:type="spellEnd"/>
+      <w:r>
+        <w:rPr>
+          <w:rFonts w:cstheme="minorHAnsi"/>
+          <w:color w:val="000000"/>
+        </w:rPr>
+        <w:t xml:space="preserve">, C. E. (2016). Predicting cation ordering in MgAl2O4 using genetic algorithms and density functional </w:t>
+      </w:r>
+      <w:r>
+        <w:rPr>
+          <w:rFonts w:cstheme="minorHAnsi"/>
+          <w:color w:val="000000"/>
+        </w:rPr>
+        <w:t>theory. </w:t>
+      </w:r>
+      <w:r>
+        <w:rPr>
+          <w:rFonts w:cstheme="minorHAnsi"/>
+          <w:i/>
+          <w:iCs/>
+          <w:color w:val="000000"/>
+        </w:rPr>
+        <w:t>Materials and Manufacturing Processes</w:t>
+      </w:r>
+      <w:r>
+        <w:rPr>
+          <w:rFonts w:cstheme="minorHAnsi"/>
+          <w:color w:val="000000"/>
+        </w:rPr>
+        <w:t>. 33 (2), p174-179.</w:t>
+      </w:r>
+    </w:p>
+    <w:p>
+      <w:pPr>
+        <w:rPr>
+          <w:rFonts w:cstheme="minorHAnsi"/>
+          <w:color w:val="000000"/>
+        </w:rPr>
+      </w:pPr>
+      <w:r>
+        <w:rPr>
+          <w:rFonts w:cstheme="minorHAnsi"/>
+          <w:color w:val="000000"/>
+        </w:rPr>
+        <w:t xml:space="preserve">Müller, V. C. (2020). Ethics of Artificial Intelligence and Robotics. In: </w:t>
+      </w:r>
+      <w:proofErr w:type="spellStart"/>
+      <w:r>
+        <w:rPr>
+          <w:rFonts w:cstheme="minorHAnsi"/>
+          <w:color w:val="000000"/>
+        </w:rPr>
+        <w:t>Zalta</w:t>
+      </w:r>
+      <w:proofErr w:type="spellEnd"/>
+      <w:r>
+        <w:rPr>
+          <w:rFonts w:cstheme="minorHAnsi"/>
+          <w:color w:val="000000"/>
+        </w:rPr>
+        <w:t>, E. N. </w:t>
+      </w:r>
+      <w:r>
+        <w:rPr>
+          <w:rFonts w:cstheme="minorHAnsi"/>
+          <w:i/>
+          <w:iCs/>
+          <w:color w:val="000000"/>
+        </w:rPr>
+        <w:t>Stanford Encyclopaedia of Philosophy</w:t>
+      </w:r>
+      <w:r>
+        <w:rPr>
+          <w:rFonts w:cstheme="minorHAnsi"/>
+          <w:color w:val="000000"/>
+        </w:rPr>
+        <w:t>. Leeds: Stanford University.</w:t>
+      </w:r>
+    </w:p>
+    <w:p>
+      <w:pPr>
+        <w:rPr>
+          <w:rFonts w:cstheme="minorHAnsi"/>
+          <w:color w:val="000000"/>
+        </w:rPr>
+      </w:pPr>
+      <w:proofErr w:type="spellStart"/>
+      <w:r>
+        <w:rPr>
+          <w:rFonts w:cstheme="minorHAnsi"/>
+          <w:color w:val="000000"/>
+        </w:rPr>
+        <w:t>Soni</w:t>
+      </w:r>
+      <w:proofErr w:type="spellEnd"/>
+      <w:r>
+        <w:rPr>
+          <w:rFonts w:cstheme="minorHAnsi"/>
+          <w:color w:val="000000"/>
+        </w:rPr>
+        <w:t>, D. (2018). </w:t>
       </w:r>
       <w:r>
         <w:rPr>
@@ -22376,7 +23585,31 @@
                 <w:szCs w:val="20"/>
                 <w:lang w:eastAsia="en-GB"/>
               </w:rPr>
-              <w:t>Test num iterations, E calcs, array changes.</w:t>
+              <w:t xml:space="preserve">Test </w:t>
+            </w:r>
+            <w:proofErr w:type="spellStart"/>
+            <w:r>
+              <w:rPr>
+                <w:rFonts w:ascii="Calibri" w:eastAsia="Times New Roman" w:hAnsi="Calibri" w:cs="Calibri"/>
+                <w:b/>
+                <w:bCs/>
+                <w:sz w:val="20"/>
+                <w:szCs w:val="20"/>
+                <w:lang w:eastAsia="en-GB"/>
+              </w:rPr>
+              <w:t>num</w:t>
+            </w:r>
+            <w:proofErr w:type="spellEnd"/>
+            <w:r>
+              <w:rPr>
+                <w:rFonts w:ascii="Calibri" w:eastAsia="Times New Roman" w:hAnsi="Calibri" w:cs="Calibri"/>
+                <w:b/>
+                <w:bCs/>
+                <w:sz w:val="20"/>
+                <w:szCs w:val="20"/>
+                <w:lang w:eastAsia="en-GB"/>
+              </w:rPr>
+              <w:t xml:space="preserve"> iterations, E calcs, array changes.</w:t>
             </w:r>
           </w:p>
         </w:tc>
@@ -29785,8 +31018,21 @@
                 <w:szCs w:val="20"/>
                 <w:lang w:eastAsia="en-GB"/>
               </w:rPr>
-              <w:t>Implement plot limits in perAtom</w:t>
-            </w:r>
+              <w:t xml:space="preserve">Implement plot limits in </w:t>
+            </w:r>
+            <w:proofErr w:type="spellStart"/>
+            <w:r>
+              <w:rPr>
+                <w:rFonts w:ascii="Calibri" w:eastAsia="Times New Roman" w:hAnsi="Calibri" w:cs="Calibri"/>
+                <w:b/>
+                <w:bCs/>
+                <w:sz w:val="20"/>
+                <w:szCs w:val="20"/>
+                <w:lang w:eastAsia="en-GB"/>
+              </w:rPr>
+              <w:t>perAtom</w:t>
+            </w:r>
+            <w:proofErr w:type="spellEnd"/>
           </w:p>
         </w:tc>
         <w:tc>
@@ -37762,11 +39008,8 @@
       <w:r>
         <w:t xml:space="preserve"> be included in this. You can request that your answers be deleted and not included in the project by emailing me at </w:t>
       </w:r>
-      <w:hyperlink r:id="rId49" w:history="1">
+      <w:hyperlink r:id="rId51" w:history="1">
         <w:r>
-          <w:rPr>
-            <w:rStyle w:val="TableGrid"/>
-          </w:rPr>
           <w:t>sophie.turner@plymouth.ac.uk</w:t>
         </w:r>
       </w:hyperlink>
@@ -38353,7 +39596,23 @@
           <w:sz w:val="24"/>
           <w:szCs w:val="24"/>
         </w:rPr>
-        <w:t>g. GaussView, PubChem, Avogadro, etc. If you have never used software for this purpose, please skip to question 8.</w:t>
+        <w:t xml:space="preserve">g. </w:t>
+      </w:r>
+      <w:proofErr w:type="spellStart"/>
+      <w:r>
+        <w:rPr>
+          <w:sz w:val="24"/>
+          <w:szCs w:val="24"/>
+        </w:rPr>
+        <w:t>GaussView</w:t>
+      </w:r>
+      <w:proofErr w:type="spellEnd"/>
+      <w:r>
+        <w:rPr>
+          <w:sz w:val="24"/>
+          <w:szCs w:val="24"/>
+        </w:rPr>
+        <w:t>, PubChem, Avogadro, etc. If you have never used software for this purpose, please skip to question 8.</w:t>
       </w:r>
     </w:p>
     <w:p>
@@ -39020,11 +40279,6 @@
       </w:pPr>
     </w:p>
     <w:p>
-      <w:pPr>
-        <w:rPr>
-          <w:rStyle w:val="TableGrid"/>
-        </w:rPr>
-      </w:pPr>
       <w:r>
         <w:t xml:space="preserve">Thank you for </w:t>
       </w:r>
@@ -39037,11 +40291,8 @@
       <w:r>
         <w:t xml:space="preserve"> Please return your completed form to </w:t>
       </w:r>
-      <w:hyperlink r:id="rId50" w:history="1">
+      <w:hyperlink r:id="rId52" w:history="1">
         <w:r>
-          <w:rPr>
-            <w:rStyle w:val="TableGrid"/>
-          </w:rPr>
           <w:t>sophie.turner@plymouth.ac.uk</w:t>
         </w:r>
       </w:hyperlink>
@@ -39220,7 +40471,23 @@
           <w:sz w:val="24"/>
           <w:szCs w:val="24"/>
         </w:rPr>
-        <w:t>g. GaussView, PubChem, Avogadro.cc, etc. If you have never used software for this purpose, please skip to question 8.</w:t>
+        <w:t xml:space="preserve">g. </w:t>
+      </w:r>
+      <w:proofErr w:type="spellStart"/>
+      <w:r>
+        <w:rPr>
+          <w:sz w:val="24"/>
+          <w:szCs w:val="24"/>
+        </w:rPr>
+        <w:t>GaussView</w:t>
+      </w:r>
+      <w:proofErr w:type="spellEnd"/>
+      <w:r>
+        <w:rPr>
+          <w:sz w:val="24"/>
+          <w:szCs w:val="24"/>
+        </w:rPr>
+        <w:t>, PubChem, Avogadro.cc, etc. If you have never used software for this purpose, please skip to question 8.</w:t>
       </w:r>
     </w:p>
     <w:p>
@@ -39242,14 +40509,34 @@
           <w:szCs w:val="24"/>
         </w:rPr>
       </w:pPr>
+      <w:proofErr w:type="spellStart"/>
       <w:r>
         <w:rPr>
           <w:rFonts w:eastAsia="MS Gothic"/>
           <w:sz w:val="24"/>
           <w:szCs w:val="24"/>
         </w:rPr>
-        <w:t>Chemdraw, GaussView</w:t>
-      </w:r>
+        <w:t>Chemdraw</w:t>
+      </w:r>
+      <w:proofErr w:type="spellEnd"/>
+      <w:r>
+        <w:rPr>
+          <w:rFonts w:eastAsia="MS Gothic"/>
+          <w:sz w:val="24"/>
+          <w:szCs w:val="24"/>
+        </w:rPr>
+        <w:t xml:space="preserve">, </w:t>
+      </w:r>
+      <w:proofErr w:type="spellStart"/>
+      <w:r>
+        <w:rPr>
+          <w:rFonts w:eastAsia="MS Gothic"/>
+          <w:sz w:val="24"/>
+          <w:szCs w:val="24"/>
+        </w:rPr>
+        <w:t>GaussView</w:t>
+      </w:r>
+      <w:proofErr w:type="spellEnd"/>
     </w:p>
     <w:p>
       <w:pPr>
@@ -39288,27 +40575,45 @@
           <w:szCs w:val="24"/>
         </w:rPr>
       </w:pPr>
+      <w:proofErr w:type="spellStart"/>
       <w:r>
         <w:rPr>
           <w:sz w:val="24"/>
           <w:szCs w:val="24"/>
         </w:rPr>
-        <w:t>GaussView – Approximate energies of molecular orbitals</w:t>
-      </w:r>
-    </w:p>
-    <w:p>
-      <w:pPr>
+        <w:t>GaussView</w:t>
+      </w:r>
+      <w:proofErr w:type="spellEnd"/>
+      <w:r>
         <w:rPr>
           <w:sz w:val="24"/>
           <w:szCs w:val="24"/>
         </w:rPr>
-      </w:pPr>
-      <w:r>
+        <w:t xml:space="preserve"> – Approximate energies of molecular orbitals</w:t>
+      </w:r>
+    </w:p>
+    <w:p>
+      <w:pPr>
         <w:rPr>
           <w:sz w:val="24"/>
           <w:szCs w:val="24"/>
         </w:rPr>
-        <w:t>Chemdraw – Model skeletal formula in organic chemistry and interactions between molecules</w:t>
+      </w:pPr>
+      <w:proofErr w:type="spellStart"/>
+      <w:r>
+        <w:rPr>
+          <w:sz w:val="24"/>
+          <w:szCs w:val="24"/>
+        </w:rPr>
+        <w:t>Chemdraw</w:t>
+      </w:r>
+      <w:proofErr w:type="spellEnd"/>
+      <w:r>
+        <w:rPr>
+          <w:sz w:val="24"/>
+          <w:szCs w:val="24"/>
+        </w:rPr>
+        <w:t xml:space="preserve"> – Model skeletal formula in organic chemistry and interactions between molecules</w:t>
       </w:r>
     </w:p>
     <w:p>
@@ -39356,27 +40661,45 @@
           <w:szCs w:val="24"/>
         </w:rPr>
       </w:pPr>
+      <w:proofErr w:type="spellStart"/>
       <w:r>
         <w:rPr>
           <w:sz w:val="24"/>
           <w:szCs w:val="24"/>
         </w:rPr>
-        <w:t>Chemdraw – free licence</w:t>
-      </w:r>
-    </w:p>
-    <w:p>
-      <w:pPr>
+        <w:t>Chemdraw</w:t>
+      </w:r>
+      <w:proofErr w:type="spellEnd"/>
+      <w:r>
         <w:rPr>
           <w:sz w:val="24"/>
           <w:szCs w:val="24"/>
         </w:rPr>
-      </w:pPr>
-      <w:r>
+        <w:t xml:space="preserve"> – free licence</w:t>
+      </w:r>
+    </w:p>
+    <w:p>
+      <w:pPr>
         <w:rPr>
           <w:sz w:val="24"/>
           <w:szCs w:val="24"/>
         </w:rPr>
-        <w:t>GaussView – free licence</w:t>
+      </w:pPr>
+      <w:proofErr w:type="spellStart"/>
+      <w:r>
+        <w:rPr>
+          <w:sz w:val="24"/>
+          <w:szCs w:val="24"/>
+        </w:rPr>
+        <w:t>GaussView</w:t>
+      </w:r>
+      <w:proofErr w:type="spellEnd"/>
+      <w:r>
+        <w:rPr>
+          <w:sz w:val="24"/>
+          <w:szCs w:val="24"/>
+        </w:rPr>
+        <w:t xml:space="preserve"> – free licence</w:t>
       </w:r>
     </w:p>
     <w:p>
@@ -39415,27 +40738,61 @@
           <w:szCs w:val="24"/>
         </w:rPr>
       </w:pPr>
+      <w:proofErr w:type="spellStart"/>
       <w:r>
         <w:rPr>
           <w:sz w:val="24"/>
           <w:szCs w:val="24"/>
         </w:rPr>
-        <w:t>Chemdraw – User-friendly, made by chemists so valencies and structures are sensible.</w:t>
-      </w:r>
-    </w:p>
-    <w:p>
-      <w:pPr>
+        <w:t>Chemdraw</w:t>
+      </w:r>
+      <w:proofErr w:type="spellEnd"/>
+      <w:r>
         <w:rPr>
           <w:sz w:val="24"/>
           <w:szCs w:val="24"/>
         </w:rPr>
-      </w:pPr>
+        <w:t xml:space="preserve"> – User-friendly, made by chemists so </w:t>
+      </w:r>
+      <w:proofErr w:type="spellStart"/>
       <w:r>
         <w:rPr>
           <w:sz w:val="24"/>
           <w:szCs w:val="24"/>
         </w:rPr>
-        <w:t>GaussView – Fast, user-friendly, 3D representation of orbitals on structure given.</w:t>
+        <w:t>valencies</w:t>
+      </w:r>
+      <w:proofErr w:type="spellEnd"/>
+      <w:r>
+        <w:rPr>
+          <w:sz w:val="24"/>
+          <w:szCs w:val="24"/>
+        </w:rPr>
+        <w:t xml:space="preserve"> and structures are sensible.</w:t>
+      </w:r>
+    </w:p>
+    <w:p>
+      <w:pPr>
+        <w:rPr>
+          <w:sz w:val="24"/>
+          <w:szCs w:val="24"/>
+        </w:rPr>
+      </w:pPr>
+      <w:proofErr w:type="spellStart"/>
+      <w:r>
+        <w:rPr>
+          <w:sz w:val="24"/>
+          <w:szCs w:val="24"/>
+        </w:rPr>
+        <w:t>GaussView</w:t>
+      </w:r>
+      <w:proofErr w:type="spellEnd"/>
+      <w:r>
+        <w:rPr>
+          <w:sz w:val="24"/>
+          <w:szCs w:val="24"/>
+        </w:rPr>
+        <w:t xml:space="preserve"> – Fast, user-friendly, 3D representation of orbitals on structure given.</w:t>
       </w:r>
     </w:p>
     <w:p>
@@ -39484,44 +40841,78 @@
           <w:szCs w:val="24"/>
         </w:rPr>
       </w:pPr>
+      <w:proofErr w:type="spellStart"/>
       <w:r>
         <w:rPr>
           <w:sz w:val="24"/>
           <w:szCs w:val="24"/>
         </w:rPr>
-        <w:t xml:space="preserve">Chemdraw – </w:t>
-      </w:r>
+        <w:t>Chemdraw</w:t>
+      </w:r>
+      <w:proofErr w:type="spellEnd"/>
       <w:r>
         <w:rPr>
           <w:sz w:val="24"/>
           <w:szCs w:val="24"/>
         </w:rPr>
-        <w:t>Sometimes incorrectly corrects valencies when working with unusual structures so it can be difficult when working with novel systems</w:t>
-      </w:r>
-    </w:p>
-    <w:p>
-      <w:pPr>
-        <w:pStyle w:val="ListParagraph"/>
+        <w:t xml:space="preserve"> – </w:t>
+      </w:r>
+      <w:r>
         <w:rPr>
           <w:sz w:val="24"/>
           <w:szCs w:val="24"/>
         </w:rPr>
-      </w:pPr>
-    </w:p>
-    <w:p>
-      <w:pPr>
-        <w:pStyle w:val="ListParagraph"/>
+        <w:t xml:space="preserve">Sometimes incorrectly corrects </w:t>
+      </w:r>
+      <w:proofErr w:type="spellStart"/>
+      <w:r>
         <w:rPr>
           <w:sz w:val="24"/>
           <w:szCs w:val="24"/>
         </w:rPr>
-      </w:pPr>
+        <w:t>valencies</w:t>
+      </w:r>
+      <w:proofErr w:type="spellEnd"/>
       <w:r>
         <w:rPr>
           <w:sz w:val="24"/>
           <w:szCs w:val="24"/>
         </w:rPr>
-        <w:t xml:space="preserve">GaussView – </w:t>
+        <w:t xml:space="preserve"> when working with unusual structures so it can be difficult when working with novel systems</w:t>
+      </w:r>
+    </w:p>
+    <w:p>
+      <w:pPr>
+        <w:pStyle w:val="ListParagraph"/>
+        <w:rPr>
+          <w:sz w:val="24"/>
+          <w:szCs w:val="24"/>
+        </w:rPr>
+      </w:pPr>
+    </w:p>
+    <w:p>
+      <w:pPr>
+        <w:pStyle w:val="ListParagraph"/>
+        <w:rPr>
+          <w:sz w:val="24"/>
+          <w:szCs w:val="24"/>
+        </w:rPr>
+      </w:pPr>
+      <w:proofErr w:type="spellStart"/>
+      <w:r>
+        <w:rPr>
+          <w:sz w:val="24"/>
+          <w:szCs w:val="24"/>
+        </w:rPr>
+        <w:t>GaussView</w:t>
+      </w:r>
+      <w:proofErr w:type="spellEnd"/>
+      <w:r>
+        <w:rPr>
+          <w:sz w:val="24"/>
+          <w:szCs w:val="24"/>
+        </w:rPr>
+        <w:t xml:space="preserve"> – </w:t>
       </w:r>
       <w:r>
         <w:rPr>
@@ -40278,7 +41669,23 @@
           <w:sz w:val="24"/>
           <w:szCs w:val="24"/>
         </w:rPr>
-        <w:t>g. GaussView, PubChem, Avogadro.cc, etc. If you have never used software for this purpose, please skip to question 8.</w:t>
+        <w:t xml:space="preserve">g. </w:t>
+      </w:r>
+      <w:proofErr w:type="spellStart"/>
+      <w:r>
+        <w:rPr>
+          <w:sz w:val="24"/>
+          <w:szCs w:val="24"/>
+        </w:rPr>
+        <w:t>GaussView</w:t>
+      </w:r>
+      <w:proofErr w:type="spellEnd"/>
+      <w:r>
+        <w:rPr>
+          <w:sz w:val="24"/>
+          <w:szCs w:val="24"/>
+        </w:rPr>
+        <w:t>, PubChem, Avogadro.cc, etc. If you have never used software for this purpose, please skip to question 8.</w:t>
       </w:r>
     </w:p>
     <w:p>
@@ -41210,7 +42617,6 @@
     </w:p>
     <w:tbl>
       <w:tblPr>
-        <w:tblStyle w:val="IntenseReference"/>
         <w:tblW w:w="0" w:type="auto"/>
         <w:tblLook w:val="04A0" w:firstRow="1" w:lastRow="0" w:firstColumn="1" w:lastColumn="0" w:noHBand="0" w:noVBand="1"/>
       </w:tblPr>
@@ -41943,7 +43349,6 @@
     </w:p>
     <w:tbl>
       <w:tblPr>
-        <w:tblStyle w:val="IntenseReference"/>
         <w:tblW w:w="9351" w:type="dxa"/>
         <w:tblLayout w:type="fixed"/>
         <w:tblLook w:val="04A0" w:firstRow="1" w:lastRow="0" w:firstColumn="1" w:lastColumn="0" w:noHBand="0" w:noVBand="1"/>
@@ -42201,7 +43606,7 @@
                           </pic:cNvPicPr>
                         </pic:nvPicPr>
                         <pic:blipFill>
-                          <a:blip r:embed="rId51" cstate="print">
+                          <a:blip r:embed="rId53" cstate="print">
                             <a:extLst>
                               <a:ext uri="{28A0092B-C50C-407E-A947-70E740481C1C}">
                                 <a14:useLocalDpi xmlns:a14="http://schemas.microsoft.com/office/drawing/2010/main" val="0"/>
@@ -42310,10 +43715,10 @@
                   <v:path o:extrusionok="f" gradientshapeok="t" o:connecttype="rect"/>
                   <o:lock v:ext="edit" aspectratio="t"/>
                 </v:shapetype>
-                <v:shape id="_x0000_i1450" type="#_x0000_t75" style="width:38.75pt;height:36.55pt" o:ole="">
-                  <v:imagedata r:id="rId52" o:title=""/>
+                <v:shape id="_x0000_i1025" type="#_x0000_t75" style="width:38.5pt;height:36.5pt" o:ole="">
+                  <v:imagedata r:id="rId54" o:title=""/>
                 </v:shape>
-                <o:OLEObject Type="Embed" ProgID="PBrush" ShapeID="_x0000_i1450" DrawAspect="Content" ObjectID="_1682609671" r:id="rId53"/>
+                <o:OLEObject Type="Embed" ProgID="PBrush" ShapeID="_x0000_i1025" DrawAspect="Content" ObjectID="_1682680936" r:id="rId55"/>
               </w:object>
             </w:r>
           </w:p>
@@ -42337,10 +43742,10 @@
             </w:pPr>
             <w:r>
               <w:object w:dxaOrig="910" w:dyaOrig="940" w14:anchorId="4F85AA62">
-                <v:shape id="_x0000_i1451" type="#_x0000_t75" style="width:45.4pt;height:47.1pt" o:ole="">
-                  <v:imagedata r:id="rId54" o:title=""/>
+                <v:shape id="_x0000_i1026" type="#_x0000_t75" style="width:45.5pt;height:47pt" o:ole="">
+                  <v:imagedata r:id="rId56" o:title=""/>
                 </v:shape>
-                <o:OLEObject Type="Embed" ProgID="PBrush" ShapeID="_x0000_i1451" DrawAspect="Content" ObjectID="_1682609672" r:id="rId55"/>
+                <o:OLEObject Type="Embed" ProgID="PBrush" ShapeID="_x0000_i1026" DrawAspect="Content" ObjectID="_1682680937" r:id="rId57"/>
               </w:object>
             </w:r>
           </w:p>
@@ -42407,7 +43812,7 @@
                           </pic:cNvPicPr>
                         </pic:nvPicPr>
                         <pic:blipFill>
-                          <a:blip r:embed="rId56" cstate="print">
+                          <a:blip r:embed="rId58" cstate="print">
                             <a:extLst>
                               <a:ext uri="{28A0092B-C50C-407E-A947-70E740481C1C}">
                                 <a14:useLocalDpi xmlns:a14="http://schemas.microsoft.com/office/drawing/2010/main" val="0"/>
@@ -42492,36 +43897,36 @@
             </w:pPr>
             <w:r>
               <w:object w:dxaOrig="1120" w:dyaOrig="970" w14:anchorId="55E657BA">
-                <v:shape id="_x0000_i1452" type="#_x0000_t75" style="width:50.4pt;height:43.75pt" o:ole="">
-                  <v:imagedata r:id="rId57" o:title=""/>
-                </v:shape>
-                <o:OLEObject Type="Embed" ProgID="PBrush" ShapeID="_x0000_i1452" DrawAspect="Content" ObjectID="_1682609673" r:id="rId58"/>
-              </w:object>
-            </w:r>
-          </w:p>
-        </w:tc>
-        <w:tc>
-          <w:tcPr>
-            <w:tcW w:w="1662" w:type="dxa"/>
-          </w:tcPr>
-          <w:p>
-            <w:pPr>
-              <w:jc w:val="center"/>
-            </w:pPr>
-            <w:r>
-              <w:t>Poor</w:t>
-            </w:r>
-          </w:p>
-          <w:p>
-            <w:pPr>
-              <w:jc w:val="center"/>
-            </w:pPr>
-            <w:r>
-              <w:object w:dxaOrig="1920" w:dyaOrig="1420" w14:anchorId="00C06A84">
-                <v:shape id="_x0000_i1453" type="#_x0000_t75" style="width:67pt;height:49.3pt" o:ole="">
+                <v:shape id="_x0000_i1027" type="#_x0000_t75" style="width:50.5pt;height:43.5pt" o:ole="">
                   <v:imagedata r:id="rId59" o:title=""/>
                 </v:shape>
-                <o:OLEObject Type="Embed" ProgID="PBrush" ShapeID="_x0000_i1453" DrawAspect="Content" ObjectID="_1682609674" r:id="rId60"/>
+                <o:OLEObject Type="Embed" ProgID="PBrush" ShapeID="_x0000_i1027" DrawAspect="Content" ObjectID="_1682680938" r:id="rId60"/>
+              </w:object>
+            </w:r>
+          </w:p>
+        </w:tc>
+        <w:tc>
+          <w:tcPr>
+            <w:tcW w:w="1662" w:type="dxa"/>
+          </w:tcPr>
+          <w:p>
+            <w:pPr>
+              <w:jc w:val="center"/>
+            </w:pPr>
+            <w:r>
+              <w:t>Poor</w:t>
+            </w:r>
+          </w:p>
+          <w:p>
+            <w:pPr>
+              <w:jc w:val="center"/>
+            </w:pPr>
+            <w:r>
+              <w:object w:dxaOrig="1920" w:dyaOrig="1420" w14:anchorId="00C06A84">
+                <v:shape id="_x0000_i1028" type="#_x0000_t75" style="width:67pt;height:49.5pt" o:ole="">
+                  <v:imagedata r:id="rId61" o:title=""/>
+                </v:shape>
+                <o:OLEObject Type="Embed" ProgID="PBrush" ShapeID="_x0000_i1028" DrawAspect="Content" ObjectID="_1682680939" r:id="rId62"/>
               </w:object>
             </w:r>
           </w:p>
@@ -42587,7 +43992,7 @@
                           </pic:cNvPicPr>
                         </pic:nvPicPr>
                         <pic:blipFill>
-                          <a:blip r:embed="rId61" cstate="print">
+                          <a:blip r:embed="rId63" cstate="print">
                             <a:extLst>
                               <a:ext uri="{28A0092B-C50C-407E-A947-70E740481C1C}">
                                 <a14:useLocalDpi xmlns:a14="http://schemas.microsoft.com/office/drawing/2010/main" val="0"/>
@@ -42668,36 +44073,36 @@
             </w:pPr>
             <w:r>
               <w:object w:dxaOrig="960" w:dyaOrig="870" w14:anchorId="70C30BAA">
-                <v:shape id="_x0000_i1454" type="#_x0000_t75" style="width:48.2pt;height:43.75pt" o:ole="">
-                  <v:imagedata r:id="rId62" o:title=""/>
-                </v:shape>
-                <o:OLEObject Type="Embed" ProgID="PBrush" ShapeID="_x0000_i1454" DrawAspect="Content" ObjectID="_1682609675" r:id="rId63"/>
-              </w:object>
-            </w:r>
-          </w:p>
-        </w:tc>
-        <w:tc>
-          <w:tcPr>
-            <w:tcW w:w="1662" w:type="dxa"/>
-          </w:tcPr>
-          <w:p>
-            <w:pPr>
-              <w:jc w:val="center"/>
-            </w:pPr>
-            <w:r>
-              <w:t>Poor</w:t>
-            </w:r>
-          </w:p>
-          <w:p>
-            <w:pPr>
-              <w:jc w:val="center"/>
-            </w:pPr>
-            <w:r>
-              <w:object w:dxaOrig="1010" w:dyaOrig="800" w14:anchorId="05A35E11">
-                <v:shape id="_x0000_i1455" type="#_x0000_t75" style="width:50.4pt;height:39.9pt" o:ole="">
+                <v:shape id="_x0000_i1029" type="#_x0000_t75" style="width:48pt;height:44pt" o:ole="">
                   <v:imagedata r:id="rId64" o:title=""/>
                 </v:shape>
-                <o:OLEObject Type="Embed" ProgID="PBrush" ShapeID="_x0000_i1455" DrawAspect="Content" ObjectID="_1682609676" r:id="rId65"/>
+                <o:OLEObject Type="Embed" ProgID="PBrush" ShapeID="_x0000_i1029" DrawAspect="Content" ObjectID="_1682680940" r:id="rId65"/>
+              </w:object>
+            </w:r>
+          </w:p>
+        </w:tc>
+        <w:tc>
+          <w:tcPr>
+            <w:tcW w:w="1662" w:type="dxa"/>
+          </w:tcPr>
+          <w:p>
+            <w:pPr>
+              <w:jc w:val="center"/>
+            </w:pPr>
+            <w:r>
+              <w:t>Poor</w:t>
+            </w:r>
+          </w:p>
+          <w:p>
+            <w:pPr>
+              <w:jc w:val="center"/>
+            </w:pPr>
+            <w:r>
+              <w:object w:dxaOrig="1010" w:dyaOrig="800" w14:anchorId="05A35E11">
+                <v:shape id="_x0000_i1030" type="#_x0000_t75" style="width:50.5pt;height:40pt" o:ole="">
+                  <v:imagedata r:id="rId66" o:title=""/>
+                </v:shape>
+                <o:OLEObject Type="Embed" ProgID="PBrush" ShapeID="_x0000_i1030" DrawAspect="Content" ObjectID="_1682680941" r:id="rId67"/>
               </w:object>
             </w:r>
           </w:p>
@@ -42763,7 +44168,7 @@
                           </pic:cNvPicPr>
                         </pic:nvPicPr>
                         <pic:blipFill>
-                          <a:blip r:embed="rId66" cstate="print">
+                          <a:blip r:embed="rId68" cstate="print">
                             <a:extLst>
                               <a:ext uri="{28A0092B-C50C-407E-A947-70E740481C1C}">
                                 <a14:useLocalDpi xmlns:a14="http://schemas.microsoft.com/office/drawing/2010/main" val="0"/>
@@ -42840,36 +44245,36 @@
             </w:pPr>
             <w:r>
               <w:object w:dxaOrig="1150" w:dyaOrig="1090" w14:anchorId="675C6101">
-                <v:shape id="_x0000_i1456" type="#_x0000_t75" style="width:50.95pt;height:48.75pt" o:ole="">
-                  <v:imagedata r:id="rId67" o:title=""/>
-                </v:shape>
-                <o:OLEObject Type="Embed" ProgID="PBrush" ShapeID="_x0000_i1456" DrawAspect="Content" ObjectID="_1682609677" r:id="rId68"/>
-              </w:object>
-            </w:r>
-          </w:p>
-        </w:tc>
-        <w:tc>
-          <w:tcPr>
-            <w:tcW w:w="1662" w:type="dxa"/>
-          </w:tcPr>
-          <w:p>
-            <w:pPr>
-              <w:jc w:val="center"/>
-            </w:pPr>
-            <w:r>
-              <w:t>Poor</w:t>
-            </w:r>
-          </w:p>
-          <w:p>
-            <w:pPr>
-              <w:jc w:val="center"/>
-            </w:pPr>
-            <w:r>
-              <w:object w:dxaOrig="1250" w:dyaOrig="1330" w14:anchorId="5E02515B">
-                <v:shape id="_x0000_i1457" type="#_x0000_t75" style="width:51.5pt;height:54.3pt" o:ole="">
+                <v:shape id="_x0000_i1031" type="#_x0000_t75" style="width:51pt;height:48.5pt" o:ole="">
                   <v:imagedata r:id="rId69" o:title=""/>
                 </v:shape>
-                <o:OLEObject Type="Embed" ProgID="PBrush" ShapeID="_x0000_i1457" DrawAspect="Content" ObjectID="_1682609678" r:id="rId70"/>
+                <o:OLEObject Type="Embed" ProgID="PBrush" ShapeID="_x0000_i1031" DrawAspect="Content" ObjectID="_1682680942" r:id="rId70"/>
+              </w:object>
+            </w:r>
+          </w:p>
+        </w:tc>
+        <w:tc>
+          <w:tcPr>
+            <w:tcW w:w="1662" w:type="dxa"/>
+          </w:tcPr>
+          <w:p>
+            <w:pPr>
+              <w:jc w:val="center"/>
+            </w:pPr>
+            <w:r>
+              <w:t>Poor</w:t>
+            </w:r>
+          </w:p>
+          <w:p>
+            <w:pPr>
+              <w:jc w:val="center"/>
+            </w:pPr>
+            <w:r>
+              <w:object w:dxaOrig="1250" w:dyaOrig="1330" w14:anchorId="5E02515B">
+                <v:shape id="_x0000_i1032" type="#_x0000_t75" style="width:51.5pt;height:54.5pt" o:ole="">
+                  <v:imagedata r:id="rId71" o:title=""/>
+                </v:shape>
+                <o:OLEObject Type="Embed" ProgID="PBrush" ShapeID="_x0000_i1032" DrawAspect="Content" ObjectID="_1682680943" r:id="rId72"/>
               </w:object>
             </w:r>
           </w:p>
@@ -42940,7 +44345,7 @@
                           </pic:cNvPicPr>
                         </pic:nvPicPr>
                         <pic:blipFill>
-                          <a:blip r:embed="rId71" cstate="print">
+                          <a:blip r:embed="rId73" cstate="print">
                             <a:extLst>
                               <a:ext uri="{28A0092B-C50C-407E-A947-70E740481C1C}">
                                 <a14:useLocalDpi xmlns:a14="http://schemas.microsoft.com/office/drawing/2010/main" val="0"/>
@@ -43021,36 +44426,36 @@
             </w:pPr>
             <w:r>
               <w:object w:dxaOrig="1400" w:dyaOrig="980" w14:anchorId="19F802C7">
-                <v:shape id="_x0000_i1458" type="#_x0000_t75" style="width:64.25pt;height:44.85pt" o:ole="">
-                  <v:imagedata r:id="rId72" o:title=""/>
-                </v:shape>
-                <o:OLEObject Type="Embed" ProgID="PBrush" ShapeID="_x0000_i1458" DrawAspect="Content" ObjectID="_1682609679" r:id="rId73"/>
-              </w:object>
-            </w:r>
-          </w:p>
-        </w:tc>
-        <w:tc>
-          <w:tcPr>
-            <w:tcW w:w="1662" w:type="dxa"/>
-          </w:tcPr>
-          <w:p>
-            <w:pPr>
-              <w:jc w:val="center"/>
-            </w:pPr>
-            <w:r>
-              <w:t>Poor</w:t>
-            </w:r>
-          </w:p>
-          <w:p>
-            <w:pPr>
-              <w:jc w:val="center"/>
-            </w:pPr>
-            <w:r>
-              <w:object w:dxaOrig="1720" w:dyaOrig="970" w14:anchorId="5A8F434A">
-                <v:shape id="_x0000_i1459" type="#_x0000_t75" style="width:75.9pt;height:43.2pt" o:ole="">
+                <v:shape id="_x0000_i1033" type="#_x0000_t75" style="width:64.5pt;height:45pt" o:ole="">
                   <v:imagedata r:id="rId74" o:title=""/>
                 </v:shape>
-                <o:OLEObject Type="Embed" ProgID="PBrush" ShapeID="_x0000_i1459" DrawAspect="Content" ObjectID="_1682609680" r:id="rId75"/>
+                <o:OLEObject Type="Embed" ProgID="PBrush" ShapeID="_x0000_i1033" DrawAspect="Content" ObjectID="_1682680944" r:id="rId75"/>
+              </w:object>
+            </w:r>
+          </w:p>
+        </w:tc>
+        <w:tc>
+          <w:tcPr>
+            <w:tcW w:w="1662" w:type="dxa"/>
+          </w:tcPr>
+          <w:p>
+            <w:pPr>
+              <w:jc w:val="center"/>
+            </w:pPr>
+            <w:r>
+              <w:t>Poor</w:t>
+            </w:r>
+          </w:p>
+          <w:p>
+            <w:pPr>
+              <w:jc w:val="center"/>
+            </w:pPr>
+            <w:r>
+              <w:object w:dxaOrig="1720" w:dyaOrig="970" w14:anchorId="5A8F434A">
+                <v:shape id="_x0000_i1034" type="#_x0000_t75" style="width:76pt;height:43pt" o:ole="">
+                  <v:imagedata r:id="rId76" o:title=""/>
+                </v:shape>
+                <o:OLEObject Type="Embed" ProgID="PBrush" ShapeID="_x0000_i1034" DrawAspect="Content" ObjectID="_1682680945" r:id="rId77"/>
               </w:object>
             </w:r>
           </w:p>
@@ -43116,7 +44521,7 @@
                           </pic:cNvPicPr>
                         </pic:nvPicPr>
                         <pic:blipFill>
-                          <a:blip r:embed="rId76" cstate="print">
+                          <a:blip r:embed="rId78" cstate="print">
                             <a:extLst>
                               <a:ext uri="{28A0092B-C50C-407E-A947-70E740481C1C}">
                                 <a14:useLocalDpi xmlns:a14="http://schemas.microsoft.com/office/drawing/2010/main" val="0"/>
@@ -43193,36 +44598,36 @@
             </w:pPr>
             <w:r>
               <w:object w:dxaOrig="1050" w:dyaOrig="1460" w14:anchorId="45155429">
-                <v:shape id="_x0000_i1460" type="#_x0000_t75" style="width:52.6pt;height:73.1pt" o:ole="">
-                  <v:imagedata r:id="rId77" o:title=""/>
-                </v:shape>
-                <o:OLEObject Type="Embed" ProgID="PBrush" ShapeID="_x0000_i1460" DrawAspect="Content" ObjectID="_1682609681" r:id="rId78"/>
-              </w:object>
-            </w:r>
-          </w:p>
-        </w:tc>
-        <w:tc>
-          <w:tcPr>
-            <w:tcW w:w="1662" w:type="dxa"/>
-          </w:tcPr>
-          <w:p>
-            <w:pPr>
-              <w:jc w:val="center"/>
-            </w:pPr>
-            <w:r>
-              <w:t>Good</w:t>
-            </w:r>
-          </w:p>
-          <w:p>
-            <w:pPr>
-              <w:jc w:val="center"/>
-            </w:pPr>
-            <w:r>
-              <w:object w:dxaOrig="1260" w:dyaOrig="1030" w14:anchorId="5E4A8069">
-                <v:shape id="_x0000_i1461" type="#_x0000_t75" style="width:63.15pt;height:50.95pt" o:ole="">
+                <v:shape id="_x0000_i1035" type="#_x0000_t75" style="width:52.5pt;height:73pt" o:ole="">
                   <v:imagedata r:id="rId79" o:title=""/>
                 </v:shape>
-                <o:OLEObject Type="Embed" ProgID="PBrush" ShapeID="_x0000_i1461" DrawAspect="Content" ObjectID="_1682609682" r:id="rId80"/>
+                <o:OLEObject Type="Embed" ProgID="PBrush" ShapeID="_x0000_i1035" DrawAspect="Content" ObjectID="_1682680946" r:id="rId80"/>
+              </w:object>
+            </w:r>
+          </w:p>
+        </w:tc>
+        <w:tc>
+          <w:tcPr>
+            <w:tcW w:w="1662" w:type="dxa"/>
+          </w:tcPr>
+          <w:p>
+            <w:pPr>
+              <w:jc w:val="center"/>
+            </w:pPr>
+            <w:r>
+              <w:t>Good</w:t>
+            </w:r>
+          </w:p>
+          <w:p>
+            <w:pPr>
+              <w:jc w:val="center"/>
+            </w:pPr>
+            <w:r>
+              <w:object w:dxaOrig="1260" w:dyaOrig="1030" w14:anchorId="5E4A8069">
+                <v:shape id="_x0000_i1036" type="#_x0000_t75" style="width:63pt;height:51pt" o:ole="">
+                  <v:imagedata r:id="rId81" o:title=""/>
+                </v:shape>
+                <o:OLEObject Type="Embed" ProgID="PBrush" ShapeID="_x0000_i1036" DrawAspect="Content" ObjectID="_1682680947" r:id="rId82"/>
               </w:object>
             </w:r>
           </w:p>
@@ -43288,7 +44693,7 @@
                           </pic:cNvPicPr>
                         </pic:nvPicPr>
                         <pic:blipFill>
-                          <a:blip r:embed="rId81" cstate="print">
+                          <a:blip r:embed="rId83" cstate="print">
                             <a:extLst>
                               <a:ext uri="{28A0092B-C50C-407E-A947-70E740481C1C}">
                                 <a14:useLocalDpi xmlns:a14="http://schemas.microsoft.com/office/drawing/2010/main" val="0"/>
@@ -43365,36 +44770,36 @@
             </w:pPr>
             <w:r>
               <w:object w:dxaOrig="1400" w:dyaOrig="1780" w14:anchorId="6B2D1BFA">
-                <v:shape id="_x0000_i1462" type="#_x0000_t75" style="width:63.15pt;height:79.75pt" o:ole="">
-                  <v:imagedata r:id="rId82" o:title=""/>
-                </v:shape>
-                <o:OLEObject Type="Embed" ProgID="PBrush" ShapeID="_x0000_i1462" DrawAspect="Content" ObjectID="_1682609683" r:id="rId83"/>
-              </w:object>
-            </w:r>
-          </w:p>
-        </w:tc>
-        <w:tc>
-          <w:tcPr>
-            <w:tcW w:w="1662" w:type="dxa"/>
-          </w:tcPr>
-          <w:p>
-            <w:pPr>
-              <w:jc w:val="center"/>
-            </w:pPr>
-            <w:r>
-              <w:t>Poor</w:t>
-            </w:r>
-          </w:p>
-          <w:p>
-            <w:pPr>
-              <w:jc w:val="center"/>
-            </w:pPr>
-            <w:r>
-              <w:object w:dxaOrig="2160" w:dyaOrig="2240" w14:anchorId="3C972BE0">
-                <v:shape id="_x0000_i1463" type="#_x0000_t75" style="width:75.9pt;height:79.2pt" o:ole="">
+                <v:shape id="_x0000_i1037" type="#_x0000_t75" style="width:63pt;height:79.5pt" o:ole="">
                   <v:imagedata r:id="rId84" o:title=""/>
                 </v:shape>
-                <o:OLEObject Type="Embed" ProgID="PBrush" ShapeID="_x0000_i1463" DrawAspect="Content" ObjectID="_1682609684" r:id="rId85"/>
+                <o:OLEObject Type="Embed" ProgID="PBrush" ShapeID="_x0000_i1037" DrawAspect="Content" ObjectID="_1682680948" r:id="rId85"/>
+              </w:object>
+            </w:r>
+          </w:p>
+        </w:tc>
+        <w:tc>
+          <w:tcPr>
+            <w:tcW w:w="1662" w:type="dxa"/>
+          </w:tcPr>
+          <w:p>
+            <w:pPr>
+              <w:jc w:val="center"/>
+            </w:pPr>
+            <w:r>
+              <w:t>Poor</w:t>
+            </w:r>
+          </w:p>
+          <w:p>
+            <w:pPr>
+              <w:jc w:val="center"/>
+            </w:pPr>
+            <w:r>
+              <w:object w:dxaOrig="2160" w:dyaOrig="2240" w14:anchorId="3C972BE0">
+                <v:shape id="_x0000_i1038" type="#_x0000_t75" style="width:76pt;height:79pt" o:ole="">
+                  <v:imagedata r:id="rId86" o:title=""/>
+                </v:shape>
+                <o:OLEObject Type="Embed" ProgID="PBrush" ShapeID="_x0000_i1038" DrawAspect="Content" ObjectID="_1682680949" r:id="rId87"/>
               </w:object>
             </w:r>
           </w:p>
@@ -43466,7 +44871,7 @@
                           </pic:cNvPicPr>
                         </pic:nvPicPr>
                         <pic:blipFill>
-                          <a:blip r:embed="rId86" cstate="print">
+                          <a:blip r:embed="rId88" cstate="print">
                             <a:extLst>
                               <a:ext uri="{28A0092B-C50C-407E-A947-70E740481C1C}">
                                 <a14:useLocalDpi xmlns:a14="http://schemas.microsoft.com/office/drawing/2010/main" val="0"/>
@@ -43552,10 +44957,10 @@
             </w:pPr>
             <w:r>
               <w:object w:dxaOrig="1420" w:dyaOrig="1320" w14:anchorId="0E7AF324">
-                <v:shape id="_x0000_i1464" type="#_x0000_t75" style="width:70.9pt;height:66.45pt" o:ole="">
-                  <v:imagedata r:id="rId87" o:title=""/>
+                <v:shape id="_x0000_i1039" type="#_x0000_t75" style="width:71pt;height:66.5pt" o:ole="">
+                  <v:imagedata r:id="rId89" o:title=""/>
                 </v:shape>
-                <o:OLEObject Type="Embed" ProgID="PBrush" ShapeID="_x0000_i1464" DrawAspect="Content" ObjectID="_1682609685" r:id="rId88"/>
+                <o:OLEObject Type="Embed" ProgID="PBrush" ShapeID="_x0000_i1039" DrawAspect="Content" ObjectID="_1682680950" r:id="rId90"/>
               </w:object>
             </w:r>
           </w:p>
@@ -43579,10 +44984,10 @@
             </w:pPr>
             <w:r>
               <w:object w:dxaOrig="1110" w:dyaOrig="1380" w14:anchorId="1DCE597D">
-                <v:shape id="_x0000_i1465" type="#_x0000_t75" style="width:55.95pt;height:69.25pt" o:ole="">
-                  <v:imagedata r:id="rId89" o:title=""/>
+                <v:shape id="_x0000_i1040" type="#_x0000_t75" style="width:56pt;height:69.5pt" o:ole="">
+                  <v:imagedata r:id="rId91" o:title=""/>
                 </v:shape>
-                <o:OLEObject Type="Embed" ProgID="PBrush" ShapeID="_x0000_i1465" DrawAspect="Content" ObjectID="_1682609686" r:id="rId90"/>
+                <o:OLEObject Type="Embed" ProgID="PBrush" ShapeID="_x0000_i1040" DrawAspect="Content" ObjectID="_1682680951" r:id="rId92"/>
               </w:object>
             </w:r>
           </w:p>
@@ -43628,75 +45033,49 @@
           <w:p>
             <w:r>
               <w:object w:dxaOrig="1870" w:dyaOrig="1260" w14:anchorId="104BC6BD">
-                <v:shape id="_x0000_i1466" type="#_x0000_t75" style="width:74.2pt;height:49.85pt" o:ole="">
-                  <v:imagedata r:id="rId91" o:title=""/>
-                </v:shape>
-                <o:OLEObject Type="Embed" ProgID="PBrush" ShapeID="_x0000_i1466" DrawAspect="Content" ObjectID="_1682609687" r:id="rId92"/>
-              </w:object>
-            </w:r>
-          </w:p>
-        </w:tc>
-        <w:tc>
-          <w:tcPr>
-            <w:tcW w:w="1188" w:type="dxa"/>
-          </w:tcPr>
-          <w:p>
-            <w:pPr>
-              <w:jc w:val="center"/>
-            </w:pPr>
-            <w:r>
-              <w:t>4.467</w:t>
-            </w:r>
-          </w:p>
-        </w:tc>
-        <w:tc>
-          <w:tcPr>
-            <w:tcW w:w="1080" w:type="dxa"/>
-          </w:tcPr>
-          <w:p>
-            <w:pPr>
-              <w:jc w:val="center"/>
-            </w:pPr>
-            <w:r>
-              <w:t>4.139</w:t>
-            </w:r>
-          </w:p>
-        </w:tc>
-        <w:tc>
-          <w:tcPr>
-            <w:tcW w:w="1398" w:type="dxa"/>
-          </w:tcPr>
-          <w:p>
-            <w:pPr>
-              <w:jc w:val="center"/>
-            </w:pPr>
-            <w:r>
-              <w:t>Good</w:t>
-            </w:r>
-          </w:p>
-          <w:p>
-            <w:pPr>
-              <w:jc w:val="center"/>
-            </w:pPr>
-            <w:r>
-              <w:object w:dxaOrig="1610" w:dyaOrig="1360" w14:anchorId="4613E839">
-                <v:shape id="_x0000_i1467" type="#_x0000_t75" style="width:67.55pt;height:57.05pt" o:ole="">
+                <v:shape id="_x0000_i1041" type="#_x0000_t75" style="width:74pt;height:50pt" o:ole="">
                   <v:imagedata r:id="rId93" o:title=""/>
                 </v:shape>
-                <o:OLEObject Type="Embed" ProgID="PBrush" ShapeID="_x0000_i1467" DrawAspect="Content" ObjectID="_1682609688" r:id="rId94"/>
+                <o:OLEObject Type="Embed" ProgID="PBrush" ShapeID="_x0000_i1041" DrawAspect="Content" ObjectID="_1682680952" r:id="rId94"/>
               </w:object>
             </w:r>
           </w:p>
         </w:tc>
         <w:tc>
           <w:tcPr>
-            <w:tcW w:w="1662" w:type="dxa"/>
+            <w:tcW w:w="1188" w:type="dxa"/>
           </w:tcPr>
           <w:p>
             <w:pPr>
               <w:jc w:val="center"/>
             </w:pPr>
             <w:r>
+              <w:t>4.467</w:t>
+            </w:r>
+          </w:p>
+        </w:tc>
+        <w:tc>
+          <w:tcPr>
+            <w:tcW w:w="1080" w:type="dxa"/>
+          </w:tcPr>
+          <w:p>
+            <w:pPr>
+              <w:jc w:val="center"/>
+            </w:pPr>
+            <w:r>
+              <w:t>4.139</w:t>
+            </w:r>
+          </w:p>
+        </w:tc>
+        <w:tc>
+          <w:tcPr>
+            <w:tcW w:w="1398" w:type="dxa"/>
+          </w:tcPr>
+          <w:p>
+            <w:pPr>
+              <w:jc w:val="center"/>
+            </w:pPr>
+            <w:r>
               <w:t>Good</w:t>
             </w:r>
           </w:p>
@@ -43705,11 +45084,37 @@
               <w:jc w:val="center"/>
             </w:pPr>
             <w:r>
-              <w:object w:dxaOrig="2100" w:dyaOrig="2280" w14:anchorId="04C0A8F4">
-                <v:shape id="_x0000_i1468" type="#_x0000_t75" style="width:72.55pt;height:77.55pt" o:ole="">
+              <w:object w:dxaOrig="1610" w:dyaOrig="1360" w14:anchorId="4613E839">
+                <v:shape id="_x0000_i1042" type="#_x0000_t75" style="width:67.5pt;height:57pt" o:ole="">
                   <v:imagedata r:id="rId95" o:title=""/>
                 </v:shape>
-                <o:OLEObject Type="Embed" ProgID="PBrush" ShapeID="_x0000_i1468" DrawAspect="Content" ObjectID="_1682609689" r:id="rId96"/>
+                <o:OLEObject Type="Embed" ProgID="PBrush" ShapeID="_x0000_i1042" DrawAspect="Content" ObjectID="_1682680953" r:id="rId96"/>
+              </w:object>
+            </w:r>
+          </w:p>
+        </w:tc>
+        <w:tc>
+          <w:tcPr>
+            <w:tcW w:w="1662" w:type="dxa"/>
+          </w:tcPr>
+          <w:p>
+            <w:pPr>
+              <w:jc w:val="center"/>
+            </w:pPr>
+            <w:r>
+              <w:t>Good</w:t>
+            </w:r>
+          </w:p>
+          <w:p>
+            <w:pPr>
+              <w:jc w:val="center"/>
+            </w:pPr>
+            <w:r>
+              <w:object w:dxaOrig="2100" w:dyaOrig="2280" w14:anchorId="04C0A8F4">
+                <v:shape id="_x0000_i1043" type="#_x0000_t75" style="width:72.5pt;height:77.5pt" o:ole="">
+                  <v:imagedata r:id="rId97" o:title=""/>
+                </v:shape>
+                <o:OLEObject Type="Embed" ProgID="PBrush" ShapeID="_x0000_i1043" DrawAspect="Content" ObjectID="_1682680954" r:id="rId98"/>
               </w:object>
             </w:r>
           </w:p>
@@ -44089,11 +45494,8 @@
       <w:r>
         <w:t xml:space="preserve"> be included in this. You can request that your answers be deleted and not included in the project by emailing me at </w:t>
       </w:r>
-      <w:hyperlink r:id="rId97" w:history="1">
+      <w:hyperlink r:id="rId99" w:history="1">
         <w:r>
-          <w:rPr>
-            <w:rStyle w:val="TableGrid"/>
-          </w:rPr>
           <w:t>sophie.turner@plymouth.ac.uk</w:t>
         </w:r>
       </w:hyperlink>
@@ -45635,16 +47037,9 @@
           <w:sz w:val="24"/>
           <w:szCs w:val="24"/>
         </w:rPr>
-        <w:t>I chose N N O O and it said it was not a valid molecule. Didn’t work.</w:t>
-      </w:r>
-    </w:p>
-    <w:p>
-      <w:pPr>
-        <w:rPr>
-          <w:sz w:val="24"/>
-          <w:szCs w:val="24"/>
-        </w:rPr>
-      </w:pPr>
+        <w:t xml:space="preserve">I chose N </w:t>
+      </w:r>
+      <w:proofErr w:type="spellStart"/>
       <w:r>
         <w:rPr>
           <w:b/>
@@ -45652,67 +47047,9 @@
           <w:sz w:val="24"/>
           <w:szCs w:val="24"/>
         </w:rPr>
-        <w:t>Task 4.</w:t>
-      </w:r>
-      <w:r>
-        <w:rPr>
-          <w:sz w:val="24"/>
-          <w:szCs w:val="24"/>
-        </w:rPr>
-        <w:t xml:space="preserve"> View information about the structures and potential energy surfaces.</w:t>
-      </w:r>
-    </w:p>
-    <w:p>
-      <w:pPr>
-        <w:rPr>
-          <w:sz w:val="24"/>
-          <w:szCs w:val="24"/>
-        </w:rPr>
-      </w:pPr>
-      <w:r>
-        <w:rPr>
-          <w:sz w:val="24"/>
-          <w:szCs w:val="24"/>
-        </w:rPr>
-        <w:t>Comments:</w:t>
-      </w:r>
-      <w:r>
-        <w:rPr>
-          <w:sz w:val="24"/>
-          <w:szCs w:val="24"/>
-        </w:rPr>
-        <w:t xml:space="preserve"> </w:t>
-      </w:r>
-    </w:p>
-    <w:p>
-      <w:pPr>
-        <w:rPr>
-          <w:sz w:val="24"/>
-          <w:szCs w:val="24"/>
-        </w:rPr>
-      </w:pPr>
-      <w:r>
-        <w:rPr>
-          <w:sz w:val="24"/>
-          <w:szCs w:val="24"/>
-        </w:rPr>
-        <w:t>Did you find this form comprehensive and easy to complete?</w:t>
-      </w:r>
-      <w:r>
-        <w:rPr>
-          <w:sz w:val="24"/>
-          <w:szCs w:val="24"/>
-        </w:rPr>
-        <w:t xml:space="preserve"> </w:t>
-      </w:r>
-    </w:p>
-    <w:p>
-      <w:pPr>
-        <w:rPr>
-          <w:sz w:val="24"/>
-          <w:szCs w:val="24"/>
-        </w:rPr>
-      </w:pPr>
+        <w:t>N</w:t>
+      </w:r>
+      <w:proofErr w:type="spellEnd"/>
       <w:r>
         <w:rPr>
           <w:b/>
@@ -45720,66 +47057,171 @@
           <w:sz w:val="24"/>
           <w:szCs w:val="24"/>
         </w:rPr>
-        <w:t>Yes.</w:t>
-      </w:r>
-    </w:p>
-    <w:p>
-      <w:pPr>
-        <w:rPr>
+        <w:t xml:space="preserve"> O </w:t>
+      </w:r>
+      <w:proofErr w:type="spellStart"/>
+      <w:r>
+        <w:rPr>
+          <w:b/>
+          <w:bCs/>
           <w:sz w:val="24"/>
           <w:szCs w:val="24"/>
         </w:rPr>
-      </w:pPr>
-      <w:r>
-        <w:rPr>
+        <w:t>O</w:t>
+      </w:r>
+      <w:proofErr w:type="spellEnd"/>
+      <w:r>
+        <w:rPr>
+          <w:b/>
+          <w:bCs/>
           <w:sz w:val="24"/>
           <w:szCs w:val="24"/>
         </w:rPr>
-        <w:t>Additional comments and suggestions:</w:t>
-      </w:r>
-      <w:r>
+        <w:t xml:space="preserve"> and it said it was not a valid molecule. Didn’t work.</w:t>
+      </w:r>
+    </w:p>
+    <w:p>
+      <w:pPr>
         <w:rPr>
           <w:sz w:val="24"/>
           <w:szCs w:val="24"/>
         </w:rPr>
-        <w:t xml:space="preserve"> </w:t>
-      </w:r>
-    </w:p>
-    <w:p>
-      <w:pPr>
-        <w:rPr>
+      </w:pPr>
+      <w:r>
+        <w:rPr>
+          <w:b/>
+          <w:bCs/>
           <w:sz w:val="24"/>
           <w:szCs w:val="24"/>
         </w:rPr>
-      </w:pPr>
+        <w:t>Task 4.</w:t>
+      </w:r>
       <w:r>
         <w:rPr>
           <w:sz w:val="24"/>
           <w:szCs w:val="24"/>
         </w:rPr>
-        <w:t xml:space="preserve">Perhaps you could let the user choose how long it takes, how many iterations </w:t>
-      </w:r>
-      <w:r>
+        <w:t xml:space="preserve"> View information about the structures and potential energy surfaces.</w:t>
+      </w:r>
+    </w:p>
+    <w:p>
+      <w:pPr>
         <w:rPr>
           <w:sz w:val="24"/>
           <w:szCs w:val="24"/>
         </w:rPr>
-        <w:t>etc.</w:t>
-      </w:r>
-    </w:p>
-    <w:p>
-      <w:pPr>
+      </w:pPr>
+      <w:r>
         <w:rPr>
           <w:sz w:val="24"/>
           <w:szCs w:val="24"/>
         </w:rPr>
+        <w:t>Comments:</w:t>
+      </w:r>
+      <w:r>
+        <w:rPr>
+          <w:sz w:val="24"/>
+          <w:szCs w:val="24"/>
+        </w:rPr>
+        <w:t xml:space="preserve"> </w:t>
+      </w:r>
+    </w:p>
+    <w:p>
+      <w:pPr>
+        <w:rPr>
+          <w:sz w:val="24"/>
+          <w:szCs w:val="24"/>
+        </w:rPr>
+      </w:pPr>
+      <w:r>
+        <w:rPr>
+          <w:sz w:val="24"/>
+          <w:szCs w:val="24"/>
+        </w:rPr>
+        <w:t>Did you find this form comprehensive and easy to complete?</w:t>
+      </w:r>
+      <w:r>
+        <w:rPr>
+          <w:sz w:val="24"/>
+          <w:szCs w:val="24"/>
+        </w:rPr>
+        <w:t xml:space="preserve"> </w:t>
+      </w:r>
+    </w:p>
+    <w:p>
+      <w:pPr>
+        <w:rPr>
+          <w:sz w:val="24"/>
+          <w:szCs w:val="24"/>
+        </w:rPr>
+      </w:pPr>
+      <w:r>
+        <w:rPr>
+          <w:b/>
+          <w:bCs/>
+          <w:sz w:val="24"/>
+          <w:szCs w:val="24"/>
+        </w:rPr>
+        <w:t>Yes.</w:t>
+      </w:r>
+    </w:p>
+    <w:p>
+      <w:pPr>
+        <w:rPr>
+          <w:sz w:val="24"/>
+          <w:szCs w:val="24"/>
+        </w:rPr>
+      </w:pPr>
+      <w:r>
+        <w:rPr>
+          <w:sz w:val="24"/>
+          <w:szCs w:val="24"/>
+        </w:rPr>
+        <w:t>Additional comments and suggestions:</w:t>
+      </w:r>
+      <w:r>
+        <w:rPr>
+          <w:sz w:val="24"/>
+          <w:szCs w:val="24"/>
+        </w:rPr>
+        <w:t xml:space="preserve"> </w:t>
+      </w:r>
+    </w:p>
+    <w:p>
+      <w:pPr>
+        <w:rPr>
+          <w:sz w:val="24"/>
+          <w:szCs w:val="24"/>
+        </w:rPr>
+      </w:pPr>
+      <w:r>
+        <w:rPr>
+          <w:sz w:val="24"/>
+          <w:szCs w:val="24"/>
+        </w:rPr>
+        <w:t xml:space="preserve">Perhaps you could let the user choose how long it takes, how many iterations </w:t>
+      </w:r>
+      <w:r>
+        <w:rPr>
+          <w:sz w:val="24"/>
+          <w:szCs w:val="24"/>
+        </w:rPr>
+        <w:t>etc.</w:t>
+      </w:r>
+    </w:p>
+    <w:p>
+      <w:pPr>
+        <w:rPr>
+          <w:sz w:val="24"/>
+          <w:szCs w:val="24"/>
+        </w:rPr>
       </w:pPr>
     </w:p>
     <w:p>
       <w:pPr>
         <w:sectPr>
-          <w:headerReference w:type="default" r:id="rId98"/>
-          <w:footerReference w:type="default" r:id="rId99"/>
+          <w:headerReference w:type="default" r:id="rId100"/>
+          <w:footerReference w:type="default" r:id="rId101"/>
           <w:pgSz w:w="11906" w:h="16838"/>
           <w:pgMar w:top="720" w:right="720" w:bottom="720" w:left="720" w:header="708" w:footer="708" w:gutter="0"/>
           <w:pgNumType w:start="0"/>
@@ -45821,7 +47263,7 @@
                     </pic:cNvPicPr>
                   </pic:nvPicPr>
                   <pic:blipFill>
-                    <a:blip r:embed="rId100">
+                    <a:blip r:embed="rId102">
                       <a:extLst>
                         <a:ext uri="{28A0092B-C50C-407E-A947-70E740481C1C}">
                           <a14:useLocalDpi xmlns:a14="http://schemas.microsoft.com/office/drawing/2010/main" val="0"/>

</xml_diff>